<commit_message>
Fases de rosaferd prontas
</commit_message>
<xml_diff>
--- a/Roteiro - Hobbits.docx
+++ b/Roteiro - Hobbits.docx
@@ -7,7 +7,7 @@
         <w:jc w:val="center"/>
         <w:rPr>
           <w:rFonts w:ascii="Arial" w:hAnsi="Arial" w:cs="Arial"/>
-          <w:color w:val="000000" w:themeColor="text1"/>
+          <w:color w:val="171717" w:themeColor="background2" w:themeShade="1A"/>
           <w:sz w:val="40"/>
           <w:szCs w:val="40"/>
         </w:rPr>
@@ -15,7 +15,7 @@
       <w:r>
         <w:rPr>
           <w:rFonts w:ascii="Arial" w:hAnsi="Arial" w:cs="Arial"/>
-          <w:color w:val="000000" w:themeColor="text1"/>
+          <w:color w:val="171717" w:themeColor="background2" w:themeShade="1A"/>
           <w:sz w:val="40"/>
           <w:szCs w:val="40"/>
         </w:rPr>
@@ -27,7 +27,7 @@
         <w:jc w:val="both"/>
         <w:rPr>
           <w:rFonts w:ascii="Arial" w:hAnsi="Arial" w:cs="Arial"/>
-          <w:color w:val="000000" w:themeColor="text1"/>
+          <w:color w:val="171717" w:themeColor="background2" w:themeShade="1A"/>
           <w:sz w:val="28"/>
           <w:szCs w:val="28"/>
         </w:rPr>
@@ -40,7 +40,7 @@
         <w:jc w:val="both"/>
         <w:rPr>
           <w:rFonts w:ascii="Arial" w:hAnsi="Arial" w:cs="Arial"/>
-          <w:color w:val="000000" w:themeColor="text1"/>
+          <w:color w:val="171717" w:themeColor="background2" w:themeShade="1A"/>
           <w:sz w:val="28"/>
           <w:szCs w:val="28"/>
           <w:shd w:val="clear" w:color="auto" w:fill="FFFFFF"/>
@@ -49,7 +49,7 @@
       <w:r>
         <w:rPr>
           <w:rFonts w:ascii="Arial" w:hAnsi="Arial" w:cs="Arial"/>
-          <w:color w:val="000000" w:themeColor="text1"/>
+          <w:color w:val="171717" w:themeColor="background2" w:themeShade="1A"/>
           <w:sz w:val="28"/>
           <w:szCs w:val="28"/>
         </w:rPr>
@@ -58,67 +58,17 @@
       <w:r>
         <w:rPr>
           <w:rFonts w:ascii="Arial" w:eastAsia="Times New Roman" w:hAnsi="Arial" w:cs="Arial"/>
-          <w:color w:val="000000" w:themeColor="text1"/>
-          <w:sz w:val="28"/>
-          <w:szCs w:val="28"/>
-          <w:lang w:eastAsia="pt-BR"/>
-        </w:rPr>
-        <w:t>Lomal Girdle</w:t>
-      </w:r>
-      <w:r>
-        <w:rPr>
-          <w:rFonts w:ascii="Arial" w:eastAsia="Times New Roman" w:hAnsi="Arial" w:cs="Arial"/>
-          <w:color w:val="000000" w:themeColor="text1"/>
-          <w:sz w:val="28"/>
-          <w:szCs w:val="28"/>
-          <w:lang w:eastAsia="pt-BR"/>
-        </w:rPr>
-        <w:t xml:space="preserve">, </w:t>
-      </w:r>
-      <w:r>
-        <w:rPr>
-          <w:rFonts w:ascii="Arial" w:eastAsia="Times New Roman" w:hAnsi="Arial" w:cs="Arial"/>
-          <w:color w:val="000000" w:themeColor="text1"/>
-          <w:sz w:val="28"/>
-          <w:szCs w:val="28"/>
-          <w:lang w:eastAsia="pt-BR"/>
-        </w:rPr>
-        <w:t>Rosaferd Hand</w:t>
-      </w:r>
-      <w:r>
-        <w:rPr>
-          <w:rFonts w:ascii="Arial" w:eastAsia="Times New Roman" w:hAnsi="Arial" w:cs="Arial"/>
-          <w:color w:val="000000" w:themeColor="text1"/>
-          <w:sz w:val="28"/>
-          <w:szCs w:val="28"/>
-          <w:lang w:eastAsia="pt-BR"/>
-        </w:rPr>
-        <w:t xml:space="preserve"> e </w:t>
-      </w:r>
-      <w:r>
-        <w:rPr>
-          <w:rFonts w:ascii="Arial" w:eastAsia="Times New Roman" w:hAnsi="Arial" w:cs="Arial"/>
-          <w:color w:val="000000" w:themeColor="text1"/>
-          <w:sz w:val="28"/>
-          <w:szCs w:val="28"/>
-          <w:lang w:eastAsia="pt-BR"/>
-        </w:rPr>
-        <w:t>Chona Ville</w:t>
-      </w:r>
-      <w:r>
-        <w:rPr>
-          <w:rFonts w:ascii="Arial" w:eastAsia="Times New Roman" w:hAnsi="Arial" w:cs="Arial"/>
-          <w:color w:val="000000" w:themeColor="text1"/>
-          <w:sz w:val="28"/>
-          <w:szCs w:val="28"/>
-          <w:lang w:eastAsia="pt-BR"/>
-        </w:rPr>
-        <w:t>. Eles cresceram ouvindo dos mais velhos a lenda do reino perdido em que havia um</w:t>
-      </w:r>
-      <w:r>
-        <w:rPr>
-          <w:rFonts w:ascii="Arial" w:eastAsia="Times New Roman" w:hAnsi="Arial" w:cs="Arial"/>
-          <w:color w:val="000000" w:themeColor="text1"/>
+          <w:color w:val="171717" w:themeColor="background2" w:themeShade="1A"/>
+          <w:sz w:val="28"/>
+          <w:szCs w:val="28"/>
+          <w:lang w:eastAsia="pt-BR"/>
+        </w:rPr>
+        <w:t>Lomal Girdle, Rosaferd Hand e Chona Ville. Eles cresceram ouvindo dos mais velhos a lenda do reino perdido em que havia um</w:t>
+      </w:r>
+      <w:r>
+        <w:rPr>
+          <w:rFonts w:ascii="Arial" w:eastAsia="Times New Roman" w:hAnsi="Arial" w:cs="Arial"/>
+          <w:color w:val="171717" w:themeColor="background2" w:themeShade="1A"/>
           <w:sz w:val="28"/>
           <w:szCs w:val="28"/>
           <w:lang w:eastAsia="pt-BR"/>
@@ -128,7 +78,7 @@
       <w:r>
         <w:rPr>
           <w:rFonts w:ascii="Arial" w:eastAsia="Times New Roman" w:hAnsi="Arial" w:cs="Arial"/>
-          <w:color w:val="000000" w:themeColor="text1"/>
+          <w:color w:val="171717" w:themeColor="background2" w:themeShade="1A"/>
           <w:sz w:val="28"/>
           <w:szCs w:val="28"/>
           <w:lang w:eastAsia="pt-BR"/>
@@ -138,7 +88,7 @@
       <w:r>
         <w:rPr>
           <w:rFonts w:ascii="Arial" w:eastAsia="Times New Roman" w:hAnsi="Arial" w:cs="Arial"/>
-          <w:color w:val="000000" w:themeColor="text1"/>
+          <w:color w:val="171717" w:themeColor="background2" w:themeShade="1A"/>
           <w:sz w:val="28"/>
           <w:szCs w:val="28"/>
           <w:lang w:eastAsia="pt-BR"/>
@@ -148,7 +98,7 @@
       <w:r>
         <w:rPr>
           <w:rFonts w:ascii="Arial" w:eastAsia="Times New Roman" w:hAnsi="Arial" w:cs="Arial"/>
-          <w:color w:val="000000" w:themeColor="text1"/>
+          <w:color w:val="171717" w:themeColor="background2" w:themeShade="1A"/>
           <w:sz w:val="28"/>
           <w:szCs w:val="28"/>
           <w:lang w:eastAsia="pt-BR"/>
@@ -158,7 +108,7 @@
       <w:r>
         <w:rPr>
           <w:rFonts w:ascii="Arial" w:eastAsia="Times New Roman" w:hAnsi="Arial" w:cs="Arial"/>
-          <w:color w:val="000000" w:themeColor="text1"/>
+          <w:color w:val="171717" w:themeColor="background2" w:themeShade="1A"/>
           <w:sz w:val="28"/>
           <w:szCs w:val="28"/>
           <w:lang w:eastAsia="pt-BR"/>
@@ -168,7 +118,7 @@
       <w:r>
         <w:rPr>
           <w:rFonts w:ascii="Arial" w:eastAsia="Times New Roman" w:hAnsi="Arial" w:cs="Arial"/>
-          <w:color w:val="000000" w:themeColor="text1"/>
+          <w:color w:val="171717" w:themeColor="background2" w:themeShade="1A"/>
           <w:sz w:val="28"/>
           <w:szCs w:val="28"/>
           <w:lang w:eastAsia="pt-BR"/>
@@ -178,7 +128,7 @@
       <w:r>
         <w:rPr>
           <w:rFonts w:ascii="Arial" w:eastAsia="Times New Roman" w:hAnsi="Arial" w:cs="Arial"/>
-          <w:color w:val="000000" w:themeColor="text1"/>
+          <w:color w:val="171717" w:themeColor="background2" w:themeShade="1A"/>
           <w:sz w:val="28"/>
           <w:szCs w:val="28"/>
           <w:lang w:eastAsia="pt-BR"/>
@@ -188,7 +138,7 @@
       <w:r>
         <w:rPr>
           <w:rFonts w:ascii="Arial" w:eastAsia="Times New Roman" w:hAnsi="Arial" w:cs="Arial"/>
-          <w:color w:val="000000" w:themeColor="text1"/>
+          <w:color w:val="171717" w:themeColor="background2" w:themeShade="1A"/>
           <w:sz w:val="28"/>
           <w:szCs w:val="28"/>
           <w:lang w:eastAsia="pt-BR"/>
@@ -198,7 +148,7 @@
       <w:r>
         <w:rPr>
           <w:rFonts w:ascii="Arial" w:eastAsia="Times New Roman" w:hAnsi="Arial" w:cs="Arial"/>
-          <w:color w:val="000000" w:themeColor="text1"/>
+          <w:color w:val="171717" w:themeColor="background2" w:themeShade="1A"/>
           <w:sz w:val="28"/>
           <w:szCs w:val="28"/>
           <w:lang w:eastAsia="pt-BR"/>
@@ -208,7 +158,7 @@
       <w:r>
         <w:rPr>
           <w:rFonts w:ascii="Arial" w:eastAsia="Times New Roman" w:hAnsi="Arial" w:cs="Arial"/>
-          <w:color w:val="000000" w:themeColor="text1"/>
+          <w:color w:val="171717" w:themeColor="background2" w:themeShade="1A"/>
           <w:sz w:val="28"/>
           <w:szCs w:val="28"/>
           <w:lang w:eastAsia="pt-BR"/>
@@ -218,7 +168,7 @@
       <w:r>
         <w:rPr>
           <w:rFonts w:ascii="Arial" w:eastAsia="Times New Roman" w:hAnsi="Arial" w:cs="Arial"/>
-          <w:color w:val="000000" w:themeColor="text1"/>
+          <w:color w:val="171717" w:themeColor="background2" w:themeShade="1A"/>
           <w:sz w:val="28"/>
           <w:szCs w:val="28"/>
           <w:lang w:eastAsia="pt-BR"/>
@@ -228,7 +178,7 @@
       <w:r>
         <w:rPr>
           <w:rFonts w:ascii="Arial" w:eastAsia="Times New Roman" w:hAnsi="Arial" w:cs="Arial"/>
-          <w:color w:val="000000" w:themeColor="text1"/>
+          <w:color w:val="171717" w:themeColor="background2" w:themeShade="1A"/>
           <w:sz w:val="28"/>
           <w:szCs w:val="28"/>
           <w:lang w:eastAsia="pt-BR"/>
@@ -238,7 +188,7 @@
       <w:r>
         <w:rPr>
           <w:rFonts w:ascii="Arial" w:eastAsia="Times New Roman" w:hAnsi="Arial" w:cs="Arial"/>
-          <w:color w:val="000000" w:themeColor="text1"/>
+          <w:color w:val="171717" w:themeColor="background2" w:themeShade="1A"/>
           <w:sz w:val="28"/>
           <w:szCs w:val="28"/>
           <w:lang w:eastAsia="pt-BR"/>
@@ -248,7 +198,7 @@
       <w:r>
         <w:rPr>
           <w:rFonts w:ascii="Arial" w:eastAsia="Times New Roman" w:hAnsi="Arial" w:cs="Arial"/>
-          <w:color w:val="000000" w:themeColor="text1"/>
+          <w:color w:val="171717" w:themeColor="background2" w:themeShade="1A"/>
           <w:sz w:val="28"/>
           <w:szCs w:val="28"/>
           <w:lang w:eastAsia="pt-BR"/>
@@ -258,7 +208,7 @@
       <w:r>
         <w:rPr>
           <w:rFonts w:ascii="Arial" w:eastAsia="Times New Roman" w:hAnsi="Arial" w:cs="Arial"/>
-          <w:color w:val="000000" w:themeColor="text1"/>
+          <w:color w:val="171717" w:themeColor="background2" w:themeShade="1A"/>
           <w:sz w:val="28"/>
           <w:szCs w:val="28"/>
           <w:lang w:eastAsia="pt-BR"/>
@@ -268,7 +218,7 @@
       <w:r>
         <w:rPr>
           <w:rFonts w:ascii="Arial" w:eastAsia="Times New Roman" w:hAnsi="Arial" w:cs="Arial"/>
-          <w:color w:val="000000" w:themeColor="text1"/>
+          <w:color w:val="171717" w:themeColor="background2" w:themeShade="1A"/>
           <w:sz w:val="28"/>
           <w:szCs w:val="28"/>
           <w:lang w:eastAsia="pt-BR"/>
@@ -278,7 +228,7 @@
       <w:r>
         <w:rPr>
           <w:rFonts w:ascii="Arial" w:eastAsia="Times New Roman" w:hAnsi="Arial" w:cs="Arial"/>
-          <w:color w:val="000000" w:themeColor="text1"/>
+          <w:color w:val="171717" w:themeColor="background2" w:themeShade="1A"/>
           <w:sz w:val="28"/>
           <w:szCs w:val="28"/>
           <w:lang w:eastAsia="pt-BR"/>
@@ -288,7 +238,7 @@
       <w:r>
         <w:rPr>
           <w:rFonts w:ascii="Arial" w:eastAsia="Times New Roman" w:hAnsi="Arial" w:cs="Arial"/>
-          <w:color w:val="000000" w:themeColor="text1"/>
+          <w:color w:val="171717" w:themeColor="background2" w:themeShade="1A"/>
           <w:sz w:val="28"/>
           <w:szCs w:val="28"/>
           <w:lang w:eastAsia="pt-BR"/>
@@ -298,7 +248,7 @@
       <w:r>
         <w:rPr>
           <w:rFonts w:ascii="Arial" w:eastAsia="Times New Roman" w:hAnsi="Arial" w:cs="Arial"/>
-          <w:color w:val="000000" w:themeColor="text1"/>
+          <w:color w:val="171717" w:themeColor="background2" w:themeShade="1A"/>
           <w:sz w:val="28"/>
           <w:szCs w:val="28"/>
           <w:lang w:eastAsia="pt-BR"/>
@@ -308,7 +258,7 @@
       <w:r>
         <w:rPr>
           <w:rFonts w:ascii="Arial" w:eastAsia="Times New Roman" w:hAnsi="Arial" w:cs="Arial"/>
-          <w:color w:val="000000" w:themeColor="text1"/>
+          <w:color w:val="171717" w:themeColor="background2" w:themeShade="1A"/>
           <w:sz w:val="28"/>
           <w:szCs w:val="28"/>
           <w:lang w:eastAsia="pt-BR"/>
@@ -318,167 +268,157 @@
       <w:r>
         <w:rPr>
           <w:rFonts w:ascii="Arial" w:hAnsi="Arial" w:cs="Arial"/>
-          <w:color w:val="000000" w:themeColor="text1"/>
+          <w:color w:val="171717" w:themeColor="background2" w:themeShade="1A"/>
           <w:sz w:val="28"/>
           <w:szCs w:val="28"/>
           <w:shd w:val="clear" w:color="auto" w:fill="FFFFFF"/>
         </w:rPr>
-        <w:t>Lórinand</w:t>
+        <w:t xml:space="preserve">Lórinand que quer dizer vale do ouro. Ao acharem um mapa com a suposta localização, decidiram então os 3 encontrar </w:t>
       </w:r>
       <w:r>
         <w:rPr>
           <w:rFonts w:ascii="Arial" w:hAnsi="Arial" w:cs="Arial"/>
-          <w:color w:val="000000" w:themeColor="text1"/>
+          <w:color w:val="171717" w:themeColor="background2" w:themeShade="1A"/>
           <w:sz w:val="28"/>
           <w:szCs w:val="28"/>
           <w:shd w:val="clear" w:color="auto" w:fill="FFFFFF"/>
         </w:rPr>
-        <w:t xml:space="preserve"> que quer dizer vale do ouro. Ao acharem um mapa com a suposta localização, decidiram então os 3 encontrar </w:t>
+        <w:t>o anel</w:t>
       </w:r>
       <w:r>
         <w:rPr>
           <w:rFonts w:ascii="Arial" w:hAnsi="Arial" w:cs="Arial"/>
-          <w:color w:val="000000" w:themeColor="text1"/>
+          <w:color w:val="171717" w:themeColor="background2" w:themeShade="1A"/>
           <w:sz w:val="28"/>
           <w:szCs w:val="28"/>
           <w:shd w:val="clear" w:color="auto" w:fill="FFFFFF"/>
         </w:rPr>
-        <w:t>o anel</w:t>
+        <w:t xml:space="preserve"> e conseguir os desejos que </w:t>
       </w:r>
       <w:r>
         <w:rPr>
           <w:rFonts w:ascii="Arial" w:hAnsi="Arial" w:cs="Arial"/>
-          <w:color w:val="000000" w:themeColor="text1"/>
+          <w:color w:val="171717" w:themeColor="background2" w:themeShade="1A"/>
           <w:sz w:val="28"/>
           <w:szCs w:val="28"/>
           <w:shd w:val="clear" w:color="auto" w:fill="FFFFFF"/>
         </w:rPr>
-        <w:t xml:space="preserve"> e conseguir os desejos que </w:t>
+        <w:t>ele</w:t>
       </w:r>
       <w:r>
         <w:rPr>
           <w:rFonts w:ascii="Arial" w:hAnsi="Arial" w:cs="Arial"/>
-          <w:color w:val="000000" w:themeColor="text1"/>
+          <w:color w:val="171717" w:themeColor="background2" w:themeShade="1A"/>
           <w:sz w:val="28"/>
           <w:szCs w:val="28"/>
           <w:shd w:val="clear" w:color="auto" w:fill="FFFFFF"/>
         </w:rPr>
-        <w:t>ele</w:t>
+        <w:t xml:space="preserve"> realizaria. Entrando na floresta logo </w:t>
       </w:r>
       <w:r>
         <w:rPr>
           <w:rFonts w:ascii="Arial" w:hAnsi="Arial" w:cs="Arial"/>
-          <w:color w:val="000000" w:themeColor="text1"/>
+          <w:color w:val="171717" w:themeColor="background2" w:themeShade="1A"/>
           <w:sz w:val="28"/>
           <w:szCs w:val="28"/>
           <w:shd w:val="clear" w:color="auto" w:fill="FFFFFF"/>
         </w:rPr>
-        <w:t xml:space="preserve"> realizaria. Entrando na floresta logo </w:t>
+        <w:t>avistaram de longe</w:t>
       </w:r>
       <w:r>
         <w:rPr>
           <w:rFonts w:ascii="Arial" w:hAnsi="Arial" w:cs="Arial"/>
-          <w:color w:val="000000" w:themeColor="text1"/>
+          <w:color w:val="171717" w:themeColor="background2" w:themeShade="1A"/>
           <w:sz w:val="28"/>
           <w:szCs w:val="28"/>
           <w:shd w:val="clear" w:color="auto" w:fill="FFFFFF"/>
         </w:rPr>
-        <w:t>avistaram de longe</w:t>
+        <w:t xml:space="preserve"> um cavaleiro negro guardião da floresta.</w:t>
       </w:r>
       <w:r>
         <w:rPr>
           <w:rFonts w:ascii="Arial" w:hAnsi="Arial" w:cs="Arial"/>
-          <w:color w:val="000000" w:themeColor="text1"/>
+          <w:color w:val="171717" w:themeColor="background2" w:themeShade="1A"/>
           <w:sz w:val="28"/>
           <w:szCs w:val="28"/>
           <w:shd w:val="clear" w:color="auto" w:fill="FFFFFF"/>
         </w:rPr>
-        <w:t xml:space="preserve"> um cavaleiro negro guardião da floresta.</w:t>
+        <w:t xml:space="preserve"> </w:t>
       </w:r>
       <w:r>
         <w:rPr>
           <w:rFonts w:ascii="Arial" w:hAnsi="Arial" w:cs="Arial"/>
-          <w:color w:val="000000" w:themeColor="text1"/>
+          <w:color w:val="171717" w:themeColor="background2" w:themeShade="1A"/>
           <w:sz w:val="28"/>
           <w:szCs w:val="28"/>
           <w:shd w:val="clear" w:color="auto" w:fill="FFFFFF"/>
         </w:rPr>
+        <w:t>Decidem então se separar e usar de estratégias diferentes para escapar do cavaleiro e dos perigos</w:t>
+      </w:r>
+      <w:r>
+        <w:rPr>
+          <w:rFonts w:ascii="Arial" w:hAnsi="Arial" w:cs="Arial"/>
+          <w:color w:val="171717" w:themeColor="background2" w:themeShade="1A"/>
+          <w:sz w:val="28"/>
+          <w:szCs w:val="28"/>
+          <w:shd w:val="clear" w:color="auto" w:fill="FFFFFF"/>
+        </w:rPr>
+        <w:t xml:space="preserve"> que estava por vir</w:t>
+      </w:r>
+      <w:r>
+        <w:rPr>
+          <w:rFonts w:ascii="Arial" w:hAnsi="Arial" w:cs="Arial"/>
+          <w:color w:val="171717" w:themeColor="background2" w:themeShade="1A"/>
+          <w:sz w:val="28"/>
+          <w:szCs w:val="28"/>
+          <w:shd w:val="clear" w:color="auto" w:fill="FFFFFF"/>
+        </w:rPr>
         <w:t xml:space="preserve"> </w:t>
       </w:r>
       <w:r>
         <w:rPr>
           <w:rFonts w:ascii="Arial" w:hAnsi="Arial" w:cs="Arial"/>
-          <w:color w:val="000000" w:themeColor="text1"/>
+          <w:color w:val="171717" w:themeColor="background2" w:themeShade="1A"/>
           <w:sz w:val="28"/>
           <w:szCs w:val="28"/>
           <w:shd w:val="clear" w:color="auto" w:fill="FFFFFF"/>
         </w:rPr>
-        <w:t>Decidem então se separar e usar de estratégias diferentes para escapar do cavaleiro e dos perigos</w:t>
+        <w:t>e</w:t>
       </w:r>
       <w:r>
         <w:rPr>
           <w:rFonts w:ascii="Arial" w:hAnsi="Arial" w:cs="Arial"/>
-          <w:color w:val="000000" w:themeColor="text1"/>
+          <w:color w:val="171717" w:themeColor="background2" w:themeShade="1A"/>
           <w:sz w:val="28"/>
           <w:szCs w:val="28"/>
           <w:shd w:val="clear" w:color="auto" w:fill="FFFFFF"/>
         </w:rPr>
-        <w:t xml:space="preserve"> que estava por vir</w:t>
+        <w:t xml:space="preserve"> depois se encontrarem no local das ruinas</w:t>
       </w:r>
       <w:r>
         <w:rPr>
           <w:rFonts w:ascii="Arial" w:hAnsi="Arial" w:cs="Arial"/>
-          <w:color w:val="000000" w:themeColor="text1"/>
+          <w:color w:val="171717" w:themeColor="background2" w:themeShade="1A"/>
           <w:sz w:val="28"/>
           <w:szCs w:val="28"/>
           <w:shd w:val="clear" w:color="auto" w:fill="FFFFFF"/>
         </w:rPr>
-        <w:t xml:space="preserve"> </w:t>
+        <w:t xml:space="preserve"> indicado pelo mapa que já havia sido copiado e havia uma c</w:t>
       </w:r>
       <w:r>
         <w:rPr>
           <w:rFonts w:ascii="Arial" w:hAnsi="Arial" w:cs="Arial"/>
-          <w:color w:val="000000" w:themeColor="text1"/>
+          <w:color w:val="171717" w:themeColor="background2" w:themeShade="1A"/>
           <w:sz w:val="28"/>
           <w:szCs w:val="28"/>
           <w:shd w:val="clear" w:color="auto" w:fill="FFFFFF"/>
         </w:rPr>
-        <w:t>e</w:t>
+        <w:t>ó</w:t>
       </w:r>
       <w:r>
         <w:rPr>
           <w:rFonts w:ascii="Arial" w:hAnsi="Arial" w:cs="Arial"/>
-          <w:color w:val="000000" w:themeColor="text1"/>
-          <w:sz w:val="28"/>
-          <w:szCs w:val="28"/>
-          <w:shd w:val="clear" w:color="auto" w:fill="FFFFFF"/>
-        </w:rPr>
-        <w:t xml:space="preserve"> depois se encontrarem no local das ruinas</w:t>
-      </w:r>
-      <w:r>
-        <w:rPr>
-          <w:rFonts w:ascii="Arial" w:hAnsi="Arial" w:cs="Arial"/>
-          <w:color w:val="000000" w:themeColor="text1"/>
-          <w:sz w:val="28"/>
-          <w:szCs w:val="28"/>
-          <w:shd w:val="clear" w:color="auto" w:fill="FFFFFF"/>
-        </w:rPr>
-        <w:t xml:space="preserve"> indicado pelo mapa que já havia sido copiado e havia uma c</w:t>
-      </w:r>
-      <w:r>
-        <w:rPr>
-          <w:rFonts w:ascii="Arial" w:hAnsi="Arial" w:cs="Arial"/>
-          <w:color w:val="000000" w:themeColor="text1"/>
-          <w:sz w:val="28"/>
-          <w:szCs w:val="28"/>
-          <w:shd w:val="clear" w:color="auto" w:fill="FFFFFF"/>
-        </w:rPr>
-        <w:t>ó</w:t>
-      </w:r>
-      <w:r>
-        <w:rPr>
-          <w:rFonts w:ascii="Arial" w:hAnsi="Arial" w:cs="Arial"/>
-          <w:color w:val="000000" w:themeColor="text1"/>
+          <w:color w:val="171717" w:themeColor="background2" w:themeShade="1A"/>
           <w:sz w:val="28"/>
           <w:szCs w:val="28"/>
           <w:shd w:val="clear" w:color="auto" w:fill="FFFFFF"/>
@@ -493,7 +433,7 @@
         <w:jc w:val="both"/>
         <w:rPr>
           <w:rFonts w:ascii="Arial" w:hAnsi="Arial" w:cs="Arial"/>
-          <w:color w:val="000000" w:themeColor="text1"/>
+          <w:color w:val="171717" w:themeColor="background2" w:themeShade="1A"/>
           <w:sz w:val="28"/>
           <w:szCs w:val="28"/>
           <w:shd w:val="clear" w:color="auto" w:fill="FFFFFF"/>
@@ -507,7 +447,7 @@
         <w:jc w:val="both"/>
         <w:rPr>
           <w:rFonts w:ascii="Arial" w:hAnsi="Arial" w:cs="Arial"/>
-          <w:color w:val="000000" w:themeColor="text1"/>
+          <w:color w:val="171717" w:themeColor="background2" w:themeShade="1A"/>
           <w:sz w:val="28"/>
           <w:szCs w:val="28"/>
           <w:shd w:val="clear" w:color="auto" w:fill="FFFFFF"/>
@@ -516,7 +456,7 @@
       <w:r>
         <w:rPr>
           <w:rFonts w:ascii="Arial" w:hAnsi="Arial" w:cs="Arial"/>
-          <w:color w:val="000000" w:themeColor="text1"/>
+          <w:color w:val="171717" w:themeColor="background2" w:themeShade="1A"/>
           <w:sz w:val="28"/>
           <w:szCs w:val="28"/>
           <w:shd w:val="clear" w:color="auto" w:fill="FFFFFF"/>
@@ -531,7 +471,7 @@
         <w:jc w:val="both"/>
         <w:rPr>
           <w:rFonts w:ascii="Arial" w:eastAsia="Times New Roman" w:hAnsi="Arial" w:cs="Arial"/>
-          <w:color w:val="000000" w:themeColor="text1"/>
+          <w:color w:val="171717" w:themeColor="background2" w:themeShade="1A"/>
           <w:sz w:val="28"/>
           <w:szCs w:val="28"/>
           <w:lang w:eastAsia="pt-BR"/>
@@ -545,56 +485,26 @@
         <w:jc w:val="both"/>
         <w:rPr>
           <w:rFonts w:ascii="Arial" w:eastAsia="Times New Roman" w:hAnsi="Arial" w:cs="Arial"/>
-          <w:color w:val="000000" w:themeColor="text1"/>
-          <w:sz w:val="28"/>
-          <w:szCs w:val="28"/>
-          <w:lang w:eastAsia="pt-BR"/>
-        </w:rPr>
-      </w:pPr>
-      <w:r>
-        <w:rPr>
-          <w:rFonts w:ascii="Arial" w:eastAsia="Times New Roman" w:hAnsi="Arial" w:cs="Arial"/>
-          <w:color w:val="000000" w:themeColor="text1"/>
-          <w:sz w:val="28"/>
-          <w:szCs w:val="28"/>
-          <w:lang w:eastAsia="pt-BR"/>
-        </w:rPr>
-        <w:t>Lomal Girdle</w:t>
-      </w:r>
-      <w:r>
-        <w:rPr>
-          <w:rFonts w:ascii="Arial" w:eastAsia="Times New Roman" w:hAnsi="Arial" w:cs="Arial"/>
-          <w:color w:val="000000" w:themeColor="text1"/>
-          <w:sz w:val="28"/>
-          <w:szCs w:val="28"/>
-          <w:lang w:eastAsia="pt-BR"/>
-        </w:rPr>
-        <w:t xml:space="preserve">: </w:t>
-      </w:r>
-      <w:r>
-        <w:rPr>
-          <w:rFonts w:ascii="Arial" w:eastAsia="Times New Roman" w:hAnsi="Arial" w:cs="Arial"/>
-          <w:color w:val="000000" w:themeColor="text1"/>
-          <w:sz w:val="28"/>
-          <w:szCs w:val="28"/>
-          <w:lang w:eastAsia="pt-BR"/>
-        </w:rPr>
-        <w:t>Lomal Girdle</w:t>
-      </w:r>
-      <w:r>
-        <w:rPr>
-          <w:rFonts w:ascii="Arial" w:eastAsia="Times New Roman" w:hAnsi="Arial" w:cs="Arial"/>
-          <w:color w:val="000000" w:themeColor="text1"/>
-          <w:sz w:val="28"/>
-          <w:szCs w:val="28"/>
-          <w:lang w:eastAsia="pt-BR"/>
-        </w:rPr>
-        <w:t xml:space="preserve"> era o mais corajoso, e pensava que poderia vencer qualquer um, agora tinha uma decisão difícil a tomar enfrentar o cavaleiro e passar pela parte mais rápida at</w:t>
-      </w:r>
-      <w:r>
-        <w:rPr>
-          <w:rFonts w:ascii="Arial" w:eastAsia="Times New Roman" w:hAnsi="Arial" w:cs="Arial"/>
-          <w:color w:val="000000" w:themeColor="text1"/>
+          <w:color w:val="171717" w:themeColor="background2" w:themeShade="1A"/>
+          <w:sz w:val="28"/>
+          <w:szCs w:val="28"/>
+          <w:lang w:eastAsia="pt-BR"/>
+        </w:rPr>
+      </w:pPr>
+      <w:r>
+        <w:rPr>
+          <w:rFonts w:ascii="Arial" w:eastAsia="Times New Roman" w:hAnsi="Arial" w:cs="Arial"/>
+          <w:color w:val="171717" w:themeColor="background2" w:themeShade="1A"/>
+          <w:sz w:val="28"/>
+          <w:szCs w:val="28"/>
+          <w:lang w:eastAsia="pt-BR"/>
+        </w:rPr>
+        <w:t>Lomal Girdle: Lomal Girdle era o mais corajoso, e pensava que poderia vencer qualquer um, agora tinha uma decisão difícil a tomar enfrentar o cavaleiro e passar pela parte mais rápida at</w:t>
+      </w:r>
+      <w:r>
+        <w:rPr>
+          <w:rFonts w:ascii="Arial" w:eastAsia="Times New Roman" w:hAnsi="Arial" w:cs="Arial"/>
+          <w:color w:val="171717" w:themeColor="background2" w:themeShade="1A"/>
           <w:sz w:val="28"/>
           <w:szCs w:val="28"/>
           <w:lang w:eastAsia="pt-BR"/>
@@ -604,7 +514,7 @@
       <w:r>
         <w:rPr>
           <w:rFonts w:ascii="Arial" w:eastAsia="Times New Roman" w:hAnsi="Arial" w:cs="Arial"/>
-          <w:color w:val="000000" w:themeColor="text1"/>
+          <w:color w:val="171717" w:themeColor="background2" w:themeShade="1A"/>
           <w:sz w:val="28"/>
           <w:szCs w:val="28"/>
           <w:lang w:eastAsia="pt-BR"/>
@@ -619,7 +529,7 @@
         <w:jc w:val="both"/>
         <w:rPr>
           <w:rFonts w:ascii="Arial" w:eastAsia="Times New Roman" w:hAnsi="Arial" w:cs="Arial"/>
-          <w:color w:val="000000" w:themeColor="text1"/>
+          <w:color w:val="171717" w:themeColor="background2" w:themeShade="1A"/>
           <w:sz w:val="28"/>
           <w:szCs w:val="28"/>
           <w:lang w:eastAsia="pt-BR"/>
@@ -638,16 +548,16 @@
         <w:jc w:val="both"/>
         <w:rPr>
           <w:rFonts w:ascii="Arial" w:eastAsia="Times New Roman" w:hAnsi="Arial" w:cs="Arial"/>
-          <w:color w:val="000000" w:themeColor="text1"/>
-          <w:sz w:val="28"/>
-          <w:szCs w:val="28"/>
-          <w:lang w:eastAsia="pt-BR"/>
-        </w:rPr>
-      </w:pPr>
-      <w:r>
-        <w:rPr>
-          <w:rFonts w:ascii="Arial" w:eastAsia="Times New Roman" w:hAnsi="Arial" w:cs="Arial"/>
-          <w:color w:val="000000" w:themeColor="text1"/>
+          <w:color w:val="171717" w:themeColor="background2" w:themeShade="1A"/>
+          <w:sz w:val="28"/>
+          <w:szCs w:val="28"/>
+          <w:lang w:eastAsia="pt-BR"/>
+        </w:rPr>
+      </w:pPr>
+      <w:r>
+        <w:rPr>
+          <w:rFonts w:ascii="Arial" w:eastAsia="Times New Roman" w:hAnsi="Arial" w:cs="Arial"/>
+          <w:color w:val="171717" w:themeColor="background2" w:themeShade="1A"/>
           <w:sz w:val="28"/>
           <w:szCs w:val="28"/>
           <w:lang w:eastAsia="pt-BR"/>
@@ -662,7 +572,7 @@
         <w:jc w:val="both"/>
         <w:rPr>
           <w:rFonts w:ascii="Arial" w:eastAsia="Times New Roman" w:hAnsi="Arial" w:cs="Arial"/>
-          <w:color w:val="000000" w:themeColor="text1"/>
+          <w:color w:val="171717" w:themeColor="background2" w:themeShade="1A"/>
           <w:sz w:val="28"/>
           <w:szCs w:val="28"/>
           <w:lang w:eastAsia="pt-BR"/>
@@ -681,16 +591,16 @@
         <w:jc w:val="both"/>
         <w:rPr>
           <w:rFonts w:ascii="Arial" w:eastAsia="Times New Roman" w:hAnsi="Arial" w:cs="Arial"/>
-          <w:color w:val="000000" w:themeColor="text1"/>
-          <w:sz w:val="28"/>
-          <w:szCs w:val="28"/>
-          <w:lang w:eastAsia="pt-BR"/>
-        </w:rPr>
-      </w:pPr>
-      <w:r>
-        <w:rPr>
-          <w:rFonts w:ascii="Arial" w:eastAsia="Times New Roman" w:hAnsi="Arial" w:cs="Arial"/>
-          <w:color w:val="000000" w:themeColor="text1"/>
+          <w:color w:val="171717" w:themeColor="background2" w:themeShade="1A"/>
+          <w:sz w:val="28"/>
+          <w:szCs w:val="28"/>
+          <w:lang w:eastAsia="pt-BR"/>
+        </w:rPr>
+      </w:pPr>
+      <w:r>
+        <w:rPr>
+          <w:rFonts w:ascii="Arial" w:eastAsia="Times New Roman" w:hAnsi="Arial" w:cs="Arial"/>
+          <w:color w:val="171717" w:themeColor="background2" w:themeShade="1A"/>
           <w:sz w:val="28"/>
           <w:szCs w:val="28"/>
           <w:lang w:eastAsia="pt-BR"/>
@@ -700,7 +610,7 @@
       <w:r>
         <w:rPr>
           <w:rFonts w:ascii="Arial" w:eastAsia="Times New Roman" w:hAnsi="Arial" w:cs="Arial"/>
-          <w:color w:val="000000" w:themeColor="text1"/>
+          <w:color w:val="171717" w:themeColor="background2" w:themeShade="1A"/>
           <w:sz w:val="28"/>
           <w:szCs w:val="28"/>
           <w:lang w:eastAsia="pt-BR"/>
@@ -710,7 +620,7 @@
       <w:r>
         <w:rPr>
           <w:rFonts w:ascii="Arial" w:eastAsia="Times New Roman" w:hAnsi="Arial" w:cs="Arial"/>
-          <w:color w:val="000000" w:themeColor="text1"/>
+          <w:color w:val="171717" w:themeColor="background2" w:themeShade="1A"/>
           <w:sz w:val="28"/>
           <w:szCs w:val="28"/>
           <w:lang w:eastAsia="pt-BR"/>
@@ -720,7 +630,7 @@
       <w:r>
         <w:rPr>
           <w:rFonts w:ascii="Arial" w:eastAsia="Times New Roman" w:hAnsi="Arial" w:cs="Arial"/>
-          <w:color w:val="000000" w:themeColor="text1"/>
+          <w:color w:val="171717" w:themeColor="background2" w:themeShade="1A"/>
           <w:sz w:val="28"/>
           <w:szCs w:val="28"/>
           <w:lang w:eastAsia="pt-BR"/>
@@ -730,7 +640,7 @@
       <w:r>
         <w:rPr>
           <w:rFonts w:ascii="Arial" w:eastAsia="Times New Roman" w:hAnsi="Arial" w:cs="Arial"/>
-          <w:color w:val="000000" w:themeColor="text1"/>
+          <w:color w:val="171717" w:themeColor="background2" w:themeShade="1A"/>
           <w:sz w:val="28"/>
           <w:szCs w:val="28"/>
           <w:lang w:eastAsia="pt-BR"/>
@@ -745,7 +655,7 @@
         <w:jc w:val="both"/>
         <w:rPr>
           <w:rFonts w:ascii="Arial" w:eastAsia="Times New Roman" w:hAnsi="Arial" w:cs="Arial"/>
-          <w:color w:val="000000" w:themeColor="text1"/>
+          <w:color w:val="171717" w:themeColor="background2" w:themeShade="1A"/>
           <w:sz w:val="28"/>
           <w:szCs w:val="28"/>
           <w:lang w:eastAsia="pt-BR"/>
@@ -759,16 +669,16 @@
         <w:jc w:val="both"/>
         <w:rPr>
           <w:rFonts w:ascii="Arial" w:eastAsia="Times New Roman" w:hAnsi="Arial" w:cs="Arial"/>
-          <w:color w:val="000000" w:themeColor="text1"/>
-          <w:sz w:val="28"/>
-          <w:szCs w:val="28"/>
-          <w:lang w:eastAsia="pt-BR"/>
-        </w:rPr>
-      </w:pPr>
-      <w:r>
-        <w:rPr>
-          <w:rFonts w:ascii="Arial" w:eastAsia="Times New Roman" w:hAnsi="Arial" w:cs="Arial"/>
-          <w:color w:val="000000" w:themeColor="text1"/>
+          <w:color w:val="171717" w:themeColor="background2" w:themeShade="1A"/>
+          <w:sz w:val="28"/>
+          <w:szCs w:val="28"/>
+          <w:lang w:eastAsia="pt-BR"/>
+        </w:rPr>
+      </w:pPr>
+      <w:r>
+        <w:rPr>
+          <w:rFonts w:ascii="Arial" w:eastAsia="Times New Roman" w:hAnsi="Arial" w:cs="Arial"/>
+          <w:color w:val="171717" w:themeColor="background2" w:themeShade="1A"/>
           <w:sz w:val="28"/>
           <w:szCs w:val="28"/>
           <w:lang w:eastAsia="pt-BR"/>
@@ -778,7 +688,7 @@
       <w:r>
         <w:rPr>
           <w:rFonts w:ascii="Arial" w:eastAsia="Times New Roman" w:hAnsi="Arial" w:cs="Arial"/>
-          <w:color w:val="000000" w:themeColor="text1"/>
+          <w:color w:val="171717" w:themeColor="background2" w:themeShade="1A"/>
           <w:sz w:val="28"/>
           <w:szCs w:val="28"/>
           <w:lang w:eastAsia="pt-BR"/>
@@ -788,7 +698,7 @@
       <w:r>
         <w:rPr>
           <w:rFonts w:ascii="Arial" w:eastAsia="Times New Roman" w:hAnsi="Arial" w:cs="Arial"/>
-          <w:color w:val="000000" w:themeColor="text1"/>
+          <w:color w:val="171717" w:themeColor="background2" w:themeShade="1A"/>
           <w:sz w:val="28"/>
           <w:szCs w:val="28"/>
           <w:lang w:eastAsia="pt-BR"/>
@@ -798,7 +708,7 @@
       <w:r>
         <w:rPr>
           <w:rFonts w:ascii="Arial" w:eastAsia="Times New Roman" w:hAnsi="Arial" w:cs="Arial"/>
-          <w:color w:val="000000" w:themeColor="text1"/>
+          <w:color w:val="171717" w:themeColor="background2" w:themeShade="1A"/>
           <w:sz w:val="28"/>
           <w:szCs w:val="28"/>
           <w:lang w:eastAsia="pt-BR"/>
@@ -808,7 +718,7 @@
       <w:r>
         <w:rPr>
           <w:rFonts w:ascii="Arial" w:eastAsia="Times New Roman" w:hAnsi="Arial" w:cs="Arial"/>
-          <w:color w:val="000000" w:themeColor="text1"/>
+          <w:color w:val="171717" w:themeColor="background2" w:themeShade="1A"/>
           <w:sz w:val="28"/>
           <w:szCs w:val="28"/>
           <w:lang w:eastAsia="pt-BR"/>
@@ -823,7 +733,7 @@
         <w:jc w:val="both"/>
         <w:rPr>
           <w:rFonts w:ascii="Arial" w:eastAsia="Times New Roman" w:hAnsi="Arial" w:cs="Arial"/>
-          <w:color w:val="000000" w:themeColor="text1"/>
+          <w:color w:val="171717" w:themeColor="background2" w:themeShade="1A"/>
           <w:sz w:val="28"/>
           <w:szCs w:val="28"/>
           <w:lang w:eastAsia="pt-BR"/>
@@ -842,16 +752,16 @@
         <w:jc w:val="both"/>
         <w:rPr>
           <w:rFonts w:ascii="Arial" w:eastAsia="Times New Roman" w:hAnsi="Arial" w:cs="Arial"/>
-          <w:color w:val="000000" w:themeColor="text1"/>
-          <w:sz w:val="28"/>
-          <w:szCs w:val="28"/>
-          <w:lang w:eastAsia="pt-BR"/>
-        </w:rPr>
-      </w:pPr>
-      <w:r>
-        <w:rPr>
-          <w:rFonts w:ascii="Arial" w:eastAsia="Times New Roman" w:hAnsi="Arial" w:cs="Arial"/>
-          <w:color w:val="000000" w:themeColor="text1"/>
+          <w:color w:val="171717" w:themeColor="background2" w:themeShade="1A"/>
+          <w:sz w:val="28"/>
+          <w:szCs w:val="28"/>
+          <w:lang w:eastAsia="pt-BR"/>
+        </w:rPr>
+      </w:pPr>
+      <w:r>
+        <w:rPr>
+          <w:rFonts w:ascii="Arial" w:eastAsia="Times New Roman" w:hAnsi="Arial" w:cs="Arial"/>
+          <w:color w:val="171717" w:themeColor="background2" w:themeShade="1A"/>
           <w:sz w:val="28"/>
           <w:szCs w:val="28"/>
           <w:lang w:eastAsia="pt-BR"/>
@@ -861,7 +771,7 @@
       <w:r>
         <w:rPr>
           <w:rFonts w:ascii="Arial" w:eastAsia="Times New Roman" w:hAnsi="Arial" w:cs="Arial"/>
-          <w:color w:val="000000" w:themeColor="text1"/>
+          <w:color w:val="171717" w:themeColor="background2" w:themeShade="1A"/>
           <w:sz w:val="28"/>
           <w:szCs w:val="28"/>
           <w:lang w:eastAsia="pt-BR"/>
@@ -871,7 +781,7 @@
       <w:r>
         <w:rPr>
           <w:rFonts w:ascii="Arial" w:eastAsia="Times New Roman" w:hAnsi="Arial" w:cs="Arial"/>
-          <w:color w:val="000000" w:themeColor="text1"/>
+          <w:color w:val="171717" w:themeColor="background2" w:themeShade="1A"/>
           <w:sz w:val="28"/>
           <w:szCs w:val="28"/>
           <w:lang w:eastAsia="pt-BR"/>
@@ -891,16 +801,16 @@
         <w:jc w:val="both"/>
         <w:rPr>
           <w:rFonts w:ascii="Arial" w:eastAsia="Times New Roman" w:hAnsi="Arial" w:cs="Arial"/>
-          <w:color w:val="000000" w:themeColor="text1"/>
-          <w:sz w:val="28"/>
-          <w:szCs w:val="28"/>
-          <w:lang w:eastAsia="pt-BR"/>
-        </w:rPr>
-      </w:pPr>
-      <w:r>
-        <w:rPr>
-          <w:rFonts w:ascii="Arial" w:eastAsia="Times New Roman" w:hAnsi="Arial" w:cs="Arial"/>
-          <w:color w:val="000000" w:themeColor="text1"/>
+          <w:color w:val="171717" w:themeColor="background2" w:themeShade="1A"/>
+          <w:sz w:val="28"/>
+          <w:szCs w:val="28"/>
+          <w:lang w:eastAsia="pt-BR"/>
+        </w:rPr>
+      </w:pPr>
+      <w:r>
+        <w:rPr>
+          <w:rFonts w:ascii="Arial" w:eastAsia="Times New Roman" w:hAnsi="Arial" w:cs="Arial"/>
+          <w:color w:val="171717" w:themeColor="background2" w:themeShade="1A"/>
           <w:sz w:val="28"/>
           <w:szCs w:val="28"/>
           <w:lang w:eastAsia="pt-BR"/>
@@ -910,7 +820,7 @@
       <w:r>
         <w:rPr>
           <w:rFonts w:ascii="Arial" w:eastAsia="Times New Roman" w:hAnsi="Arial" w:cs="Arial"/>
-          <w:color w:val="000000" w:themeColor="text1"/>
+          <w:color w:val="171717" w:themeColor="background2" w:themeShade="1A"/>
           <w:sz w:val="28"/>
           <w:szCs w:val="28"/>
           <w:lang w:eastAsia="pt-BR"/>
@@ -920,7 +830,7 @@
       <w:r>
         <w:rPr>
           <w:rFonts w:ascii="Arial" w:eastAsia="Times New Roman" w:hAnsi="Arial" w:cs="Arial"/>
-          <w:color w:val="000000" w:themeColor="text1"/>
+          <w:color w:val="171717" w:themeColor="background2" w:themeShade="1A"/>
           <w:sz w:val="28"/>
           <w:szCs w:val="28"/>
           <w:lang w:eastAsia="pt-BR"/>
@@ -935,7 +845,7 @@
         <w:jc w:val="both"/>
         <w:rPr>
           <w:rFonts w:ascii="Arial" w:eastAsia="Times New Roman" w:hAnsi="Arial" w:cs="Arial"/>
-          <w:color w:val="000000" w:themeColor="text1"/>
+          <w:color w:val="171717" w:themeColor="background2" w:themeShade="1A"/>
           <w:sz w:val="28"/>
           <w:szCs w:val="28"/>
           <w:lang w:eastAsia="pt-BR"/>
@@ -949,16 +859,16 @@
         <w:jc w:val="both"/>
         <w:rPr>
           <w:rFonts w:ascii="Arial" w:eastAsia="Times New Roman" w:hAnsi="Arial" w:cs="Arial"/>
-          <w:color w:val="000000" w:themeColor="text1"/>
-          <w:sz w:val="28"/>
-          <w:szCs w:val="28"/>
-          <w:lang w:eastAsia="pt-BR"/>
-        </w:rPr>
-      </w:pPr>
-      <w:r>
-        <w:rPr>
-          <w:rFonts w:ascii="Arial" w:eastAsia="Times New Roman" w:hAnsi="Arial" w:cs="Arial"/>
-          <w:color w:val="000000" w:themeColor="text1"/>
+          <w:color w:val="171717" w:themeColor="background2" w:themeShade="1A"/>
+          <w:sz w:val="28"/>
+          <w:szCs w:val="28"/>
+          <w:lang w:eastAsia="pt-BR"/>
+        </w:rPr>
+      </w:pPr>
+      <w:r>
+        <w:rPr>
+          <w:rFonts w:ascii="Arial" w:eastAsia="Times New Roman" w:hAnsi="Arial" w:cs="Arial"/>
+          <w:color w:val="171717" w:themeColor="background2" w:themeShade="1A"/>
           <w:sz w:val="28"/>
           <w:szCs w:val="28"/>
           <w:lang w:eastAsia="pt-BR"/>
@@ -969,7 +879,7 @@
       <w:r>
         <w:rPr>
           <w:rFonts w:ascii="Arial" w:eastAsia="Times New Roman" w:hAnsi="Arial" w:cs="Arial"/>
-          <w:color w:val="000000" w:themeColor="text1"/>
+          <w:color w:val="171717" w:themeColor="background2" w:themeShade="1A"/>
           <w:sz w:val="28"/>
           <w:szCs w:val="28"/>
           <w:lang w:eastAsia="pt-BR"/>
@@ -979,7 +889,7 @@
       <w:r>
         <w:rPr>
           <w:rFonts w:ascii="Arial" w:eastAsia="Times New Roman" w:hAnsi="Arial" w:cs="Arial"/>
-          <w:color w:val="000000" w:themeColor="text1"/>
+          <w:color w:val="171717" w:themeColor="background2" w:themeShade="1A"/>
           <w:sz w:val="28"/>
           <w:szCs w:val="28"/>
           <w:lang w:eastAsia="pt-BR"/>
@@ -989,7 +899,7 @@
       <w:r>
         <w:rPr>
           <w:rFonts w:ascii="Arial" w:eastAsia="Times New Roman" w:hAnsi="Arial" w:cs="Arial"/>
-          <w:color w:val="000000" w:themeColor="text1"/>
+          <w:color w:val="171717" w:themeColor="background2" w:themeShade="1A"/>
           <w:sz w:val="28"/>
           <w:szCs w:val="28"/>
           <w:lang w:eastAsia="pt-BR"/>
@@ -999,7 +909,7 @@
       <w:r>
         <w:rPr>
           <w:rFonts w:ascii="Arial" w:eastAsia="Times New Roman" w:hAnsi="Arial" w:cs="Arial"/>
-          <w:color w:val="000000" w:themeColor="text1"/>
+          <w:color w:val="171717" w:themeColor="background2" w:themeShade="1A"/>
           <w:sz w:val="28"/>
           <w:szCs w:val="28"/>
           <w:lang w:eastAsia="pt-BR"/>
@@ -1014,7 +924,7 @@
         <w:jc w:val="both"/>
         <w:rPr>
           <w:rFonts w:ascii="Arial" w:eastAsia="Times New Roman" w:hAnsi="Arial" w:cs="Arial"/>
-          <w:color w:val="000000" w:themeColor="text1"/>
+          <w:color w:val="171717" w:themeColor="background2" w:themeShade="1A"/>
           <w:sz w:val="28"/>
           <w:szCs w:val="28"/>
           <w:lang w:eastAsia="pt-BR"/>
@@ -1033,16 +943,16 @@
         <w:jc w:val="both"/>
         <w:rPr>
           <w:rFonts w:ascii="Arial" w:eastAsia="Times New Roman" w:hAnsi="Arial" w:cs="Arial"/>
-          <w:color w:val="000000" w:themeColor="text1"/>
-          <w:sz w:val="28"/>
-          <w:szCs w:val="28"/>
-          <w:lang w:eastAsia="pt-BR"/>
-        </w:rPr>
-      </w:pPr>
-      <w:r>
-        <w:rPr>
-          <w:rFonts w:ascii="Arial" w:eastAsia="Times New Roman" w:hAnsi="Arial" w:cs="Arial"/>
-          <w:color w:val="000000" w:themeColor="text1"/>
+          <w:color w:val="171717" w:themeColor="background2" w:themeShade="1A"/>
+          <w:sz w:val="28"/>
+          <w:szCs w:val="28"/>
+          <w:lang w:eastAsia="pt-BR"/>
+        </w:rPr>
+      </w:pPr>
+      <w:r>
+        <w:rPr>
+          <w:rFonts w:ascii="Arial" w:eastAsia="Times New Roman" w:hAnsi="Arial" w:cs="Arial"/>
+          <w:color w:val="171717" w:themeColor="background2" w:themeShade="1A"/>
           <w:sz w:val="28"/>
           <w:szCs w:val="28"/>
           <w:lang w:eastAsia="pt-BR"/>
@@ -1062,46 +972,26 @@
         <w:jc w:val="both"/>
         <w:rPr>
           <w:rFonts w:ascii="Arial" w:eastAsia="Times New Roman" w:hAnsi="Arial" w:cs="Arial"/>
-          <w:color w:val="000000" w:themeColor="text1"/>
-          <w:sz w:val="28"/>
-          <w:szCs w:val="28"/>
-          <w:lang w:eastAsia="pt-BR"/>
-        </w:rPr>
-      </w:pPr>
-      <w:r>
-        <w:rPr>
-          <w:rFonts w:ascii="Arial" w:eastAsia="Times New Roman" w:hAnsi="Arial" w:cs="Arial"/>
-          <w:color w:val="000000" w:themeColor="text1"/>
-          <w:sz w:val="28"/>
-          <w:szCs w:val="28"/>
-          <w:lang w:eastAsia="pt-BR"/>
-        </w:rPr>
-        <w:t xml:space="preserve">Esperar seus amigos: Após todos terem se encontrado, </w:t>
-      </w:r>
-      <w:r>
-        <w:rPr>
-          <w:rFonts w:ascii="Arial" w:eastAsia="Times New Roman" w:hAnsi="Arial" w:cs="Arial"/>
-          <w:color w:val="000000" w:themeColor="text1"/>
-          <w:sz w:val="28"/>
-          <w:szCs w:val="28"/>
-          <w:lang w:eastAsia="pt-BR"/>
-        </w:rPr>
-        <w:t>Chona Ville</w:t>
-      </w:r>
-      <w:r>
-        <w:rPr>
-          <w:rFonts w:ascii="Arial" w:eastAsia="Times New Roman" w:hAnsi="Arial" w:cs="Arial"/>
-          <w:color w:val="000000" w:themeColor="text1"/>
-          <w:sz w:val="28"/>
-          <w:szCs w:val="28"/>
-          <w:lang w:eastAsia="pt-BR"/>
-        </w:rPr>
-        <w:t xml:space="preserve"> conta que ao entrar no templo antigo viu uma </w:t>
-      </w:r>
-      <w:r>
-        <w:rPr>
-          <w:rFonts w:ascii="Arial" w:eastAsia="Times New Roman" w:hAnsi="Arial" w:cs="Arial"/>
-          <w:color w:val="000000" w:themeColor="text1"/>
+          <w:color w:val="171717" w:themeColor="background2" w:themeShade="1A"/>
+          <w:sz w:val="28"/>
+          <w:szCs w:val="28"/>
+          <w:lang w:eastAsia="pt-BR"/>
+        </w:rPr>
+      </w:pPr>
+      <w:r>
+        <w:rPr>
+          <w:rFonts w:ascii="Arial" w:eastAsia="Times New Roman" w:hAnsi="Arial" w:cs="Arial"/>
+          <w:color w:val="171717" w:themeColor="background2" w:themeShade="1A"/>
+          <w:sz w:val="28"/>
+          <w:szCs w:val="28"/>
+          <w:lang w:eastAsia="pt-BR"/>
+        </w:rPr>
+        <w:t xml:space="preserve">Esperar seus amigos: Após todos terem se encontrado, Chona Ville conta que ao entrar no templo antigo viu uma </w:t>
+      </w:r>
+      <w:r>
+        <w:rPr>
+          <w:rFonts w:ascii="Arial" w:eastAsia="Times New Roman" w:hAnsi="Arial" w:cs="Arial"/>
+          <w:color w:val="171717" w:themeColor="background2" w:themeShade="1A"/>
           <w:sz w:val="28"/>
           <w:szCs w:val="28"/>
           <w:lang w:eastAsia="pt-BR"/>
@@ -1111,7 +1001,7 @@
       <w:r>
         <w:rPr>
           <w:rFonts w:ascii="Arial" w:eastAsia="Times New Roman" w:hAnsi="Arial" w:cs="Arial"/>
-          <w:color w:val="000000" w:themeColor="text1"/>
+          <w:color w:val="171717" w:themeColor="background2" w:themeShade="1A"/>
           <w:sz w:val="28"/>
           <w:szCs w:val="28"/>
           <w:lang w:eastAsia="pt-BR"/>
@@ -1121,7 +1011,7 @@
       <w:r>
         <w:rPr>
           <w:rFonts w:ascii="Arial" w:eastAsia="Times New Roman" w:hAnsi="Arial" w:cs="Arial"/>
-          <w:color w:val="000000" w:themeColor="text1"/>
+          <w:color w:val="171717" w:themeColor="background2" w:themeShade="1A"/>
           <w:sz w:val="28"/>
           <w:szCs w:val="28"/>
           <w:lang w:eastAsia="pt-BR"/>
@@ -1131,7 +1021,7 @@
       <w:r>
         <w:rPr>
           <w:rFonts w:ascii="Arial" w:eastAsia="Times New Roman" w:hAnsi="Arial" w:cs="Arial"/>
-          <w:color w:val="000000" w:themeColor="text1"/>
+          <w:color w:val="171717" w:themeColor="background2" w:themeShade="1A"/>
           <w:sz w:val="28"/>
           <w:szCs w:val="28"/>
           <w:lang w:eastAsia="pt-BR"/>
@@ -1146,7 +1036,7 @@
         <w:jc w:val="both"/>
         <w:rPr>
           <w:rFonts w:ascii="Arial" w:eastAsia="Times New Roman" w:hAnsi="Arial" w:cs="Arial"/>
-          <w:color w:val="000000" w:themeColor="text1"/>
+          <w:color w:val="171717" w:themeColor="background2" w:themeShade="1A"/>
           <w:sz w:val="28"/>
           <w:szCs w:val="28"/>
           <w:lang w:eastAsia="pt-BR"/>
@@ -1160,16 +1050,16 @@
         <w:jc w:val="both"/>
         <w:rPr>
           <w:rFonts w:ascii="Arial" w:eastAsia="Times New Roman" w:hAnsi="Arial" w:cs="Arial"/>
-          <w:color w:val="000000" w:themeColor="text1"/>
-          <w:sz w:val="28"/>
-          <w:szCs w:val="28"/>
-          <w:lang w:eastAsia="pt-BR"/>
-        </w:rPr>
-      </w:pPr>
-      <w:r>
-        <w:rPr>
-          <w:rFonts w:ascii="Arial" w:eastAsia="Times New Roman" w:hAnsi="Arial" w:cs="Arial"/>
-          <w:color w:val="000000" w:themeColor="text1"/>
+          <w:color w:val="171717" w:themeColor="background2" w:themeShade="1A"/>
+          <w:sz w:val="28"/>
+          <w:szCs w:val="28"/>
+          <w:lang w:eastAsia="pt-BR"/>
+        </w:rPr>
+      </w:pPr>
+      <w:r>
+        <w:rPr>
+          <w:rFonts w:ascii="Arial" w:eastAsia="Times New Roman" w:hAnsi="Arial" w:cs="Arial"/>
+          <w:color w:val="171717" w:themeColor="background2" w:themeShade="1A"/>
           <w:sz w:val="28"/>
           <w:szCs w:val="28"/>
           <w:lang w:eastAsia="pt-BR"/>
@@ -1179,7 +1069,7 @@
       <w:r>
         <w:rPr>
           <w:rFonts w:ascii="Arial" w:eastAsia="Times New Roman" w:hAnsi="Arial" w:cs="Arial"/>
-          <w:color w:val="000000" w:themeColor="text1"/>
+          <w:color w:val="171717" w:themeColor="background2" w:themeShade="1A"/>
           <w:sz w:val="28"/>
           <w:szCs w:val="28"/>
           <w:lang w:eastAsia="pt-BR"/>
@@ -1189,7 +1079,7 @@
       <w:r>
         <w:rPr>
           <w:rFonts w:ascii="Arial" w:eastAsia="Times New Roman" w:hAnsi="Arial" w:cs="Arial"/>
-          <w:color w:val="000000" w:themeColor="text1"/>
+          <w:color w:val="171717" w:themeColor="background2" w:themeShade="1A"/>
           <w:sz w:val="28"/>
           <w:szCs w:val="28"/>
           <w:lang w:eastAsia="pt-BR"/>
@@ -1199,7 +1089,7 @@
       <w:r>
         <w:rPr>
           <w:rFonts w:ascii="Arial" w:eastAsia="Times New Roman" w:hAnsi="Arial" w:cs="Arial"/>
-          <w:color w:val="000000" w:themeColor="text1"/>
+          <w:color w:val="171717" w:themeColor="background2" w:themeShade="1A"/>
           <w:sz w:val="28"/>
           <w:szCs w:val="28"/>
           <w:lang w:eastAsia="pt-BR"/>
@@ -1209,7 +1099,7 @@
       <w:r>
         <w:rPr>
           <w:rFonts w:ascii="Arial" w:eastAsia="Times New Roman" w:hAnsi="Arial" w:cs="Arial"/>
-          <w:color w:val="000000" w:themeColor="text1"/>
+          <w:color w:val="171717" w:themeColor="background2" w:themeShade="1A"/>
           <w:sz w:val="28"/>
           <w:szCs w:val="28"/>
           <w:lang w:eastAsia="pt-BR"/>
@@ -1219,7 +1109,7 @@
       <w:r>
         <w:rPr>
           <w:rFonts w:ascii="Arial" w:eastAsia="Times New Roman" w:hAnsi="Arial" w:cs="Arial"/>
-          <w:color w:val="000000" w:themeColor="text1"/>
+          <w:color w:val="171717" w:themeColor="background2" w:themeShade="1A"/>
           <w:sz w:val="28"/>
           <w:szCs w:val="28"/>
           <w:lang w:eastAsia="pt-BR"/>
@@ -1229,7 +1119,7 @@
       <w:r>
         <w:rPr>
           <w:rFonts w:ascii="Arial" w:eastAsia="Times New Roman" w:hAnsi="Arial" w:cs="Arial"/>
-          <w:color w:val="000000" w:themeColor="text1"/>
+          <w:color w:val="171717" w:themeColor="background2" w:themeShade="1A"/>
           <w:sz w:val="28"/>
           <w:szCs w:val="28"/>
           <w:lang w:eastAsia="pt-BR"/>
@@ -1239,7 +1129,7 @@
       <w:r>
         <w:rPr>
           <w:rFonts w:ascii="Arial" w:eastAsia="Times New Roman" w:hAnsi="Arial" w:cs="Arial"/>
-          <w:color w:val="000000" w:themeColor="text1"/>
+          <w:color w:val="171717" w:themeColor="background2" w:themeShade="1A"/>
           <w:sz w:val="28"/>
           <w:szCs w:val="28"/>
           <w:lang w:eastAsia="pt-BR"/>
@@ -1249,7 +1139,7 @@
       <w:r>
         <w:rPr>
           <w:rFonts w:ascii="Arial" w:eastAsia="Times New Roman" w:hAnsi="Arial" w:cs="Arial"/>
-          <w:color w:val="000000" w:themeColor="text1"/>
+          <w:color w:val="171717" w:themeColor="background2" w:themeShade="1A"/>
           <w:sz w:val="28"/>
           <w:szCs w:val="28"/>
           <w:lang w:eastAsia="pt-BR"/>
@@ -1259,7 +1149,7 @@
       <w:r>
         <w:rPr>
           <w:rFonts w:ascii="Arial" w:eastAsia="Times New Roman" w:hAnsi="Arial" w:cs="Arial"/>
-          <w:color w:val="000000" w:themeColor="text1"/>
+          <w:color w:val="171717" w:themeColor="background2" w:themeShade="1A"/>
           <w:sz w:val="28"/>
           <w:szCs w:val="28"/>
           <w:lang w:eastAsia="pt-BR"/>
@@ -1269,7 +1159,7 @@
       <w:r>
         <w:rPr>
           <w:rFonts w:ascii="Arial" w:eastAsia="Times New Roman" w:hAnsi="Arial" w:cs="Arial"/>
-          <w:color w:val="000000" w:themeColor="text1"/>
+          <w:color w:val="171717" w:themeColor="background2" w:themeShade="1A"/>
           <w:sz w:val="28"/>
           <w:szCs w:val="28"/>
           <w:lang w:eastAsia="pt-BR"/>
@@ -1279,7 +1169,7 @@
       <w:r>
         <w:rPr>
           <w:rFonts w:ascii="Arial" w:eastAsia="Times New Roman" w:hAnsi="Arial" w:cs="Arial"/>
-          <w:color w:val="000000" w:themeColor="text1"/>
+          <w:color w:val="171717" w:themeColor="background2" w:themeShade="1A"/>
           <w:sz w:val="28"/>
           <w:szCs w:val="28"/>
           <w:lang w:eastAsia="pt-BR"/>
@@ -1294,7 +1184,7 @@
         <w:jc w:val="both"/>
         <w:rPr>
           <w:rFonts w:ascii="Arial" w:eastAsia="Times New Roman" w:hAnsi="Arial" w:cs="Arial"/>
-          <w:color w:val="000000" w:themeColor="text1"/>
+          <w:color w:val="171717" w:themeColor="background2" w:themeShade="1A"/>
           <w:sz w:val="28"/>
           <w:szCs w:val="28"/>
           <w:lang w:eastAsia="pt-BR"/>
@@ -1313,16 +1203,16 @@
         <w:jc w:val="both"/>
         <w:rPr>
           <w:rFonts w:ascii="Arial" w:eastAsia="Times New Roman" w:hAnsi="Arial" w:cs="Arial"/>
-          <w:color w:val="000000" w:themeColor="text1"/>
-          <w:sz w:val="28"/>
-          <w:szCs w:val="28"/>
-          <w:lang w:eastAsia="pt-BR"/>
-        </w:rPr>
-      </w:pPr>
-      <w:r>
-        <w:rPr>
-          <w:rFonts w:ascii="Arial" w:eastAsia="Times New Roman" w:hAnsi="Arial" w:cs="Arial"/>
-          <w:color w:val="000000" w:themeColor="text1"/>
+          <w:color w:val="171717" w:themeColor="background2" w:themeShade="1A"/>
+          <w:sz w:val="28"/>
+          <w:szCs w:val="28"/>
+          <w:lang w:eastAsia="pt-BR"/>
+        </w:rPr>
+      </w:pPr>
+      <w:r>
+        <w:rPr>
+          <w:rFonts w:ascii="Arial" w:eastAsia="Times New Roman" w:hAnsi="Arial" w:cs="Arial"/>
+          <w:color w:val="171717" w:themeColor="background2" w:themeShade="1A"/>
           <w:sz w:val="28"/>
           <w:szCs w:val="28"/>
           <w:lang w:eastAsia="pt-BR"/>
@@ -1342,16 +1232,16 @@
         <w:jc w:val="both"/>
         <w:rPr>
           <w:rFonts w:ascii="Arial" w:eastAsia="Times New Roman" w:hAnsi="Arial" w:cs="Arial"/>
-          <w:color w:val="000000" w:themeColor="text1"/>
-          <w:sz w:val="28"/>
-          <w:szCs w:val="28"/>
-          <w:lang w:eastAsia="pt-BR"/>
-        </w:rPr>
-      </w:pPr>
-      <w:r>
-        <w:rPr>
-          <w:rFonts w:ascii="Arial" w:eastAsia="Times New Roman" w:hAnsi="Arial" w:cs="Arial"/>
-          <w:color w:val="000000" w:themeColor="text1"/>
+          <w:color w:val="171717" w:themeColor="background2" w:themeShade="1A"/>
+          <w:sz w:val="28"/>
+          <w:szCs w:val="28"/>
+          <w:lang w:eastAsia="pt-BR"/>
+        </w:rPr>
+      </w:pPr>
+      <w:r>
+        <w:rPr>
+          <w:rFonts w:ascii="Arial" w:eastAsia="Times New Roman" w:hAnsi="Arial" w:cs="Arial"/>
+          <w:color w:val="171717" w:themeColor="background2" w:themeShade="1A"/>
           <w:sz w:val="28"/>
           <w:szCs w:val="28"/>
           <w:lang w:eastAsia="pt-BR"/>
@@ -1361,7 +1251,7 @@
       <w:r>
         <w:rPr>
           <w:rFonts w:ascii="Arial" w:eastAsia="Times New Roman" w:hAnsi="Arial" w:cs="Arial"/>
-          <w:color w:val="000000" w:themeColor="text1"/>
+          <w:color w:val="171717" w:themeColor="background2" w:themeShade="1A"/>
           <w:sz w:val="28"/>
           <w:szCs w:val="28"/>
           <w:lang w:eastAsia="pt-BR"/>
@@ -1371,7 +1261,7 @@
       <w:r>
         <w:rPr>
           <w:rFonts w:ascii="Arial" w:eastAsia="Times New Roman" w:hAnsi="Arial" w:cs="Arial"/>
-          <w:color w:val="000000" w:themeColor="text1"/>
+          <w:color w:val="171717" w:themeColor="background2" w:themeShade="1A"/>
           <w:sz w:val="28"/>
           <w:szCs w:val="28"/>
           <w:lang w:eastAsia="pt-BR"/>
@@ -1381,7 +1271,7 @@
       <w:r>
         <w:rPr>
           <w:rFonts w:ascii="Arial" w:eastAsia="Times New Roman" w:hAnsi="Arial" w:cs="Arial"/>
-          <w:color w:val="000000" w:themeColor="text1"/>
+          <w:color w:val="171717" w:themeColor="background2" w:themeShade="1A"/>
           <w:sz w:val="28"/>
           <w:szCs w:val="28"/>
           <w:lang w:eastAsia="pt-BR"/>
@@ -1391,77 +1281,17 @@
       <w:r>
         <w:rPr>
           <w:rFonts w:ascii="Arial" w:eastAsia="Times New Roman" w:hAnsi="Arial" w:cs="Arial"/>
-          <w:color w:val="000000" w:themeColor="text1"/>
-          <w:sz w:val="28"/>
-          <w:szCs w:val="28"/>
-          <w:lang w:eastAsia="pt-BR"/>
-        </w:rPr>
-        <w:t xml:space="preserve">to que dizia na entrada do templo: </w:t>
-      </w:r>
-      <w:r>
-        <w:rPr>
-          <w:rFonts w:ascii="Arial" w:eastAsia="Times New Roman" w:hAnsi="Arial" w:cs="Arial"/>
-          <w:color w:val="000000" w:themeColor="text1"/>
-          <w:sz w:val="28"/>
-          <w:szCs w:val="28"/>
-          <w:lang w:eastAsia="pt-BR"/>
-        </w:rPr>
-        <w:t>Lomal Girdle</w:t>
-      </w:r>
-      <w:r>
-        <w:rPr>
-          <w:rFonts w:ascii="Arial" w:eastAsia="Times New Roman" w:hAnsi="Arial" w:cs="Arial"/>
-          <w:color w:val="000000" w:themeColor="text1"/>
-          <w:sz w:val="28"/>
-          <w:szCs w:val="28"/>
-          <w:lang w:eastAsia="pt-BR"/>
-        </w:rPr>
-        <w:t xml:space="preserve"> tinha um coração corajoso</w:t>
-      </w:r>
-      <w:r>
-        <w:rPr>
-          <w:rFonts w:ascii="Arial" w:eastAsia="Times New Roman" w:hAnsi="Arial" w:cs="Arial"/>
-          <w:color w:val="000000" w:themeColor="text1"/>
-          <w:sz w:val="28"/>
-          <w:szCs w:val="28"/>
-          <w:lang w:eastAsia="pt-BR"/>
-        </w:rPr>
-        <w:t>, Rosaferd Hand</w:t>
-      </w:r>
-      <w:r>
-        <w:rPr>
-          <w:rFonts w:ascii="Arial" w:eastAsia="Times New Roman" w:hAnsi="Arial" w:cs="Arial"/>
-          <w:color w:val="000000" w:themeColor="text1"/>
-          <w:sz w:val="28"/>
-          <w:szCs w:val="28"/>
-          <w:lang w:eastAsia="pt-BR"/>
-        </w:rPr>
-        <w:t xml:space="preserve"> tinha um coração gentil</w:t>
-      </w:r>
-      <w:r>
-        <w:rPr>
-          <w:rFonts w:ascii="Arial" w:eastAsia="Times New Roman" w:hAnsi="Arial" w:cs="Arial"/>
-          <w:color w:val="000000" w:themeColor="text1"/>
-          <w:sz w:val="28"/>
-          <w:szCs w:val="28"/>
-          <w:lang w:eastAsia="pt-BR"/>
-        </w:rPr>
-        <w:t xml:space="preserve"> e Chona Ville</w:t>
-      </w:r>
-      <w:r>
-        <w:rPr>
-          <w:rFonts w:ascii="Arial" w:eastAsia="Times New Roman" w:hAnsi="Arial" w:cs="Arial"/>
-          <w:color w:val="000000" w:themeColor="text1"/>
-          <w:sz w:val="28"/>
-          <w:szCs w:val="28"/>
-          <w:lang w:eastAsia="pt-BR"/>
-        </w:rPr>
-        <w:t xml:space="preserve"> tinha um coração cheio de sabedoria. Desejaram o sumiço do cavaleiro e ao serem atendidos o anel se desintegrou totalmente. Voltaram pra casa com a certeza que ninguém acreditaria, mas felizes por terem vivido e sobrevivido aquela</w:t>
-      </w:r>
-      <w:r>
-        <w:rPr>
-          <w:rFonts w:ascii="Arial" w:eastAsia="Times New Roman" w:hAnsi="Arial" w:cs="Arial"/>
-          <w:color w:val="000000" w:themeColor="text1"/>
+          <w:color w:val="171717" w:themeColor="background2" w:themeShade="1A"/>
+          <w:sz w:val="28"/>
+          <w:szCs w:val="28"/>
+          <w:lang w:eastAsia="pt-BR"/>
+        </w:rPr>
+        <w:t>to que dizia na entrada do templo: Lomal Girdle tinha um coração corajoso, Rosaferd Hand tinha um coração gentil e Chona Ville tinha um coração cheio de sabedoria. Desejaram o sumiço do cavaleiro e ao serem atendidos o anel se desintegrou totalmente. Voltaram pra casa com a certeza que ninguém acreditaria, mas felizes por terem vivido e sobrevivido aquela</w:t>
+      </w:r>
+      <w:r>
+        <w:rPr>
+          <w:rFonts w:ascii="Arial" w:eastAsia="Times New Roman" w:hAnsi="Arial" w:cs="Arial"/>
+          <w:color w:val="171717" w:themeColor="background2" w:themeShade="1A"/>
           <w:sz w:val="28"/>
           <w:szCs w:val="28"/>
           <w:lang w:eastAsia="pt-BR"/>
@@ -1471,7 +1301,7 @@
       <w:r>
         <w:rPr>
           <w:rFonts w:ascii="Arial" w:eastAsia="Times New Roman" w:hAnsi="Arial" w:cs="Arial"/>
-          <w:color w:val="000000" w:themeColor="text1"/>
+          <w:color w:val="171717" w:themeColor="background2" w:themeShade="1A"/>
           <w:sz w:val="28"/>
           <w:szCs w:val="28"/>
           <w:lang w:eastAsia="pt-BR"/>
@@ -1481,7 +1311,7 @@
       <w:r>
         <w:rPr>
           <w:rFonts w:ascii="Arial" w:eastAsia="Times New Roman" w:hAnsi="Arial" w:cs="Arial"/>
-          <w:color w:val="000000" w:themeColor="text1"/>
+          <w:color w:val="171717" w:themeColor="background2" w:themeShade="1A"/>
           <w:sz w:val="28"/>
           <w:szCs w:val="28"/>
           <w:lang w:eastAsia="pt-BR"/>
@@ -1491,7 +1321,7 @@
       <w:r>
         <w:rPr>
           <w:rFonts w:ascii="Arial" w:eastAsia="Times New Roman" w:hAnsi="Arial" w:cs="Arial"/>
-          <w:color w:val="000000" w:themeColor="text1"/>
+          <w:color w:val="171717" w:themeColor="background2" w:themeShade="1A"/>
           <w:sz w:val="28"/>
           <w:szCs w:val="28"/>
           <w:lang w:eastAsia="pt-BR"/>
@@ -1506,7 +1336,7 @@
         <w:jc w:val="both"/>
         <w:rPr>
           <w:rFonts w:ascii="Arial" w:eastAsia="Times New Roman" w:hAnsi="Arial" w:cs="Arial"/>
-          <w:color w:val="000000" w:themeColor="text1"/>
+          <w:color w:val="171717" w:themeColor="background2" w:themeShade="1A"/>
           <w:sz w:val="28"/>
           <w:szCs w:val="28"/>
           <w:lang w:eastAsia="pt-BR"/>
@@ -1520,51 +1350,41 @@
         <w:jc w:val="both"/>
         <w:rPr>
           <w:rFonts w:ascii="Arial" w:eastAsia="Times New Roman" w:hAnsi="Arial" w:cs="Arial"/>
-          <w:color w:val="000000" w:themeColor="text1"/>
-          <w:sz w:val="28"/>
-          <w:szCs w:val="28"/>
-          <w:lang w:eastAsia="pt-BR"/>
-        </w:rPr>
-      </w:pPr>
-    </w:p>
-    <w:p>
-      <w:pPr>
-        <w:jc w:val="both"/>
-        <w:rPr>
-          <w:rFonts w:ascii="Arial" w:eastAsia="Times New Roman" w:hAnsi="Arial" w:cs="Arial"/>
-          <w:color w:val="000000" w:themeColor="text1"/>
-          <w:sz w:val="28"/>
-          <w:szCs w:val="28"/>
-          <w:lang w:eastAsia="pt-BR"/>
-        </w:rPr>
-      </w:pPr>
-      <w:r>
-        <w:rPr>
-          <w:rFonts w:ascii="Arial" w:eastAsia="Times New Roman" w:hAnsi="Arial" w:cs="Arial"/>
-          <w:color w:val="000000" w:themeColor="text1"/>
-          <w:sz w:val="28"/>
-          <w:szCs w:val="28"/>
-          <w:lang w:eastAsia="pt-BR"/>
-        </w:rPr>
-        <w:t>Rosaferd Hand</w:t>
-      </w:r>
-      <w:r>
-        <w:rPr>
-          <w:rFonts w:ascii="Arial" w:eastAsia="Times New Roman" w:hAnsi="Arial" w:cs="Arial"/>
-          <w:color w:val="000000" w:themeColor="text1"/>
-          <w:sz w:val="28"/>
-          <w:szCs w:val="28"/>
-          <w:lang w:eastAsia="pt-BR"/>
-        </w:rPr>
-        <w:t>: Tinha um coração bondoso e gentil e odiava confrontos, decidiu então dar uma enorme volta pela esquerda, para não passar de frente ao cavaleiro negro. Ao chegar a um grande vale viu que havia uma ponte antiga que ligava uma parte do vale a outra, percebeu também que havia um tronco enorme que fazia a mesma coisa tinha que decidir, passar pela ponte ou se agarrar ao tronco:</w:t>
-      </w:r>
-    </w:p>
-    <w:p>
-      <w:pPr>
-        <w:jc w:val="both"/>
-        <w:rPr>
-          <w:rFonts w:ascii="Arial" w:eastAsia="Times New Roman" w:hAnsi="Arial" w:cs="Arial"/>
-          <w:color w:val="000000" w:themeColor="text1"/>
+          <w:color w:val="171717" w:themeColor="background2" w:themeShade="1A"/>
+          <w:sz w:val="28"/>
+          <w:szCs w:val="28"/>
+          <w:lang w:eastAsia="pt-BR"/>
+        </w:rPr>
+      </w:pPr>
+    </w:p>
+    <w:p>
+      <w:pPr>
+        <w:jc w:val="both"/>
+        <w:rPr>
+          <w:rFonts w:ascii="Arial" w:eastAsia="Times New Roman" w:hAnsi="Arial" w:cs="Arial"/>
+          <w:color w:val="171717" w:themeColor="background2" w:themeShade="1A"/>
+          <w:sz w:val="28"/>
+          <w:szCs w:val="28"/>
+          <w:lang w:eastAsia="pt-BR"/>
+        </w:rPr>
+      </w:pPr>
+      <w:r>
+        <w:rPr>
+          <w:rFonts w:ascii="Arial" w:eastAsia="Times New Roman" w:hAnsi="Arial" w:cs="Arial"/>
+          <w:color w:val="171717" w:themeColor="background2" w:themeShade="1A"/>
+          <w:sz w:val="28"/>
+          <w:szCs w:val="28"/>
+          <w:lang w:eastAsia="pt-BR"/>
+        </w:rPr>
+        <w:t>Rosaferd Hand: Tinha um coração bondoso e gentil e odiava confrontos, decidiu então dar uma enorme volta pela esquerda, para não passar de frente ao cavaleiro negro. Ao chegar a um grande vale viu que havia uma ponte antiga que ligava uma parte do vale a outra, percebeu também que havia um tronco enorme que fazia a mesma coisa tinha que decidir, passar pela ponte ou se agarrar ao tronco:</w:t>
+      </w:r>
+    </w:p>
+    <w:p>
+      <w:pPr>
+        <w:jc w:val="both"/>
+        <w:rPr>
+          <w:rFonts w:ascii="Arial" w:eastAsia="Times New Roman" w:hAnsi="Arial" w:cs="Arial"/>
+          <w:color w:val="171717" w:themeColor="background2" w:themeShade="1A"/>
           <w:sz w:val="28"/>
           <w:szCs w:val="28"/>
           <w:lang w:eastAsia="pt-BR"/>
@@ -1581,16 +1401,16 @@
         <w:jc w:val="both"/>
         <w:rPr>
           <w:rFonts w:ascii="Arial" w:eastAsia="Times New Roman" w:hAnsi="Arial" w:cs="Arial"/>
-          <w:color w:val="000000" w:themeColor="text1"/>
-          <w:sz w:val="28"/>
-          <w:szCs w:val="28"/>
-          <w:lang w:eastAsia="pt-BR"/>
-        </w:rPr>
-      </w:pPr>
-      <w:r>
-        <w:rPr>
-          <w:rFonts w:ascii="Arial" w:eastAsia="Times New Roman" w:hAnsi="Arial" w:cs="Arial"/>
-          <w:color w:val="000000" w:themeColor="text1"/>
+          <w:color w:val="171717" w:themeColor="background2" w:themeShade="1A"/>
+          <w:sz w:val="28"/>
+          <w:szCs w:val="28"/>
+          <w:lang w:eastAsia="pt-BR"/>
+        </w:rPr>
+      </w:pPr>
+      <w:r>
+        <w:rPr>
+          <w:rFonts w:ascii="Arial" w:eastAsia="Times New Roman" w:hAnsi="Arial" w:cs="Arial"/>
+          <w:color w:val="171717" w:themeColor="background2" w:themeShade="1A"/>
           <w:sz w:val="28"/>
           <w:szCs w:val="28"/>
           <w:lang w:eastAsia="pt-BR"/>
@@ -1609,16 +1429,16 @@
         <w:jc w:val="both"/>
         <w:rPr>
           <w:rFonts w:ascii="Arial" w:eastAsia="Times New Roman" w:hAnsi="Arial" w:cs="Arial"/>
-          <w:color w:val="000000" w:themeColor="text1"/>
-          <w:sz w:val="28"/>
-          <w:szCs w:val="28"/>
-          <w:lang w:eastAsia="pt-BR"/>
-        </w:rPr>
-      </w:pPr>
-      <w:r>
-        <w:rPr>
-          <w:rFonts w:ascii="Arial" w:eastAsia="Times New Roman" w:hAnsi="Arial" w:cs="Arial"/>
-          <w:color w:val="000000" w:themeColor="text1"/>
+          <w:color w:val="171717" w:themeColor="background2" w:themeShade="1A"/>
+          <w:sz w:val="28"/>
+          <w:szCs w:val="28"/>
+          <w:lang w:eastAsia="pt-BR"/>
+        </w:rPr>
+      </w:pPr>
+      <w:r>
+        <w:rPr>
+          <w:rFonts w:ascii="Arial" w:eastAsia="Times New Roman" w:hAnsi="Arial" w:cs="Arial"/>
+          <w:color w:val="171717" w:themeColor="background2" w:themeShade="1A"/>
           <w:sz w:val="28"/>
           <w:szCs w:val="28"/>
           <w:lang w:eastAsia="pt-BR"/>
@@ -1628,7 +1448,7 @@
       <w:r>
         <w:rPr>
           <w:rFonts w:ascii="Arial" w:eastAsia="Times New Roman" w:hAnsi="Arial" w:cs="Arial"/>
-          <w:color w:val="000000" w:themeColor="text1"/>
+          <w:color w:val="171717" w:themeColor="background2" w:themeShade="1A"/>
           <w:sz w:val="28"/>
           <w:szCs w:val="28"/>
           <w:lang w:eastAsia="pt-BR"/>
@@ -1638,7 +1458,7 @@
       <w:r>
         <w:rPr>
           <w:rFonts w:ascii="Arial" w:eastAsia="Times New Roman" w:hAnsi="Arial" w:cs="Arial"/>
-          <w:color w:val="000000" w:themeColor="text1"/>
+          <w:color w:val="171717" w:themeColor="background2" w:themeShade="1A"/>
           <w:sz w:val="28"/>
           <w:szCs w:val="28"/>
           <w:lang w:eastAsia="pt-BR"/>
@@ -1651,16 +1471,16 @@
         <w:jc w:val="both"/>
         <w:rPr>
           <w:rFonts w:ascii="Arial" w:eastAsia="Times New Roman" w:hAnsi="Arial" w:cs="Arial"/>
-          <w:color w:val="000000" w:themeColor="text1"/>
-          <w:sz w:val="28"/>
-          <w:szCs w:val="28"/>
-          <w:lang w:eastAsia="pt-BR"/>
-        </w:rPr>
-      </w:pPr>
-      <w:r>
-        <w:rPr>
-          <w:rFonts w:ascii="Arial" w:eastAsia="Times New Roman" w:hAnsi="Arial" w:cs="Arial"/>
-          <w:color w:val="000000" w:themeColor="text1"/>
+          <w:color w:val="171717" w:themeColor="background2" w:themeShade="1A"/>
+          <w:sz w:val="28"/>
+          <w:szCs w:val="28"/>
+          <w:lang w:eastAsia="pt-BR"/>
+        </w:rPr>
+      </w:pPr>
+      <w:r>
+        <w:rPr>
+          <w:rFonts w:ascii="Arial" w:eastAsia="Times New Roman" w:hAnsi="Arial" w:cs="Arial"/>
+          <w:color w:val="171717" w:themeColor="background2" w:themeShade="1A"/>
           <w:sz w:val="28"/>
           <w:szCs w:val="28"/>
           <w:lang w:eastAsia="pt-BR"/>
@@ -1670,7 +1490,7 @@
       <w:r>
         <w:rPr>
           <w:rFonts w:ascii="Arial" w:eastAsia="Times New Roman" w:hAnsi="Arial" w:cs="Arial"/>
-          <w:color w:val="000000" w:themeColor="text1"/>
+          <w:color w:val="171717" w:themeColor="background2" w:themeShade="1A"/>
           <w:sz w:val="28"/>
           <w:szCs w:val="28"/>
           <w:lang w:eastAsia="pt-BR"/>
@@ -1680,7 +1500,7 @@
       <w:r>
         <w:rPr>
           <w:rFonts w:ascii="Arial" w:eastAsia="Times New Roman" w:hAnsi="Arial" w:cs="Arial"/>
-          <w:color w:val="000000" w:themeColor="text1"/>
+          <w:color w:val="171717" w:themeColor="background2" w:themeShade="1A"/>
           <w:sz w:val="28"/>
           <w:szCs w:val="28"/>
           <w:lang w:eastAsia="pt-BR"/>
@@ -1690,7 +1510,7 @@
       <w:r>
         <w:rPr>
           <w:rFonts w:ascii="Arial" w:eastAsia="Times New Roman" w:hAnsi="Arial" w:cs="Arial"/>
-          <w:color w:val="000000" w:themeColor="text1"/>
+          <w:color w:val="171717" w:themeColor="background2" w:themeShade="1A"/>
           <w:sz w:val="28"/>
           <w:szCs w:val="28"/>
           <w:lang w:eastAsia="pt-BR"/>
@@ -1703,7 +1523,7 @@
         <w:jc w:val="both"/>
         <w:rPr>
           <w:rFonts w:ascii="Arial" w:eastAsia="Times New Roman" w:hAnsi="Arial" w:cs="Arial"/>
-          <w:color w:val="000000" w:themeColor="text1"/>
+          <w:color w:val="171717" w:themeColor="background2" w:themeShade="1A"/>
           <w:sz w:val="28"/>
           <w:szCs w:val="28"/>
           <w:lang w:eastAsia="pt-BR"/>
@@ -1720,16 +1540,16 @@
         <w:jc w:val="both"/>
         <w:rPr>
           <w:rFonts w:ascii="Arial" w:eastAsia="Times New Roman" w:hAnsi="Arial" w:cs="Arial"/>
-          <w:color w:val="000000" w:themeColor="text1"/>
-          <w:sz w:val="28"/>
-          <w:szCs w:val="28"/>
-          <w:lang w:eastAsia="pt-BR"/>
-        </w:rPr>
-      </w:pPr>
-      <w:r>
-        <w:rPr>
-          <w:rFonts w:ascii="Arial" w:eastAsia="Times New Roman" w:hAnsi="Arial" w:cs="Arial"/>
-          <w:color w:val="000000" w:themeColor="text1"/>
+          <w:color w:val="171717" w:themeColor="background2" w:themeShade="1A"/>
+          <w:sz w:val="28"/>
+          <w:szCs w:val="28"/>
+          <w:lang w:eastAsia="pt-BR"/>
+        </w:rPr>
+      </w:pPr>
+      <w:r>
+        <w:rPr>
+          <w:rFonts w:ascii="Arial" w:eastAsia="Times New Roman" w:hAnsi="Arial" w:cs="Arial"/>
+          <w:color w:val="171717" w:themeColor="background2" w:themeShade="1A"/>
           <w:sz w:val="28"/>
           <w:szCs w:val="28"/>
           <w:lang w:eastAsia="pt-BR"/>
@@ -1747,16 +1567,16 @@
         <w:jc w:val="both"/>
         <w:rPr>
           <w:rFonts w:ascii="Arial" w:eastAsia="Times New Roman" w:hAnsi="Arial" w:cs="Arial"/>
-          <w:color w:val="000000" w:themeColor="text1"/>
-          <w:sz w:val="28"/>
-          <w:szCs w:val="28"/>
-          <w:lang w:eastAsia="pt-BR"/>
-        </w:rPr>
-      </w:pPr>
-      <w:r>
-        <w:rPr>
-          <w:rFonts w:ascii="Arial" w:eastAsia="Times New Roman" w:hAnsi="Arial" w:cs="Arial"/>
-          <w:color w:val="000000" w:themeColor="text1"/>
+          <w:color w:val="171717" w:themeColor="background2" w:themeShade="1A"/>
+          <w:sz w:val="28"/>
+          <w:szCs w:val="28"/>
+          <w:lang w:eastAsia="pt-BR"/>
+        </w:rPr>
+      </w:pPr>
+      <w:r>
+        <w:rPr>
+          <w:rFonts w:ascii="Arial" w:eastAsia="Times New Roman" w:hAnsi="Arial" w:cs="Arial"/>
+          <w:color w:val="171717" w:themeColor="background2" w:themeShade="1A"/>
           <w:sz w:val="28"/>
           <w:szCs w:val="28"/>
           <w:lang w:eastAsia="pt-BR"/>
@@ -1766,7 +1586,7 @@
       <w:r>
         <w:rPr>
           <w:rFonts w:ascii="Arial" w:eastAsia="Times New Roman" w:hAnsi="Arial" w:cs="Arial"/>
-          <w:color w:val="000000" w:themeColor="text1"/>
+          <w:color w:val="171717" w:themeColor="background2" w:themeShade="1A"/>
           <w:sz w:val="28"/>
           <w:szCs w:val="28"/>
           <w:lang w:eastAsia="pt-BR"/>
@@ -1776,7 +1596,7 @@
       <w:r>
         <w:rPr>
           <w:rFonts w:ascii="Arial" w:eastAsia="Times New Roman" w:hAnsi="Arial" w:cs="Arial"/>
-          <w:color w:val="000000" w:themeColor="text1"/>
+          <w:color w:val="171717" w:themeColor="background2" w:themeShade="1A"/>
           <w:sz w:val="28"/>
           <w:szCs w:val="28"/>
           <w:lang w:eastAsia="pt-BR"/>
@@ -1786,7 +1606,7 @@
       <w:r>
         <w:rPr>
           <w:rFonts w:ascii="Arial" w:eastAsia="Times New Roman" w:hAnsi="Arial" w:cs="Arial"/>
-          <w:color w:val="000000" w:themeColor="text1"/>
+          <w:color w:val="171717" w:themeColor="background2" w:themeShade="1A"/>
           <w:sz w:val="28"/>
           <w:szCs w:val="28"/>
           <w:lang w:eastAsia="pt-BR"/>
@@ -1796,41 +1616,81 @@
       <w:r>
         <w:rPr>
           <w:rFonts w:ascii="Arial" w:eastAsia="Times New Roman" w:hAnsi="Arial" w:cs="Arial"/>
-          <w:color w:val="000000" w:themeColor="text1"/>
-          <w:sz w:val="28"/>
-          <w:szCs w:val="28"/>
-          <w:lang w:eastAsia="pt-BR"/>
-        </w:rPr>
-        <w:t xml:space="preserve"> presa em alguns arbustos, ele não poderia passar sem ajuda-la a se soltar. Ao solta-la percebe que a criatura grata a ele vira as costas para o carregar. </w:t>
-      </w:r>
-    </w:p>
-    <w:p>
-      <w:pPr>
-        <w:jc w:val="both"/>
-        <w:rPr>
-          <w:rFonts w:ascii="Arial" w:eastAsia="Times New Roman" w:hAnsi="Arial" w:cs="Arial"/>
-          <w:color w:val="000000" w:themeColor="text1"/>
-          <w:sz w:val="28"/>
-          <w:szCs w:val="28"/>
-          <w:lang w:eastAsia="pt-BR"/>
-        </w:rPr>
-      </w:pPr>
-    </w:p>
-    <w:p>
-      <w:pPr>
-        <w:jc w:val="both"/>
-        <w:rPr>
-          <w:rFonts w:ascii="Arial" w:eastAsia="Times New Roman" w:hAnsi="Arial" w:cs="Arial"/>
-          <w:color w:val="000000" w:themeColor="text1"/>
-          <w:sz w:val="28"/>
-          <w:szCs w:val="28"/>
-          <w:lang w:eastAsia="pt-BR"/>
-        </w:rPr>
-      </w:pPr>
-      <w:r>
-        <w:rPr>
-          <w:rFonts w:ascii="Arial" w:eastAsia="Times New Roman" w:hAnsi="Arial" w:cs="Arial"/>
-          <w:color w:val="000000" w:themeColor="text1"/>
+          <w:color w:val="171717" w:themeColor="background2" w:themeShade="1A"/>
+          <w:sz w:val="28"/>
+          <w:szCs w:val="28"/>
+          <w:lang w:eastAsia="pt-BR"/>
+        </w:rPr>
+        <w:t xml:space="preserve"> presa em alguns arbustos, ele não poderia passar sem </w:t>
+      </w:r>
+      <w:r>
+        <w:rPr>
+          <w:rFonts w:ascii="Arial" w:eastAsia="Times New Roman" w:hAnsi="Arial" w:cs="Arial"/>
+          <w:color w:val="171717" w:themeColor="background2" w:themeShade="1A"/>
+          <w:sz w:val="28"/>
+          <w:szCs w:val="28"/>
+          <w:lang w:eastAsia="pt-BR"/>
+        </w:rPr>
+        <w:t>ajudá-la</w:t>
+      </w:r>
+      <w:r>
+        <w:rPr>
+          <w:rFonts w:ascii="Arial" w:eastAsia="Times New Roman" w:hAnsi="Arial" w:cs="Arial"/>
+          <w:color w:val="171717" w:themeColor="background2" w:themeShade="1A"/>
+          <w:sz w:val="28"/>
+          <w:szCs w:val="28"/>
+          <w:lang w:eastAsia="pt-BR"/>
+        </w:rPr>
+        <w:t xml:space="preserve"> a se soltar. Ao </w:t>
+      </w:r>
+      <w:r>
+        <w:rPr>
+          <w:rFonts w:ascii="Arial" w:eastAsia="Times New Roman" w:hAnsi="Arial" w:cs="Arial"/>
+          <w:color w:val="171717" w:themeColor="background2" w:themeShade="1A"/>
+          <w:sz w:val="28"/>
+          <w:szCs w:val="28"/>
+          <w:lang w:eastAsia="pt-BR"/>
+        </w:rPr>
+        <w:t>soltá-la</w:t>
+      </w:r>
+      <w:r>
+        <w:rPr>
+          <w:rFonts w:ascii="Arial" w:eastAsia="Times New Roman" w:hAnsi="Arial" w:cs="Arial"/>
+          <w:color w:val="171717" w:themeColor="background2" w:themeShade="1A"/>
+          <w:sz w:val="28"/>
+          <w:szCs w:val="28"/>
+          <w:lang w:eastAsia="pt-BR"/>
+        </w:rPr>
+        <w:t xml:space="preserve"> percebe que a criatura grata a ele vira as costas para o carregar. </w:t>
+      </w:r>
+    </w:p>
+    <w:p>
+      <w:pPr>
+        <w:jc w:val="both"/>
+        <w:rPr>
+          <w:rFonts w:ascii="Arial" w:eastAsia="Times New Roman" w:hAnsi="Arial" w:cs="Arial"/>
+          <w:color w:val="171717" w:themeColor="background2" w:themeShade="1A"/>
+          <w:sz w:val="28"/>
+          <w:szCs w:val="28"/>
+          <w:lang w:eastAsia="pt-BR"/>
+        </w:rPr>
+      </w:pPr>
+    </w:p>
+    <w:p>
+      <w:pPr>
+        <w:jc w:val="both"/>
+        <w:rPr>
+          <w:rFonts w:ascii="Arial" w:eastAsia="Times New Roman" w:hAnsi="Arial" w:cs="Arial"/>
+          <w:color w:val="171717" w:themeColor="background2" w:themeShade="1A"/>
+          <w:sz w:val="28"/>
+          <w:szCs w:val="28"/>
+          <w:lang w:eastAsia="pt-BR"/>
+        </w:rPr>
+      </w:pPr>
+      <w:r>
+        <w:rPr>
+          <w:rFonts w:ascii="Arial" w:eastAsia="Times New Roman" w:hAnsi="Arial" w:cs="Arial"/>
+          <w:color w:val="171717" w:themeColor="background2" w:themeShade="1A"/>
           <w:sz w:val="28"/>
           <w:szCs w:val="28"/>
           <w:lang w:eastAsia="pt-BR"/>
@@ -1840,7 +1700,7 @@
       <w:r>
         <w:rPr>
           <w:rFonts w:ascii="Arial" w:eastAsia="Times New Roman" w:hAnsi="Arial" w:cs="Arial"/>
-          <w:color w:val="000000" w:themeColor="text1"/>
+          <w:color w:val="171717" w:themeColor="background2" w:themeShade="1A"/>
           <w:sz w:val="28"/>
           <w:szCs w:val="28"/>
           <w:lang w:eastAsia="pt-BR"/>
@@ -1850,27 +1710,17 @@
       <w:r>
         <w:rPr>
           <w:rFonts w:ascii="Arial" w:eastAsia="Times New Roman" w:hAnsi="Arial" w:cs="Arial"/>
-          <w:color w:val="000000" w:themeColor="text1"/>
-          <w:sz w:val="28"/>
-          <w:szCs w:val="28"/>
-          <w:lang w:eastAsia="pt-BR"/>
-        </w:rPr>
-        <w:t>Lomal Girdle</w:t>
-      </w:r>
-      <w:r>
-        <w:rPr>
-          <w:rFonts w:ascii="Arial" w:eastAsia="Times New Roman" w:hAnsi="Arial" w:cs="Arial"/>
-          <w:color w:val="000000" w:themeColor="text1"/>
-          <w:sz w:val="28"/>
-          <w:szCs w:val="28"/>
-          <w:lang w:eastAsia="pt-BR"/>
-        </w:rPr>
-        <w:t xml:space="preserve"> já chegou e est</w:t>
-      </w:r>
-      <w:r>
-        <w:rPr>
-          <w:rFonts w:ascii="Arial" w:eastAsia="Times New Roman" w:hAnsi="Arial" w:cs="Arial"/>
-          <w:color w:val="000000" w:themeColor="text1"/>
+          <w:color w:val="171717" w:themeColor="background2" w:themeShade="1A"/>
+          <w:sz w:val="28"/>
+          <w:szCs w:val="28"/>
+          <w:lang w:eastAsia="pt-BR"/>
+        </w:rPr>
+        <w:t>Lomal Girdle já chegou e est</w:t>
+      </w:r>
+      <w:r>
+        <w:rPr>
+          <w:rFonts w:ascii="Arial" w:eastAsia="Times New Roman" w:hAnsi="Arial" w:cs="Arial"/>
+          <w:color w:val="171717" w:themeColor="background2" w:themeShade="1A"/>
           <w:sz w:val="28"/>
           <w:szCs w:val="28"/>
           <w:lang w:eastAsia="pt-BR"/>
@@ -1880,7 +1730,7 @@
       <w:r>
         <w:rPr>
           <w:rFonts w:ascii="Arial" w:eastAsia="Times New Roman" w:hAnsi="Arial" w:cs="Arial"/>
-          <w:color w:val="000000" w:themeColor="text1"/>
+          <w:color w:val="171717" w:themeColor="background2" w:themeShade="1A"/>
           <w:sz w:val="28"/>
           <w:szCs w:val="28"/>
           <w:lang w:eastAsia="pt-BR"/>
@@ -1890,7 +1740,7 @@
       <w:r>
         <w:rPr>
           <w:rFonts w:ascii="Arial" w:eastAsia="Times New Roman" w:hAnsi="Arial" w:cs="Arial"/>
-          <w:color w:val="000000" w:themeColor="text1"/>
+          <w:color w:val="171717" w:themeColor="background2" w:themeShade="1A"/>
           <w:sz w:val="28"/>
           <w:szCs w:val="28"/>
           <w:lang w:eastAsia="pt-BR"/>
@@ -1900,7 +1750,7 @@
       <w:r>
         <w:rPr>
           <w:rFonts w:ascii="Arial" w:eastAsia="Times New Roman" w:hAnsi="Arial" w:cs="Arial"/>
-          <w:color w:val="000000" w:themeColor="text1"/>
+          <w:color w:val="171717" w:themeColor="background2" w:themeShade="1A"/>
           <w:sz w:val="28"/>
           <w:szCs w:val="28"/>
           <w:lang w:eastAsia="pt-BR"/>
@@ -1910,7 +1760,7 @@
       <w:r>
         <w:rPr>
           <w:rFonts w:ascii="Arial" w:eastAsia="Times New Roman" w:hAnsi="Arial" w:cs="Arial"/>
-          <w:color w:val="000000" w:themeColor="text1"/>
+          <w:color w:val="171717" w:themeColor="background2" w:themeShade="1A"/>
           <w:sz w:val="28"/>
           <w:szCs w:val="28"/>
           <w:lang w:eastAsia="pt-BR"/>
@@ -1920,7 +1770,7 @@
       <w:r>
         <w:rPr>
           <w:rFonts w:ascii="Arial" w:eastAsia="Times New Roman" w:hAnsi="Arial" w:cs="Arial"/>
-          <w:color w:val="000000" w:themeColor="text1"/>
+          <w:color w:val="171717" w:themeColor="background2" w:themeShade="1A"/>
           <w:sz w:val="28"/>
           <w:szCs w:val="28"/>
           <w:lang w:eastAsia="pt-BR"/>
@@ -1930,7 +1780,7 @@
       <w:r>
         <w:rPr>
           <w:rFonts w:ascii="Arial" w:eastAsia="Times New Roman" w:hAnsi="Arial" w:cs="Arial"/>
-          <w:color w:val="000000" w:themeColor="text1"/>
+          <w:color w:val="171717" w:themeColor="background2" w:themeShade="1A"/>
           <w:sz w:val="28"/>
           <w:szCs w:val="28"/>
           <w:lang w:eastAsia="pt-BR"/>
@@ -1940,52 +1790,12 @@
       <w:r>
         <w:rPr>
           <w:rFonts w:ascii="Arial" w:eastAsia="Times New Roman" w:hAnsi="Arial" w:cs="Arial"/>
-          <w:color w:val="000000" w:themeColor="text1"/>
-          <w:sz w:val="28"/>
-          <w:szCs w:val="28"/>
-          <w:lang w:eastAsia="pt-BR"/>
-        </w:rPr>
-        <w:t xml:space="preserve"> pra ele ou descer e esperar </w:t>
-      </w:r>
-      <w:r>
-        <w:rPr>
-          <w:rFonts w:ascii="Arial" w:eastAsia="Times New Roman" w:hAnsi="Arial" w:cs="Arial"/>
-          <w:color w:val="000000" w:themeColor="text1"/>
-          <w:sz w:val="28"/>
-          <w:szCs w:val="28"/>
-          <w:lang w:eastAsia="pt-BR"/>
-        </w:rPr>
-        <w:t>Chona Ville</w:t>
-      </w:r>
-      <w:r>
-        <w:rPr>
-          <w:rFonts w:ascii="Arial" w:eastAsia="Times New Roman" w:hAnsi="Arial" w:cs="Arial"/>
-          <w:color w:val="000000" w:themeColor="text1"/>
-          <w:sz w:val="28"/>
-          <w:szCs w:val="28"/>
-          <w:lang w:eastAsia="pt-BR"/>
-        </w:rPr>
-        <w:t xml:space="preserve"> junto com </w:t>
-      </w:r>
-      <w:r>
-        <w:rPr>
-          <w:rFonts w:ascii="Arial" w:eastAsia="Times New Roman" w:hAnsi="Arial" w:cs="Arial"/>
-          <w:color w:val="000000" w:themeColor="text1"/>
-          <w:sz w:val="28"/>
-          <w:szCs w:val="28"/>
-          <w:lang w:eastAsia="pt-BR"/>
-        </w:rPr>
-        <w:t>Lomal Girdle</w:t>
-      </w:r>
-      <w:r>
-        <w:rPr>
-          <w:rFonts w:ascii="Arial" w:eastAsia="Times New Roman" w:hAnsi="Arial" w:cs="Arial"/>
-          <w:color w:val="000000" w:themeColor="text1"/>
-          <w:sz w:val="28"/>
-          <w:szCs w:val="28"/>
-          <w:lang w:eastAsia="pt-BR"/>
-        </w:rPr>
-        <w:t>:</w:t>
+          <w:color w:val="171717" w:themeColor="background2" w:themeShade="1A"/>
+          <w:sz w:val="28"/>
+          <w:szCs w:val="28"/>
+          <w:lang w:eastAsia="pt-BR"/>
+        </w:rPr>
+        <w:t xml:space="preserve"> pra ele ou descer e esperar Chona Ville junto com Lomal Girdle:</w:t>
       </w:r>
     </w:p>
     <w:p>
@@ -1998,16 +1808,16 @@
         <w:jc w:val="both"/>
         <w:rPr>
           <w:rFonts w:ascii="Arial" w:eastAsia="Times New Roman" w:hAnsi="Arial" w:cs="Arial"/>
-          <w:color w:val="000000" w:themeColor="text1"/>
-          <w:sz w:val="28"/>
-          <w:szCs w:val="28"/>
-          <w:lang w:eastAsia="pt-BR"/>
-        </w:rPr>
-      </w:pPr>
-      <w:r>
-        <w:rPr>
-          <w:rFonts w:ascii="Arial" w:eastAsia="Times New Roman" w:hAnsi="Arial" w:cs="Arial"/>
-          <w:color w:val="000000" w:themeColor="text1"/>
+          <w:color w:val="171717" w:themeColor="background2" w:themeShade="1A"/>
+          <w:sz w:val="28"/>
+          <w:szCs w:val="28"/>
+          <w:lang w:eastAsia="pt-BR"/>
+        </w:rPr>
+      </w:pPr>
+      <w:r>
+        <w:rPr>
+          <w:rFonts w:ascii="Arial" w:eastAsia="Times New Roman" w:hAnsi="Arial" w:cs="Arial"/>
+          <w:color w:val="171717" w:themeColor="background2" w:themeShade="1A"/>
           <w:sz w:val="28"/>
           <w:szCs w:val="28"/>
           <w:lang w:eastAsia="pt-BR"/>
@@ -2017,32 +1827,12 @@
       <w:r>
         <w:rPr>
           <w:rFonts w:ascii="Arial" w:eastAsia="Times New Roman" w:hAnsi="Arial" w:cs="Arial"/>
-          <w:color w:val="000000" w:themeColor="text1"/>
-          <w:sz w:val="28"/>
-          <w:szCs w:val="28"/>
-          <w:lang w:eastAsia="pt-BR"/>
-        </w:rPr>
-        <w:t xml:space="preserve"> sozinho: Por ter um coração gentil </w:t>
-      </w:r>
-      <w:r>
-        <w:rPr>
-          <w:rFonts w:ascii="Arial" w:eastAsia="Times New Roman" w:hAnsi="Arial" w:cs="Arial"/>
-          <w:color w:val="000000" w:themeColor="text1"/>
-          <w:sz w:val="28"/>
-          <w:szCs w:val="28"/>
-          <w:lang w:eastAsia="pt-BR"/>
-        </w:rPr>
-        <w:t>Rosaferd Hand</w:t>
-      </w:r>
-      <w:r>
-        <w:rPr>
-          <w:rFonts w:ascii="Arial" w:eastAsia="Times New Roman" w:hAnsi="Arial" w:cs="Arial"/>
-          <w:color w:val="000000" w:themeColor="text1"/>
-          <w:sz w:val="28"/>
-          <w:szCs w:val="28"/>
-          <w:lang w:eastAsia="pt-BR"/>
-        </w:rPr>
-        <w:t xml:space="preserve"> nunca faria isso. GAME OVER.</w:t>
+          <w:color w:val="171717" w:themeColor="background2" w:themeShade="1A"/>
+          <w:sz w:val="28"/>
+          <w:szCs w:val="28"/>
+          <w:lang w:eastAsia="pt-BR"/>
+        </w:rPr>
+        <w:t xml:space="preserve"> sozinho: Por ter um coração gentil Rosaferd Hand nunca faria isso. GAME OVER.</w:t>
       </w:r>
     </w:p>
     <w:p>
@@ -2055,69 +1845,29 @@
         <w:jc w:val="both"/>
         <w:rPr>
           <w:rFonts w:ascii="Arial" w:eastAsia="Times New Roman" w:hAnsi="Arial" w:cs="Arial"/>
-          <w:color w:val="000000" w:themeColor="text1"/>
-          <w:sz w:val="28"/>
-          <w:szCs w:val="28"/>
-          <w:lang w:eastAsia="pt-BR"/>
-        </w:rPr>
-      </w:pPr>
-      <w:r>
-        <w:rPr>
-          <w:rFonts w:ascii="Arial" w:eastAsia="Times New Roman" w:hAnsi="Arial" w:cs="Arial"/>
-          <w:color w:val="000000" w:themeColor="text1"/>
-          <w:sz w:val="28"/>
-          <w:szCs w:val="28"/>
-          <w:lang w:eastAsia="pt-BR"/>
-        </w:rPr>
-        <w:t xml:space="preserve">Descer e esperar: Ao Descer </w:t>
-      </w:r>
-      <w:r>
-        <w:rPr>
-          <w:rFonts w:ascii="Arial" w:eastAsia="Times New Roman" w:hAnsi="Arial" w:cs="Arial"/>
-          <w:color w:val="000000" w:themeColor="text1"/>
-          <w:sz w:val="28"/>
-          <w:szCs w:val="28"/>
-          <w:lang w:eastAsia="pt-BR"/>
-        </w:rPr>
-        <w:t>Rosaferd Hand</w:t>
-      </w:r>
-      <w:r>
-        <w:rPr>
-          <w:rFonts w:ascii="Arial" w:eastAsia="Times New Roman" w:hAnsi="Arial" w:cs="Arial"/>
-          <w:color w:val="000000" w:themeColor="text1"/>
-          <w:sz w:val="28"/>
-          <w:szCs w:val="28"/>
-          <w:lang w:eastAsia="pt-BR"/>
-        </w:rPr>
-        <w:t xml:space="preserve"> e </w:t>
-      </w:r>
-      <w:r>
-        <w:rPr>
-          <w:rFonts w:ascii="Arial" w:eastAsia="Times New Roman" w:hAnsi="Arial" w:cs="Arial"/>
-          <w:color w:val="000000" w:themeColor="text1"/>
-          <w:sz w:val="28"/>
-          <w:szCs w:val="28"/>
-          <w:lang w:eastAsia="pt-BR"/>
-        </w:rPr>
-        <w:t>Lomal Girdle</w:t>
-      </w:r>
-      <w:r>
-        <w:rPr>
-          <w:rFonts w:ascii="Arial" w:eastAsia="Times New Roman" w:hAnsi="Arial" w:cs="Arial"/>
-          <w:color w:val="000000" w:themeColor="text1"/>
-          <w:sz w:val="28"/>
-          <w:szCs w:val="28"/>
-          <w:lang w:eastAsia="pt-BR"/>
-        </w:rPr>
-        <w:t xml:space="preserve"> decidem esperar chona ville dentro do templo.</w:t>
-      </w:r>
-    </w:p>
-    <w:p>
-      <w:pPr>
-        <w:jc w:val="both"/>
-        <w:rPr>
-          <w:rFonts w:ascii="Arial" w:eastAsia="Times New Roman" w:hAnsi="Arial" w:cs="Arial"/>
-          <w:color w:val="000000" w:themeColor="text1"/>
+          <w:color w:val="171717" w:themeColor="background2" w:themeShade="1A"/>
+          <w:sz w:val="28"/>
+          <w:szCs w:val="28"/>
+          <w:lang w:eastAsia="pt-BR"/>
+        </w:rPr>
+      </w:pPr>
+      <w:r>
+        <w:rPr>
+          <w:rFonts w:ascii="Arial" w:eastAsia="Times New Roman" w:hAnsi="Arial" w:cs="Arial"/>
+          <w:color w:val="171717" w:themeColor="background2" w:themeShade="1A"/>
+          <w:sz w:val="28"/>
+          <w:szCs w:val="28"/>
+          <w:lang w:eastAsia="pt-BR"/>
+        </w:rPr>
+        <w:t>Descer e esperar: Ao Descer Rosaferd Hand e Lomal Girdle decidem esperar chona ville dentro do templo.</w:t>
+      </w:r>
+    </w:p>
+    <w:p>
+      <w:pPr>
+        <w:jc w:val="both"/>
+        <w:rPr>
+          <w:rFonts w:ascii="Arial" w:eastAsia="Times New Roman" w:hAnsi="Arial" w:cs="Arial"/>
+          <w:color w:val="171717" w:themeColor="background2" w:themeShade="1A"/>
           <w:sz w:val="28"/>
           <w:szCs w:val="28"/>
           <w:lang w:eastAsia="pt-BR"/>
@@ -2131,46 +1881,26 @@
         <w:jc w:val="both"/>
         <w:rPr>
           <w:rFonts w:ascii="Arial" w:eastAsia="Times New Roman" w:hAnsi="Arial" w:cs="Arial"/>
-          <w:color w:val="000000" w:themeColor="text1"/>
-          <w:sz w:val="28"/>
-          <w:szCs w:val="28"/>
-          <w:lang w:eastAsia="pt-BR"/>
-        </w:rPr>
-      </w:pPr>
-      <w:r>
-        <w:rPr>
-          <w:rFonts w:ascii="Arial" w:eastAsia="Times New Roman" w:hAnsi="Arial" w:cs="Arial"/>
-          <w:color w:val="000000" w:themeColor="text1"/>
-          <w:sz w:val="28"/>
-          <w:szCs w:val="28"/>
-          <w:lang w:eastAsia="pt-BR"/>
-        </w:rPr>
-        <w:t>Após</w:t>
-      </w:r>
-      <w:r>
-        <w:rPr>
-          <w:rFonts w:ascii="Arial" w:eastAsia="Times New Roman" w:hAnsi="Arial" w:cs="Arial"/>
-          <w:color w:val="000000" w:themeColor="text1"/>
-          <w:sz w:val="28"/>
-          <w:szCs w:val="28"/>
-          <w:lang w:eastAsia="pt-BR"/>
-        </w:rPr>
-        <w:t xml:space="preserve"> a chegada de Chona Ville ficaram sabendo</w:t>
-      </w:r>
-      <w:r>
-        <w:rPr>
-          <w:rFonts w:ascii="Arial" w:eastAsia="Times New Roman" w:hAnsi="Arial" w:cs="Arial"/>
-          <w:color w:val="000000" w:themeColor="text1"/>
-          <w:sz w:val="28"/>
-          <w:szCs w:val="28"/>
-          <w:lang w:eastAsia="pt-BR"/>
-        </w:rPr>
-        <w:t xml:space="preserve"> o que est</w:t>
-      </w:r>
-      <w:r>
-        <w:rPr>
-          <w:rFonts w:ascii="Arial" w:eastAsia="Times New Roman" w:hAnsi="Arial" w:cs="Arial"/>
-          <w:color w:val="000000" w:themeColor="text1"/>
+          <w:color w:val="171717" w:themeColor="background2" w:themeShade="1A"/>
+          <w:sz w:val="28"/>
+          <w:szCs w:val="28"/>
+          <w:lang w:eastAsia="pt-BR"/>
+        </w:rPr>
+      </w:pPr>
+      <w:r>
+        <w:rPr>
+          <w:rFonts w:ascii="Arial" w:eastAsia="Times New Roman" w:hAnsi="Arial" w:cs="Arial"/>
+          <w:color w:val="171717" w:themeColor="background2" w:themeShade="1A"/>
+          <w:sz w:val="28"/>
+          <w:szCs w:val="28"/>
+          <w:lang w:eastAsia="pt-BR"/>
+        </w:rPr>
+        <w:t>Após a chegada de Chona Ville ficaram sabendo o que est</w:t>
+      </w:r>
+      <w:r>
+        <w:rPr>
+          <w:rFonts w:ascii="Arial" w:eastAsia="Times New Roman" w:hAnsi="Arial" w:cs="Arial"/>
+          <w:color w:val="171717" w:themeColor="background2" w:themeShade="1A"/>
           <w:sz w:val="28"/>
           <w:szCs w:val="28"/>
           <w:lang w:eastAsia="pt-BR"/>
@@ -2180,37 +1910,17 @@
       <w:r>
         <w:rPr>
           <w:rFonts w:ascii="Arial" w:eastAsia="Times New Roman" w:hAnsi="Arial" w:cs="Arial"/>
-          <w:color w:val="000000" w:themeColor="text1"/>
-          <w:sz w:val="28"/>
-          <w:szCs w:val="28"/>
-          <w:lang w:eastAsia="pt-BR"/>
-        </w:rPr>
-        <w:t xml:space="preserve"> escrito na porta do templo, pe</w:t>
-      </w:r>
-      <w:r>
-        <w:rPr>
-          <w:rFonts w:ascii="Arial" w:eastAsia="Times New Roman" w:hAnsi="Arial" w:cs="Arial"/>
-          <w:color w:val="000000" w:themeColor="text1"/>
-          <w:sz w:val="28"/>
-          <w:szCs w:val="28"/>
-          <w:lang w:eastAsia="pt-BR"/>
-        </w:rPr>
-        <w:t>n</w:t>
-      </w:r>
-      <w:r>
-        <w:rPr>
-          <w:rFonts w:ascii="Arial" w:eastAsia="Times New Roman" w:hAnsi="Arial" w:cs="Arial"/>
-          <w:color w:val="000000" w:themeColor="text1"/>
-          <w:sz w:val="28"/>
-          <w:szCs w:val="28"/>
-          <w:lang w:eastAsia="pt-BR"/>
-        </w:rPr>
-        <w:t>sam juntos o que fazer</w:t>
-      </w:r>
-      <w:r>
-        <w:rPr>
-          <w:rFonts w:ascii="Arial" w:eastAsia="Times New Roman" w:hAnsi="Arial" w:cs="Arial"/>
-          <w:color w:val="000000" w:themeColor="text1"/>
+          <w:color w:val="171717" w:themeColor="background2" w:themeShade="1A"/>
+          <w:sz w:val="28"/>
+          <w:szCs w:val="28"/>
+          <w:lang w:eastAsia="pt-BR"/>
+        </w:rPr>
+        <w:t xml:space="preserve"> escrito na porta do templo, pensam juntos o que fazer</w:t>
+      </w:r>
+      <w:r>
+        <w:rPr>
+          <w:rFonts w:ascii="Arial" w:eastAsia="Times New Roman" w:hAnsi="Arial" w:cs="Arial"/>
+          <w:color w:val="171717" w:themeColor="background2" w:themeShade="1A"/>
           <w:sz w:val="28"/>
           <w:szCs w:val="28"/>
           <w:lang w:eastAsia="pt-BR"/>
@@ -2220,7 +1930,7 @@
       <w:r>
         <w:rPr>
           <w:rFonts w:ascii="Arial" w:eastAsia="Times New Roman" w:hAnsi="Arial" w:cs="Arial"/>
-          <w:color w:val="000000" w:themeColor="text1"/>
+          <w:color w:val="171717" w:themeColor="background2" w:themeShade="1A"/>
           <w:sz w:val="28"/>
           <w:szCs w:val="28"/>
           <w:lang w:eastAsia="pt-BR"/>
@@ -2230,7 +1940,7 @@
       <w:r>
         <w:rPr>
           <w:rFonts w:ascii="Arial" w:eastAsia="Times New Roman" w:hAnsi="Arial" w:cs="Arial"/>
-          <w:color w:val="000000" w:themeColor="text1"/>
+          <w:color w:val="171717" w:themeColor="background2" w:themeShade="1A"/>
           <w:sz w:val="28"/>
           <w:szCs w:val="28"/>
           <w:lang w:eastAsia="pt-BR"/>
@@ -2240,12 +1950,32 @@
       <w:r>
         <w:rPr>
           <w:rFonts w:ascii="Arial" w:eastAsia="Times New Roman" w:hAnsi="Arial" w:cs="Arial"/>
-          <w:color w:val="000000" w:themeColor="text1"/>
-          <w:sz w:val="28"/>
-          <w:szCs w:val="28"/>
-          <w:lang w:eastAsia="pt-BR"/>
-        </w:rPr>
-        <w:t xml:space="preserve"> a difícil decisão de voltar pra casa satisfeitos por terem vivido as aventuras, ou pegar o anel e correr o risco de sofrerem as consequências de não serem dignos de usar o anel, enquanto discutiam surge o cavaleiro negro pronto para mata-los. Eles podem correr e tentar fugir do cavaleiro negro ou pegar o anel e desejar que o cavaleiro desapareça.</w:t>
+          <w:color w:val="171717" w:themeColor="background2" w:themeShade="1A"/>
+          <w:sz w:val="28"/>
+          <w:szCs w:val="28"/>
+          <w:lang w:eastAsia="pt-BR"/>
+        </w:rPr>
+        <w:t xml:space="preserve"> a difícil decisão de voltar pra casa satisfeitos por terem vivido as aventuras, ou pegar o anel e correr o risco de sofrerem as consequências de não serem dignos de usar o anel, enquanto discutiam surge o cavaleiro negro pronto para </w:t>
+      </w:r>
+      <w:r>
+        <w:rPr>
+          <w:rFonts w:ascii="Arial" w:eastAsia="Times New Roman" w:hAnsi="Arial" w:cs="Arial"/>
+          <w:color w:val="171717" w:themeColor="background2" w:themeShade="1A"/>
+          <w:sz w:val="28"/>
+          <w:szCs w:val="28"/>
+          <w:lang w:eastAsia="pt-BR"/>
+        </w:rPr>
+        <w:t>matá-los</w:t>
+      </w:r>
+      <w:r>
+        <w:rPr>
+          <w:rFonts w:ascii="Arial" w:eastAsia="Times New Roman" w:hAnsi="Arial" w:cs="Arial"/>
+          <w:color w:val="171717" w:themeColor="background2" w:themeShade="1A"/>
+          <w:sz w:val="28"/>
+          <w:szCs w:val="28"/>
+          <w:lang w:eastAsia="pt-BR"/>
+        </w:rPr>
+        <w:t>. Eles podem correr e tentar fugir do cavaleiro negro ou pegar o anel e desejar que o cavaleiro desapareça.</w:t>
       </w:r>
     </w:p>
     <w:p>
@@ -2255,7 +1985,7 @@
         <w:jc w:val="both"/>
         <w:rPr>
           <w:rFonts w:ascii="Arial" w:eastAsia="Times New Roman" w:hAnsi="Arial" w:cs="Arial"/>
-          <w:color w:val="000000" w:themeColor="text1"/>
+          <w:color w:val="171717" w:themeColor="background2" w:themeShade="1A"/>
           <w:sz w:val="28"/>
           <w:szCs w:val="28"/>
           <w:lang w:eastAsia="pt-BR"/>
@@ -2274,16 +2004,16 @@
         <w:jc w:val="both"/>
         <w:rPr>
           <w:rFonts w:ascii="Arial" w:eastAsia="Times New Roman" w:hAnsi="Arial" w:cs="Arial"/>
-          <w:color w:val="000000" w:themeColor="text1"/>
-          <w:sz w:val="28"/>
-          <w:szCs w:val="28"/>
-          <w:lang w:eastAsia="pt-BR"/>
-        </w:rPr>
-      </w:pPr>
-      <w:r>
-        <w:rPr>
-          <w:rFonts w:ascii="Arial" w:eastAsia="Times New Roman" w:hAnsi="Arial" w:cs="Arial"/>
-          <w:color w:val="000000" w:themeColor="text1"/>
+          <w:color w:val="171717" w:themeColor="background2" w:themeShade="1A"/>
+          <w:sz w:val="28"/>
+          <w:szCs w:val="28"/>
+          <w:lang w:eastAsia="pt-BR"/>
+        </w:rPr>
+      </w:pPr>
+      <w:r>
+        <w:rPr>
+          <w:rFonts w:ascii="Arial" w:eastAsia="Times New Roman" w:hAnsi="Arial" w:cs="Arial"/>
+          <w:color w:val="171717" w:themeColor="background2" w:themeShade="1A"/>
           <w:sz w:val="28"/>
           <w:szCs w:val="28"/>
           <w:lang w:eastAsia="pt-BR"/>
@@ -2303,16 +2033,16 @@
         <w:jc w:val="both"/>
         <w:rPr>
           <w:rFonts w:ascii="Arial" w:eastAsia="Times New Roman" w:hAnsi="Arial" w:cs="Arial"/>
-          <w:color w:val="000000" w:themeColor="text1"/>
-          <w:sz w:val="28"/>
-          <w:szCs w:val="28"/>
-          <w:lang w:eastAsia="pt-BR"/>
-        </w:rPr>
-      </w:pPr>
-      <w:r>
-        <w:rPr>
-          <w:rFonts w:ascii="Arial" w:eastAsia="Times New Roman" w:hAnsi="Arial" w:cs="Arial"/>
-          <w:color w:val="000000" w:themeColor="text1"/>
+          <w:color w:val="171717" w:themeColor="background2" w:themeShade="1A"/>
+          <w:sz w:val="28"/>
+          <w:szCs w:val="28"/>
+          <w:lang w:eastAsia="pt-BR"/>
+        </w:rPr>
+      </w:pPr>
+      <w:r>
+        <w:rPr>
+          <w:rFonts w:ascii="Arial" w:eastAsia="Times New Roman" w:hAnsi="Arial" w:cs="Arial"/>
+          <w:color w:val="171717" w:themeColor="background2" w:themeShade="1A"/>
           <w:sz w:val="28"/>
           <w:szCs w:val="28"/>
           <w:lang w:eastAsia="pt-BR"/>
@@ -2323,7 +2053,7 @@
       <w:r>
         <w:rPr>
           <w:rFonts w:ascii="Arial" w:eastAsia="Times New Roman" w:hAnsi="Arial" w:cs="Arial"/>
-          <w:color w:val="000000" w:themeColor="text1"/>
+          <w:color w:val="171717" w:themeColor="background2" w:themeShade="1A"/>
           <w:sz w:val="28"/>
           <w:szCs w:val="28"/>
           <w:lang w:eastAsia="pt-BR"/>
@@ -2333,7 +2063,7 @@
       <w:r>
         <w:rPr>
           <w:rFonts w:ascii="Arial" w:eastAsia="Times New Roman" w:hAnsi="Arial" w:cs="Arial"/>
-          <w:color w:val="000000" w:themeColor="text1"/>
+          <w:color w:val="171717" w:themeColor="background2" w:themeShade="1A"/>
           <w:sz w:val="28"/>
           <w:szCs w:val="28"/>
           <w:lang w:eastAsia="pt-BR"/>
@@ -2343,7 +2073,7 @@
       <w:r>
         <w:rPr>
           <w:rFonts w:ascii="Arial" w:eastAsia="Times New Roman" w:hAnsi="Arial" w:cs="Arial"/>
-          <w:color w:val="000000" w:themeColor="text1"/>
+          <w:color w:val="171717" w:themeColor="background2" w:themeShade="1A"/>
           <w:sz w:val="28"/>
           <w:szCs w:val="28"/>
           <w:lang w:eastAsia="pt-BR"/>
@@ -2353,7 +2083,7 @@
       <w:r>
         <w:rPr>
           <w:rFonts w:ascii="Arial" w:eastAsia="Times New Roman" w:hAnsi="Arial" w:cs="Arial"/>
-          <w:color w:val="000000" w:themeColor="text1"/>
+          <w:color w:val="171717" w:themeColor="background2" w:themeShade="1A"/>
           <w:sz w:val="28"/>
           <w:szCs w:val="28"/>
           <w:lang w:eastAsia="pt-BR"/>
@@ -2368,7 +2098,7 @@
         <w:jc w:val="both"/>
         <w:rPr>
           <w:rFonts w:ascii="Arial" w:eastAsia="Times New Roman" w:hAnsi="Arial" w:cs="Arial"/>
-          <w:color w:val="000000" w:themeColor="text1"/>
+          <w:color w:val="171717" w:themeColor="background2" w:themeShade="1A"/>
           <w:sz w:val="28"/>
           <w:szCs w:val="28"/>
           <w:lang w:eastAsia="pt-BR"/>
@@ -2382,7 +2112,7 @@
         <w:jc w:val="both"/>
         <w:rPr>
           <w:rFonts w:ascii="Arial" w:eastAsia="Times New Roman" w:hAnsi="Arial" w:cs="Arial"/>
-          <w:color w:val="000000" w:themeColor="text1"/>
+          <w:color w:val="171717" w:themeColor="background2" w:themeShade="1A"/>
           <w:sz w:val="28"/>
           <w:szCs w:val="28"/>
           <w:lang w:eastAsia="pt-BR"/>
@@ -2396,16 +2126,16 @@
         <w:jc w:val="both"/>
         <w:rPr>
           <w:rFonts w:ascii="Arial" w:eastAsia="Times New Roman" w:hAnsi="Arial" w:cs="Arial"/>
-          <w:color w:val="000000" w:themeColor="text1"/>
-          <w:sz w:val="28"/>
-          <w:szCs w:val="28"/>
-          <w:lang w:eastAsia="pt-BR"/>
-        </w:rPr>
-      </w:pPr>
-      <w:r>
-        <w:rPr>
-          <w:rFonts w:ascii="Arial" w:eastAsia="Times New Roman" w:hAnsi="Arial" w:cs="Arial"/>
-          <w:color w:val="000000" w:themeColor="text1"/>
+          <w:color w:val="171717" w:themeColor="background2" w:themeShade="1A"/>
+          <w:sz w:val="28"/>
+          <w:szCs w:val="28"/>
+          <w:lang w:eastAsia="pt-BR"/>
+        </w:rPr>
+      </w:pPr>
+      <w:r>
+        <w:rPr>
+          <w:rFonts w:ascii="Arial" w:eastAsia="Times New Roman" w:hAnsi="Arial" w:cs="Arial"/>
+          <w:color w:val="171717" w:themeColor="background2" w:themeShade="1A"/>
           <w:sz w:val="28"/>
           <w:szCs w:val="28"/>
           <w:lang w:eastAsia="pt-BR"/>
@@ -2415,7 +2145,7 @@
       <w:r>
         <w:rPr>
           <w:rFonts w:ascii="Arial" w:eastAsia="Times New Roman" w:hAnsi="Arial" w:cs="Arial"/>
-          <w:color w:val="000000" w:themeColor="text1"/>
+          <w:color w:val="171717" w:themeColor="background2" w:themeShade="1A"/>
           <w:sz w:val="28"/>
           <w:szCs w:val="28"/>
           <w:lang w:eastAsia="pt-BR"/>
@@ -2425,7 +2155,7 @@
       <w:r>
         <w:rPr>
           <w:rFonts w:ascii="Arial" w:eastAsia="Times New Roman" w:hAnsi="Arial" w:cs="Arial"/>
-          <w:color w:val="000000" w:themeColor="text1"/>
+          <w:color w:val="171717" w:themeColor="background2" w:themeShade="1A"/>
           <w:sz w:val="28"/>
           <w:szCs w:val="28"/>
           <w:lang w:eastAsia="pt-BR"/>
@@ -2435,7 +2165,7 @@
       <w:r>
         <w:rPr>
           <w:rFonts w:ascii="Arial" w:eastAsia="Times New Roman" w:hAnsi="Arial" w:cs="Arial"/>
-          <w:color w:val="000000" w:themeColor="text1"/>
+          <w:color w:val="171717" w:themeColor="background2" w:themeShade="1A"/>
           <w:sz w:val="28"/>
           <w:szCs w:val="28"/>
           <w:lang w:eastAsia="pt-BR"/>
@@ -2450,7 +2180,7 @@
         <w:jc w:val="both"/>
         <w:rPr>
           <w:rFonts w:ascii="Arial" w:eastAsia="Times New Roman" w:hAnsi="Arial" w:cs="Arial"/>
-          <w:color w:val="000000" w:themeColor="text1"/>
+          <w:color w:val="171717" w:themeColor="background2" w:themeShade="1A"/>
           <w:sz w:val="28"/>
           <w:szCs w:val="28"/>
           <w:lang w:eastAsia="pt-BR"/>
@@ -2469,16 +2199,16 @@
         <w:jc w:val="both"/>
         <w:rPr>
           <w:rFonts w:ascii="Arial" w:eastAsia="Times New Roman" w:hAnsi="Arial" w:cs="Arial"/>
-          <w:color w:val="000000" w:themeColor="text1"/>
-          <w:sz w:val="28"/>
-          <w:szCs w:val="28"/>
-          <w:lang w:eastAsia="pt-BR"/>
-        </w:rPr>
-      </w:pPr>
-      <w:r>
-        <w:rPr>
-          <w:rFonts w:ascii="Arial" w:eastAsia="Times New Roman" w:hAnsi="Arial" w:cs="Arial"/>
-          <w:color w:val="000000" w:themeColor="text1"/>
+          <w:color w:val="171717" w:themeColor="background2" w:themeShade="1A"/>
+          <w:sz w:val="28"/>
+          <w:szCs w:val="28"/>
+          <w:lang w:eastAsia="pt-BR"/>
+        </w:rPr>
+      </w:pPr>
+      <w:r>
+        <w:rPr>
+          <w:rFonts w:ascii="Arial" w:eastAsia="Times New Roman" w:hAnsi="Arial" w:cs="Arial"/>
+          <w:color w:val="171717" w:themeColor="background2" w:themeShade="1A"/>
           <w:sz w:val="28"/>
           <w:szCs w:val="28"/>
           <w:lang w:eastAsia="pt-BR"/>
@@ -2498,16 +2228,16 @@
         <w:jc w:val="both"/>
         <w:rPr>
           <w:rFonts w:ascii="Arial" w:eastAsia="Times New Roman" w:hAnsi="Arial" w:cs="Arial"/>
-          <w:color w:val="000000" w:themeColor="text1"/>
-          <w:sz w:val="28"/>
-          <w:szCs w:val="28"/>
-          <w:lang w:eastAsia="pt-BR"/>
-        </w:rPr>
-      </w:pPr>
-      <w:r>
-        <w:rPr>
-          <w:rFonts w:ascii="Arial" w:eastAsia="Times New Roman" w:hAnsi="Arial" w:cs="Arial"/>
-          <w:color w:val="000000" w:themeColor="text1"/>
+          <w:color w:val="171717" w:themeColor="background2" w:themeShade="1A"/>
+          <w:sz w:val="28"/>
+          <w:szCs w:val="28"/>
+          <w:lang w:eastAsia="pt-BR"/>
+        </w:rPr>
+      </w:pPr>
+      <w:r>
+        <w:rPr>
+          <w:rFonts w:ascii="Arial" w:eastAsia="Times New Roman" w:hAnsi="Arial" w:cs="Arial"/>
+          <w:color w:val="171717" w:themeColor="background2" w:themeShade="1A"/>
           <w:sz w:val="28"/>
           <w:szCs w:val="28"/>
           <w:lang w:eastAsia="pt-BR"/>
@@ -2522,7 +2252,7 @@
         <w:jc w:val="both"/>
         <w:rPr>
           <w:rFonts w:ascii="Arial" w:eastAsia="Times New Roman" w:hAnsi="Arial" w:cs="Arial"/>
-          <w:color w:val="000000" w:themeColor="text1"/>
+          <w:color w:val="171717" w:themeColor="background2" w:themeShade="1A"/>
           <w:sz w:val="28"/>
           <w:szCs w:val="28"/>
           <w:lang w:eastAsia="pt-BR"/>
@@ -2536,16 +2266,16 @@
         <w:jc w:val="both"/>
         <w:rPr>
           <w:rFonts w:ascii="Arial" w:eastAsia="Times New Roman" w:hAnsi="Arial" w:cs="Arial"/>
-          <w:color w:val="000000" w:themeColor="text1"/>
-          <w:sz w:val="28"/>
-          <w:szCs w:val="28"/>
-          <w:lang w:eastAsia="pt-BR"/>
-        </w:rPr>
-      </w:pPr>
-      <w:r>
-        <w:rPr>
-          <w:rFonts w:ascii="Arial" w:eastAsia="Times New Roman" w:hAnsi="Arial" w:cs="Arial"/>
-          <w:color w:val="000000" w:themeColor="text1"/>
+          <w:color w:val="171717" w:themeColor="background2" w:themeShade="1A"/>
+          <w:sz w:val="28"/>
+          <w:szCs w:val="28"/>
+          <w:lang w:eastAsia="pt-BR"/>
+        </w:rPr>
+      </w:pPr>
+      <w:r>
+        <w:rPr>
+          <w:rFonts w:ascii="Arial" w:eastAsia="Times New Roman" w:hAnsi="Arial" w:cs="Arial"/>
+          <w:color w:val="171717" w:themeColor="background2" w:themeShade="1A"/>
           <w:sz w:val="28"/>
           <w:szCs w:val="28"/>
           <w:lang w:eastAsia="pt-BR"/>
@@ -2560,7 +2290,7 @@
         <w:jc w:val="both"/>
         <w:rPr>
           <w:rFonts w:ascii="Arial" w:eastAsia="Times New Roman" w:hAnsi="Arial" w:cs="Arial"/>
-          <w:color w:val="000000" w:themeColor="text1"/>
+          <w:color w:val="171717" w:themeColor="background2" w:themeShade="1A"/>
           <w:sz w:val="28"/>
           <w:szCs w:val="28"/>
           <w:lang w:eastAsia="pt-BR"/>
@@ -2579,16 +2309,16 @@
         <w:jc w:val="both"/>
         <w:rPr>
           <w:rFonts w:ascii="Arial" w:eastAsia="Times New Roman" w:hAnsi="Arial" w:cs="Arial"/>
-          <w:color w:val="000000" w:themeColor="text1"/>
-          <w:sz w:val="28"/>
-          <w:szCs w:val="28"/>
-          <w:lang w:eastAsia="pt-BR"/>
-        </w:rPr>
-      </w:pPr>
-      <w:r>
-        <w:rPr>
-          <w:rFonts w:ascii="Arial" w:eastAsia="Times New Roman" w:hAnsi="Arial" w:cs="Arial"/>
-          <w:color w:val="000000" w:themeColor="text1"/>
+          <w:color w:val="171717" w:themeColor="background2" w:themeShade="1A"/>
+          <w:sz w:val="28"/>
+          <w:szCs w:val="28"/>
+          <w:lang w:eastAsia="pt-BR"/>
+        </w:rPr>
+      </w:pPr>
+      <w:r>
+        <w:rPr>
+          <w:rFonts w:ascii="Arial" w:eastAsia="Times New Roman" w:hAnsi="Arial" w:cs="Arial"/>
+          <w:color w:val="171717" w:themeColor="background2" w:themeShade="1A"/>
           <w:sz w:val="28"/>
           <w:szCs w:val="28"/>
           <w:lang w:eastAsia="pt-BR"/>
@@ -2598,7 +2328,7 @@
       <w:r>
         <w:rPr>
           <w:rFonts w:ascii="Arial" w:eastAsia="Times New Roman" w:hAnsi="Arial" w:cs="Arial"/>
-          <w:color w:val="000000" w:themeColor="text1"/>
+          <w:color w:val="171717" w:themeColor="background2" w:themeShade="1A"/>
           <w:sz w:val="28"/>
           <w:szCs w:val="28"/>
           <w:lang w:eastAsia="pt-BR"/>
@@ -2618,16 +2348,16 @@
         <w:jc w:val="both"/>
         <w:rPr>
           <w:rFonts w:ascii="Arial" w:eastAsia="Times New Roman" w:hAnsi="Arial" w:cs="Arial"/>
-          <w:color w:val="000000" w:themeColor="text1"/>
-          <w:sz w:val="28"/>
-          <w:szCs w:val="28"/>
-          <w:lang w:eastAsia="pt-BR"/>
-        </w:rPr>
-      </w:pPr>
-      <w:r>
-        <w:rPr>
-          <w:rFonts w:ascii="Arial" w:eastAsia="Times New Roman" w:hAnsi="Arial" w:cs="Arial"/>
-          <w:color w:val="000000" w:themeColor="text1"/>
+          <w:color w:val="171717" w:themeColor="background2" w:themeShade="1A"/>
+          <w:sz w:val="28"/>
+          <w:szCs w:val="28"/>
+          <w:lang w:eastAsia="pt-BR"/>
+        </w:rPr>
+      </w:pPr>
+      <w:r>
+        <w:rPr>
+          <w:rFonts w:ascii="Arial" w:eastAsia="Times New Roman" w:hAnsi="Arial" w:cs="Arial"/>
+          <w:color w:val="171717" w:themeColor="background2" w:themeShade="1A"/>
           <w:sz w:val="28"/>
           <w:szCs w:val="28"/>
           <w:lang w:eastAsia="pt-BR"/>
@@ -2642,7 +2372,7 @@
         <w:jc w:val="both"/>
         <w:rPr>
           <w:rFonts w:ascii="Arial" w:eastAsia="Times New Roman" w:hAnsi="Arial" w:cs="Arial"/>
-          <w:color w:val="000000" w:themeColor="text1"/>
+          <w:color w:val="171717" w:themeColor="background2" w:themeShade="1A"/>
           <w:sz w:val="28"/>
           <w:szCs w:val="28"/>
           <w:lang w:eastAsia="pt-BR"/>
@@ -2656,16 +2386,16 @@
         <w:jc w:val="both"/>
         <w:rPr>
           <w:rFonts w:ascii="Arial" w:eastAsia="Times New Roman" w:hAnsi="Arial" w:cs="Arial"/>
-          <w:color w:val="000000" w:themeColor="text1"/>
-          <w:sz w:val="28"/>
-          <w:szCs w:val="28"/>
-          <w:lang w:eastAsia="pt-BR"/>
-        </w:rPr>
-      </w:pPr>
-      <w:r>
-        <w:rPr>
-          <w:rFonts w:ascii="Arial" w:eastAsia="Times New Roman" w:hAnsi="Arial" w:cs="Arial"/>
-          <w:color w:val="000000" w:themeColor="text1"/>
+          <w:color w:val="171717" w:themeColor="background2" w:themeShade="1A"/>
+          <w:sz w:val="28"/>
+          <w:szCs w:val="28"/>
+          <w:lang w:eastAsia="pt-BR"/>
+        </w:rPr>
+      </w:pPr>
+      <w:r>
+        <w:rPr>
+          <w:rFonts w:ascii="Arial" w:eastAsia="Times New Roman" w:hAnsi="Arial" w:cs="Arial"/>
+          <w:color w:val="171717" w:themeColor="background2" w:themeShade="1A"/>
           <w:sz w:val="28"/>
           <w:szCs w:val="28"/>
           <w:lang w:eastAsia="pt-BR"/>
@@ -2675,7 +2405,7 @@
       <w:r>
         <w:rPr>
           <w:rFonts w:ascii="Arial" w:eastAsia="Times New Roman" w:hAnsi="Arial" w:cs="Arial"/>
-          <w:color w:val="000000" w:themeColor="text1"/>
+          <w:color w:val="171717" w:themeColor="background2" w:themeShade="1A"/>
           <w:sz w:val="28"/>
           <w:szCs w:val="28"/>
           <w:lang w:eastAsia="pt-BR"/>
@@ -2685,37 +2415,17 @@
       <w:r>
         <w:rPr>
           <w:rFonts w:ascii="Arial" w:eastAsia="Times New Roman" w:hAnsi="Arial" w:cs="Arial"/>
-          <w:color w:val="000000" w:themeColor="text1"/>
-          <w:sz w:val="28"/>
-          <w:szCs w:val="28"/>
-          <w:lang w:eastAsia="pt-BR"/>
-        </w:rPr>
-        <w:t xml:space="preserve"> escrito na porta do templo</w:t>
-      </w:r>
-      <w:r>
-        <w:rPr>
-          <w:rFonts w:ascii="Arial" w:eastAsia="Times New Roman" w:hAnsi="Arial" w:cs="Arial"/>
-          <w:color w:val="000000" w:themeColor="text1"/>
-          <w:sz w:val="28"/>
-          <w:szCs w:val="28"/>
-          <w:lang w:eastAsia="pt-BR"/>
-        </w:rPr>
-        <w:t xml:space="preserve"> Chona Ville entra no templo e encontra seus amigos conta a eles sobre a inscrição e</w:t>
-      </w:r>
-      <w:r>
-        <w:rPr>
-          <w:rFonts w:ascii="Arial" w:eastAsia="Times New Roman" w:hAnsi="Arial" w:cs="Arial"/>
-          <w:color w:val="000000" w:themeColor="text1"/>
-          <w:sz w:val="28"/>
-          <w:szCs w:val="28"/>
-          <w:lang w:eastAsia="pt-BR"/>
-        </w:rPr>
-        <w:t xml:space="preserve"> pe</w:t>
-      </w:r>
-      <w:r>
-        <w:rPr>
-          <w:rFonts w:ascii="Arial" w:eastAsia="Times New Roman" w:hAnsi="Arial" w:cs="Arial"/>
-          <w:color w:val="000000" w:themeColor="text1"/>
+          <w:color w:val="171717" w:themeColor="background2" w:themeShade="1A"/>
+          <w:sz w:val="28"/>
+          <w:szCs w:val="28"/>
+          <w:lang w:eastAsia="pt-BR"/>
+        </w:rPr>
+        <w:t xml:space="preserve"> escrito na porta do templo Chona Ville entra no templo e encontra seus amigos conta a eles sobre a inscrição e pe</w:t>
+      </w:r>
+      <w:r>
+        <w:rPr>
+          <w:rFonts w:ascii="Arial" w:eastAsia="Times New Roman" w:hAnsi="Arial" w:cs="Arial"/>
+          <w:color w:val="171717" w:themeColor="background2" w:themeShade="1A"/>
           <w:sz w:val="28"/>
           <w:szCs w:val="28"/>
           <w:lang w:eastAsia="pt-BR"/>
@@ -2725,7 +2435,7 @@
       <w:r>
         <w:rPr>
           <w:rFonts w:ascii="Arial" w:eastAsia="Times New Roman" w:hAnsi="Arial" w:cs="Arial"/>
-          <w:color w:val="000000" w:themeColor="text1"/>
+          <w:color w:val="171717" w:themeColor="background2" w:themeShade="1A"/>
           <w:sz w:val="28"/>
           <w:szCs w:val="28"/>
           <w:lang w:eastAsia="pt-BR"/>
@@ -2735,7 +2445,7 @@
       <w:r>
         <w:rPr>
           <w:rFonts w:ascii="Arial" w:eastAsia="Times New Roman" w:hAnsi="Arial" w:cs="Arial"/>
-          <w:color w:val="000000" w:themeColor="text1"/>
+          <w:color w:val="171717" w:themeColor="background2" w:themeShade="1A"/>
           <w:sz w:val="28"/>
           <w:szCs w:val="28"/>
           <w:lang w:eastAsia="pt-BR"/>
@@ -2751,7 +2461,7 @@
         <w:jc w:val="both"/>
         <w:rPr>
           <w:rFonts w:ascii="Arial" w:eastAsia="Times New Roman" w:hAnsi="Arial" w:cs="Arial"/>
-          <w:color w:val="000000" w:themeColor="text1"/>
+          <w:color w:val="171717" w:themeColor="background2" w:themeShade="1A"/>
           <w:sz w:val="28"/>
           <w:szCs w:val="28"/>
           <w:lang w:eastAsia="pt-BR"/>
@@ -2770,16 +2480,16 @@
         <w:jc w:val="both"/>
         <w:rPr>
           <w:rFonts w:ascii="Arial" w:eastAsia="Times New Roman" w:hAnsi="Arial" w:cs="Arial"/>
-          <w:color w:val="000000" w:themeColor="text1"/>
-          <w:sz w:val="28"/>
-          <w:szCs w:val="28"/>
-          <w:lang w:eastAsia="pt-BR"/>
-        </w:rPr>
-      </w:pPr>
-      <w:r>
-        <w:rPr>
-          <w:rFonts w:ascii="Arial" w:eastAsia="Times New Roman" w:hAnsi="Arial" w:cs="Arial"/>
-          <w:color w:val="000000" w:themeColor="text1"/>
+          <w:color w:val="171717" w:themeColor="background2" w:themeShade="1A"/>
+          <w:sz w:val="28"/>
+          <w:szCs w:val="28"/>
+          <w:lang w:eastAsia="pt-BR"/>
+        </w:rPr>
+      </w:pPr>
+      <w:r>
+        <w:rPr>
+          <w:rFonts w:ascii="Arial" w:eastAsia="Times New Roman" w:hAnsi="Arial" w:cs="Arial"/>
+          <w:color w:val="171717" w:themeColor="background2" w:themeShade="1A"/>
           <w:sz w:val="28"/>
           <w:szCs w:val="28"/>
           <w:lang w:eastAsia="pt-BR"/>
@@ -2799,16 +2509,16 @@
         <w:jc w:val="both"/>
         <w:rPr>
           <w:rFonts w:ascii="Arial" w:eastAsia="Times New Roman" w:hAnsi="Arial" w:cs="Arial"/>
-          <w:color w:val="000000" w:themeColor="text1"/>
-          <w:sz w:val="28"/>
-          <w:szCs w:val="28"/>
-          <w:lang w:eastAsia="pt-BR"/>
-        </w:rPr>
-      </w:pPr>
-      <w:r>
-        <w:rPr>
-          <w:rFonts w:ascii="Arial" w:eastAsia="Times New Roman" w:hAnsi="Arial" w:cs="Arial"/>
-          <w:color w:val="000000" w:themeColor="text1"/>
+          <w:color w:val="171717" w:themeColor="background2" w:themeShade="1A"/>
+          <w:sz w:val="28"/>
+          <w:szCs w:val="28"/>
+          <w:lang w:eastAsia="pt-BR"/>
+        </w:rPr>
+      </w:pPr>
+      <w:r>
+        <w:rPr>
+          <w:rFonts w:ascii="Arial" w:eastAsia="Times New Roman" w:hAnsi="Arial" w:cs="Arial"/>
+          <w:color w:val="171717" w:themeColor="background2" w:themeShade="1A"/>
           <w:sz w:val="28"/>
           <w:szCs w:val="28"/>
           <w:lang w:eastAsia="pt-BR"/>
@@ -2818,7 +2528,7 @@
       <w:r>
         <w:rPr>
           <w:rFonts w:ascii="Arial" w:eastAsia="Times New Roman" w:hAnsi="Arial" w:cs="Arial"/>
-          <w:color w:val="000000" w:themeColor="text1"/>
+          <w:color w:val="171717" w:themeColor="background2" w:themeShade="1A"/>
           <w:sz w:val="28"/>
           <w:szCs w:val="28"/>
           <w:lang w:eastAsia="pt-BR"/>
@@ -2828,7 +2538,7 @@
       <w:r>
         <w:rPr>
           <w:rFonts w:ascii="Arial" w:eastAsia="Times New Roman" w:hAnsi="Arial" w:cs="Arial"/>
-          <w:color w:val="000000" w:themeColor="text1"/>
+          <w:color w:val="171717" w:themeColor="background2" w:themeShade="1A"/>
           <w:sz w:val="28"/>
           <w:szCs w:val="28"/>
           <w:lang w:eastAsia="pt-BR"/>
@@ -2838,7 +2548,7 @@
       <w:r>
         <w:rPr>
           <w:rFonts w:ascii="Arial" w:eastAsia="Times New Roman" w:hAnsi="Arial" w:cs="Arial"/>
-          <w:color w:val="000000" w:themeColor="text1"/>
+          <w:color w:val="171717" w:themeColor="background2" w:themeShade="1A"/>
           <w:sz w:val="28"/>
           <w:szCs w:val="28"/>
           <w:lang w:eastAsia="pt-BR"/>
@@ -2848,7 +2558,7 @@
       <w:r>
         <w:rPr>
           <w:rFonts w:ascii="Arial" w:eastAsia="Times New Roman" w:hAnsi="Arial" w:cs="Arial"/>
-          <w:color w:val="000000" w:themeColor="text1"/>
+          <w:color w:val="171717" w:themeColor="background2" w:themeShade="1A"/>
           <w:sz w:val="28"/>
           <w:szCs w:val="28"/>
           <w:lang w:eastAsia="pt-BR"/>
@@ -2863,55 +2573,55 @@
         <w:jc w:val="both"/>
         <w:rPr>
           <w:rFonts w:ascii="Arial" w:eastAsia="Times New Roman" w:hAnsi="Arial" w:cs="Arial"/>
-          <w:color w:val="000000" w:themeColor="text1"/>
-          <w:sz w:val="28"/>
-          <w:szCs w:val="28"/>
-          <w:lang w:eastAsia="pt-BR"/>
-        </w:rPr>
-      </w:pPr>
-    </w:p>
-    <w:p>
-      <w:pPr>
-        <w:jc w:val="both"/>
-        <w:rPr>
-          <w:rFonts w:ascii="Arial" w:eastAsia="Times New Roman" w:hAnsi="Arial" w:cs="Arial"/>
-          <w:color w:val="000000" w:themeColor="text1"/>
-          <w:sz w:val="28"/>
-          <w:szCs w:val="28"/>
-          <w:lang w:eastAsia="pt-BR"/>
-        </w:rPr>
-      </w:pPr>
-    </w:p>
-    <w:p>
-      <w:pPr>
-        <w:jc w:val="both"/>
-        <w:rPr>
-          <w:rFonts w:ascii="Arial" w:eastAsia="Times New Roman" w:hAnsi="Arial" w:cs="Arial"/>
-          <w:color w:val="000000" w:themeColor="text1"/>
-          <w:sz w:val="28"/>
-          <w:szCs w:val="28"/>
-          <w:lang w:eastAsia="pt-BR"/>
-        </w:rPr>
-      </w:pPr>
-    </w:p>
-    <w:p>
-      <w:pPr>
-        <w:jc w:val="both"/>
-        <w:rPr>
-          <w:rFonts w:ascii="Arial" w:eastAsia="Times New Roman" w:hAnsi="Arial" w:cs="Arial"/>
-          <w:color w:val="000000" w:themeColor="text1"/>
-          <w:sz w:val="28"/>
-          <w:szCs w:val="28"/>
-          <w:lang w:eastAsia="pt-BR"/>
-        </w:rPr>
-      </w:pPr>
-    </w:p>
-    <w:p>
-      <w:pPr>
-        <w:jc w:val="both"/>
-        <w:rPr>
-          <w:rFonts w:ascii="Arial" w:eastAsia="Times New Roman" w:hAnsi="Arial" w:cs="Arial"/>
-          <w:color w:val="000000" w:themeColor="text1"/>
+          <w:color w:val="171717" w:themeColor="background2" w:themeShade="1A"/>
+          <w:sz w:val="28"/>
+          <w:szCs w:val="28"/>
+          <w:lang w:eastAsia="pt-BR"/>
+        </w:rPr>
+      </w:pPr>
+    </w:p>
+    <w:p>
+      <w:pPr>
+        <w:jc w:val="both"/>
+        <w:rPr>
+          <w:rFonts w:ascii="Arial" w:eastAsia="Times New Roman" w:hAnsi="Arial" w:cs="Arial"/>
+          <w:color w:val="171717" w:themeColor="background2" w:themeShade="1A"/>
+          <w:sz w:val="28"/>
+          <w:szCs w:val="28"/>
+          <w:lang w:eastAsia="pt-BR"/>
+        </w:rPr>
+      </w:pPr>
+    </w:p>
+    <w:p>
+      <w:pPr>
+        <w:jc w:val="both"/>
+        <w:rPr>
+          <w:rFonts w:ascii="Arial" w:eastAsia="Times New Roman" w:hAnsi="Arial" w:cs="Arial"/>
+          <w:color w:val="171717" w:themeColor="background2" w:themeShade="1A"/>
+          <w:sz w:val="28"/>
+          <w:szCs w:val="28"/>
+          <w:lang w:eastAsia="pt-BR"/>
+        </w:rPr>
+      </w:pPr>
+    </w:p>
+    <w:p>
+      <w:pPr>
+        <w:jc w:val="both"/>
+        <w:rPr>
+          <w:rFonts w:ascii="Arial" w:eastAsia="Times New Roman" w:hAnsi="Arial" w:cs="Arial"/>
+          <w:color w:val="171717" w:themeColor="background2" w:themeShade="1A"/>
+          <w:sz w:val="28"/>
+          <w:szCs w:val="28"/>
+          <w:lang w:eastAsia="pt-BR"/>
+        </w:rPr>
+      </w:pPr>
+    </w:p>
+    <w:p>
+      <w:pPr>
+        <w:jc w:val="both"/>
+        <w:rPr>
+          <w:rFonts w:ascii="Arial" w:eastAsia="Times New Roman" w:hAnsi="Arial" w:cs="Arial"/>
+          <w:color w:val="171717" w:themeColor="background2" w:themeShade="1A"/>
           <w:sz w:val="28"/>
           <w:szCs w:val="28"/>
           <w:lang w:eastAsia="pt-BR"/>
@@ -5091,10 +4801,10 @@
   <a:themeElements>
     <a:clrScheme name="Office">
       <a:dk1>
-        <a:sysClr val="windowText" lastClr="000000"/>
+        <a:sysClr val="windowText" lastClr="979797"/>
       </a:dk1>
       <a:lt1>
-        <a:sysClr val="window" lastClr="FFFFFF"/>
+        <a:sysClr val="window" lastClr="202020"/>
       </a:lt1>
       <a:dk2>
         <a:srgbClr val="44546A"/>

</xml_diff>

<commit_message>
Fases Chona Ville Prontas
</commit_message>
<xml_diff>
--- a/Roteiro - Hobbits.docx
+++ b/Roteiro - Hobbits.docx
@@ -12,6 +12,7 @@
           <w:szCs w:val="40"/>
         </w:rPr>
       </w:pPr>
+      <w:proofErr w:type="spellStart"/>
       <w:r>
         <w:rPr>
           <w:rFonts w:ascii="Arial" w:hAnsi="Arial" w:cs="Arial"/>
@@ -19,7 +20,17 @@
           <w:sz w:val="40"/>
           <w:szCs w:val="40"/>
         </w:rPr>
-        <w:t>Hobbits – em busca do reino perdido</w:t>
+        <w:t>Hobbits</w:t>
+      </w:r>
+      <w:proofErr w:type="spellEnd"/>
+      <w:r>
+        <w:rPr>
+          <w:rFonts w:ascii="Arial" w:hAnsi="Arial" w:cs="Arial"/>
+          <w:color w:val="171717" w:themeColor="background2" w:themeShade="1A"/>
+          <w:sz w:val="40"/>
+          <w:szCs w:val="40"/>
+        </w:rPr>
+        <w:t xml:space="preserve"> – em busca do reino perdido</w:t>
       </w:r>
     </w:p>
     <w:p>
@@ -53,17 +64,115 @@
           <w:sz w:val="28"/>
           <w:szCs w:val="28"/>
         </w:rPr>
-        <w:t xml:space="preserve">No condado na terra media viviam 3 jovens amigos hobbits chamados: </w:t>
-      </w:r>
-      <w:r>
-        <w:rPr>
-          <w:rFonts w:ascii="Arial" w:eastAsia="Times New Roman" w:hAnsi="Arial" w:cs="Arial"/>
-          <w:color w:val="171717" w:themeColor="background2" w:themeShade="1A"/>
-          <w:sz w:val="28"/>
-          <w:szCs w:val="28"/>
-          <w:lang w:eastAsia="pt-BR"/>
-        </w:rPr>
-        <w:t>Lomal Girdle, Rosaferd Hand e Chona Ville. Eles cresceram ouvindo dos mais velhos a lenda do reino perdido em que havia um</w:t>
+        <w:t xml:space="preserve">No condado na terra media viviam 3 jovens amigos </w:t>
+      </w:r>
+      <w:proofErr w:type="spellStart"/>
+      <w:r>
+        <w:rPr>
+          <w:rFonts w:ascii="Arial" w:hAnsi="Arial" w:cs="Arial"/>
+          <w:color w:val="171717" w:themeColor="background2" w:themeShade="1A"/>
+          <w:sz w:val="28"/>
+          <w:szCs w:val="28"/>
+        </w:rPr>
+        <w:t>hobbits</w:t>
+      </w:r>
+      <w:proofErr w:type="spellEnd"/>
+      <w:r>
+        <w:rPr>
+          <w:rFonts w:ascii="Arial" w:hAnsi="Arial" w:cs="Arial"/>
+          <w:color w:val="171717" w:themeColor="background2" w:themeShade="1A"/>
+          <w:sz w:val="28"/>
+          <w:szCs w:val="28"/>
+        </w:rPr>
+        <w:t xml:space="preserve"> chamados: </w:t>
+      </w:r>
+      <w:proofErr w:type="spellStart"/>
+      <w:r>
+        <w:rPr>
+          <w:rFonts w:ascii="Arial" w:eastAsia="Times New Roman" w:hAnsi="Arial" w:cs="Arial"/>
+          <w:color w:val="171717" w:themeColor="background2" w:themeShade="1A"/>
+          <w:sz w:val="28"/>
+          <w:szCs w:val="28"/>
+          <w:lang w:eastAsia="pt-BR"/>
+        </w:rPr>
+        <w:t>Lomal</w:t>
+      </w:r>
+      <w:proofErr w:type="spellEnd"/>
+      <w:r>
+        <w:rPr>
+          <w:rFonts w:ascii="Arial" w:eastAsia="Times New Roman" w:hAnsi="Arial" w:cs="Arial"/>
+          <w:color w:val="171717" w:themeColor="background2" w:themeShade="1A"/>
+          <w:sz w:val="28"/>
+          <w:szCs w:val="28"/>
+          <w:lang w:eastAsia="pt-BR"/>
+        </w:rPr>
+        <w:t xml:space="preserve"> </w:t>
+      </w:r>
+      <w:proofErr w:type="spellStart"/>
+      <w:r>
+        <w:rPr>
+          <w:rFonts w:ascii="Arial" w:eastAsia="Times New Roman" w:hAnsi="Arial" w:cs="Arial"/>
+          <w:color w:val="171717" w:themeColor="background2" w:themeShade="1A"/>
+          <w:sz w:val="28"/>
+          <w:szCs w:val="28"/>
+          <w:lang w:eastAsia="pt-BR"/>
+        </w:rPr>
+        <w:t>Girdle</w:t>
+      </w:r>
+      <w:proofErr w:type="spellEnd"/>
+      <w:r>
+        <w:rPr>
+          <w:rFonts w:ascii="Arial" w:eastAsia="Times New Roman" w:hAnsi="Arial" w:cs="Arial"/>
+          <w:color w:val="171717" w:themeColor="background2" w:themeShade="1A"/>
+          <w:sz w:val="28"/>
+          <w:szCs w:val="28"/>
+          <w:lang w:eastAsia="pt-BR"/>
+        </w:rPr>
+        <w:t xml:space="preserve">, </w:t>
+      </w:r>
+      <w:proofErr w:type="spellStart"/>
+      <w:r>
+        <w:rPr>
+          <w:rFonts w:ascii="Arial" w:eastAsia="Times New Roman" w:hAnsi="Arial" w:cs="Arial"/>
+          <w:color w:val="171717" w:themeColor="background2" w:themeShade="1A"/>
+          <w:sz w:val="28"/>
+          <w:szCs w:val="28"/>
+          <w:lang w:eastAsia="pt-BR"/>
+        </w:rPr>
+        <w:t>Rosaferd</w:t>
+      </w:r>
+      <w:proofErr w:type="spellEnd"/>
+      <w:r>
+        <w:rPr>
+          <w:rFonts w:ascii="Arial" w:eastAsia="Times New Roman" w:hAnsi="Arial" w:cs="Arial"/>
+          <w:color w:val="171717" w:themeColor="background2" w:themeShade="1A"/>
+          <w:sz w:val="28"/>
+          <w:szCs w:val="28"/>
+          <w:lang w:eastAsia="pt-BR"/>
+        </w:rPr>
+        <w:t xml:space="preserve"> Hand e Chona </w:t>
+      </w:r>
+      <w:proofErr w:type="spellStart"/>
+      <w:r>
+        <w:rPr>
+          <w:rFonts w:ascii="Arial" w:eastAsia="Times New Roman" w:hAnsi="Arial" w:cs="Arial"/>
+          <w:color w:val="171717" w:themeColor="background2" w:themeShade="1A"/>
+          <w:sz w:val="28"/>
+          <w:szCs w:val="28"/>
+          <w:lang w:eastAsia="pt-BR"/>
+        </w:rPr>
+        <w:t>Ville</w:t>
+      </w:r>
+      <w:proofErr w:type="spellEnd"/>
+      <w:r>
+        <w:rPr>
+          <w:rFonts w:ascii="Arial" w:eastAsia="Times New Roman" w:hAnsi="Arial" w:cs="Arial"/>
+          <w:color w:val="171717" w:themeColor="background2" w:themeShade="1A"/>
+          <w:sz w:val="28"/>
+          <w:szCs w:val="28"/>
+          <w:lang w:eastAsia="pt-BR"/>
+        </w:rPr>
+        <w:t>. Eles cresceram ouvindo dos mais velhos a lenda do reino perdido em que havia um</w:t>
       </w:r>
       <w:r>
         <w:rPr>
@@ -265,6 +374,7 @@
         </w:rPr>
         <w:t xml:space="preserve"> floresta de </w:t>
       </w:r>
+      <w:proofErr w:type="spellStart"/>
       <w:r>
         <w:rPr>
           <w:rFonts w:ascii="Arial" w:hAnsi="Arial" w:cs="Arial"/>
@@ -273,7 +383,18 @@
           <w:szCs w:val="28"/>
           <w:shd w:val="clear" w:color="auto" w:fill="FFFFFF"/>
         </w:rPr>
-        <w:t xml:space="preserve">Lórinand que quer dizer vale do ouro. Ao acharem um mapa com a suposta localização, decidiram então os 3 encontrar </w:t>
+        <w:t>Lórinand</w:t>
+      </w:r>
+      <w:proofErr w:type="spellEnd"/>
+      <w:r>
+        <w:rPr>
+          <w:rFonts w:ascii="Arial" w:hAnsi="Arial" w:cs="Arial"/>
+          <w:color w:val="171717" w:themeColor="background2" w:themeShade="1A"/>
+          <w:sz w:val="28"/>
+          <w:szCs w:val="28"/>
+          <w:shd w:val="clear" w:color="auto" w:fill="FFFFFF"/>
+        </w:rPr>
+        <w:t xml:space="preserve"> que quer dizer vale do ouro. Ao acharem um mapa com a suposta localização, decidiram então os 3 encontrar </w:t>
       </w:r>
       <w:r>
         <w:rPr>
@@ -491,15 +612,93 @@
           <w:lang w:eastAsia="pt-BR"/>
         </w:rPr>
       </w:pPr>
-      <w:r>
-        <w:rPr>
-          <w:rFonts w:ascii="Arial" w:eastAsia="Times New Roman" w:hAnsi="Arial" w:cs="Arial"/>
-          <w:color w:val="171717" w:themeColor="background2" w:themeShade="1A"/>
-          <w:sz w:val="28"/>
-          <w:szCs w:val="28"/>
-          <w:lang w:eastAsia="pt-BR"/>
-        </w:rPr>
-        <w:t>Lomal Girdle: Lomal Girdle era o mais corajoso, e pensava que poderia vencer qualquer um, agora tinha uma decisão difícil a tomar enfrentar o cavaleiro e passar pela parte mais rápida at</w:t>
+      <w:proofErr w:type="spellStart"/>
+      <w:r>
+        <w:rPr>
+          <w:rFonts w:ascii="Arial" w:eastAsia="Times New Roman" w:hAnsi="Arial" w:cs="Arial"/>
+          <w:color w:val="171717" w:themeColor="background2" w:themeShade="1A"/>
+          <w:sz w:val="28"/>
+          <w:szCs w:val="28"/>
+          <w:lang w:eastAsia="pt-BR"/>
+        </w:rPr>
+        <w:t>Lomal</w:t>
+      </w:r>
+      <w:proofErr w:type="spellEnd"/>
+      <w:r>
+        <w:rPr>
+          <w:rFonts w:ascii="Arial" w:eastAsia="Times New Roman" w:hAnsi="Arial" w:cs="Arial"/>
+          <w:color w:val="171717" w:themeColor="background2" w:themeShade="1A"/>
+          <w:sz w:val="28"/>
+          <w:szCs w:val="28"/>
+          <w:lang w:eastAsia="pt-BR"/>
+        </w:rPr>
+        <w:t xml:space="preserve"> </w:t>
+      </w:r>
+      <w:proofErr w:type="spellStart"/>
+      <w:r>
+        <w:rPr>
+          <w:rFonts w:ascii="Arial" w:eastAsia="Times New Roman" w:hAnsi="Arial" w:cs="Arial"/>
+          <w:color w:val="171717" w:themeColor="background2" w:themeShade="1A"/>
+          <w:sz w:val="28"/>
+          <w:szCs w:val="28"/>
+          <w:lang w:eastAsia="pt-BR"/>
+        </w:rPr>
+        <w:t>Girdle</w:t>
+      </w:r>
+      <w:proofErr w:type="spellEnd"/>
+      <w:r>
+        <w:rPr>
+          <w:rFonts w:ascii="Arial" w:eastAsia="Times New Roman" w:hAnsi="Arial" w:cs="Arial"/>
+          <w:color w:val="171717" w:themeColor="background2" w:themeShade="1A"/>
+          <w:sz w:val="28"/>
+          <w:szCs w:val="28"/>
+          <w:lang w:eastAsia="pt-BR"/>
+        </w:rPr>
+        <w:t xml:space="preserve">: </w:t>
+      </w:r>
+      <w:proofErr w:type="spellStart"/>
+      <w:r>
+        <w:rPr>
+          <w:rFonts w:ascii="Arial" w:eastAsia="Times New Roman" w:hAnsi="Arial" w:cs="Arial"/>
+          <w:color w:val="171717" w:themeColor="background2" w:themeShade="1A"/>
+          <w:sz w:val="28"/>
+          <w:szCs w:val="28"/>
+          <w:lang w:eastAsia="pt-BR"/>
+        </w:rPr>
+        <w:t>Lomal</w:t>
+      </w:r>
+      <w:proofErr w:type="spellEnd"/>
+      <w:r>
+        <w:rPr>
+          <w:rFonts w:ascii="Arial" w:eastAsia="Times New Roman" w:hAnsi="Arial" w:cs="Arial"/>
+          <w:color w:val="171717" w:themeColor="background2" w:themeShade="1A"/>
+          <w:sz w:val="28"/>
+          <w:szCs w:val="28"/>
+          <w:lang w:eastAsia="pt-BR"/>
+        </w:rPr>
+        <w:t xml:space="preserve"> </w:t>
+      </w:r>
+      <w:proofErr w:type="spellStart"/>
+      <w:r>
+        <w:rPr>
+          <w:rFonts w:ascii="Arial" w:eastAsia="Times New Roman" w:hAnsi="Arial" w:cs="Arial"/>
+          <w:color w:val="171717" w:themeColor="background2" w:themeShade="1A"/>
+          <w:sz w:val="28"/>
+          <w:szCs w:val="28"/>
+          <w:lang w:eastAsia="pt-BR"/>
+        </w:rPr>
+        <w:t>Girdle</w:t>
+      </w:r>
+      <w:proofErr w:type="spellEnd"/>
+      <w:r>
+        <w:rPr>
+          <w:rFonts w:ascii="Arial" w:eastAsia="Times New Roman" w:hAnsi="Arial" w:cs="Arial"/>
+          <w:color w:val="171717" w:themeColor="background2" w:themeShade="1A"/>
+          <w:sz w:val="28"/>
+          <w:szCs w:val="28"/>
+          <w:lang w:eastAsia="pt-BR"/>
+        </w:rPr>
+        <w:t xml:space="preserve"> era o mais corajoso, e pensava que poderia vencer qualquer um, agora tinha uma decisão difícil a tomar enfrentar o cavaleiro e passar pela parte mais rápida at</w:t>
       </w:r>
       <w:r>
         <w:rPr>
@@ -986,7 +1185,29 @@
           <w:szCs w:val="28"/>
           <w:lang w:eastAsia="pt-BR"/>
         </w:rPr>
-        <w:t xml:space="preserve">Esperar seus amigos: Após todos terem se encontrado, Chona Ville conta que ao entrar no templo antigo viu uma </w:t>
+        <w:t xml:space="preserve">Esperar seus amigos: Após todos terem se encontrado, Chona </w:t>
+      </w:r>
+      <w:proofErr w:type="spellStart"/>
+      <w:r>
+        <w:rPr>
+          <w:rFonts w:ascii="Arial" w:eastAsia="Times New Roman" w:hAnsi="Arial" w:cs="Arial"/>
+          <w:color w:val="171717" w:themeColor="background2" w:themeShade="1A"/>
+          <w:sz w:val="28"/>
+          <w:szCs w:val="28"/>
+          <w:lang w:eastAsia="pt-BR"/>
+        </w:rPr>
+        <w:t>Ville</w:t>
+      </w:r>
+      <w:proofErr w:type="spellEnd"/>
+      <w:r>
+        <w:rPr>
+          <w:rFonts w:ascii="Arial" w:eastAsia="Times New Roman" w:hAnsi="Arial" w:cs="Arial"/>
+          <w:color w:val="171717" w:themeColor="background2" w:themeShade="1A"/>
+          <w:sz w:val="28"/>
+          <w:szCs w:val="28"/>
+          <w:lang w:eastAsia="pt-BR"/>
+        </w:rPr>
+        <w:t xml:space="preserve"> conta que ao entrar no templo antigo viu uma </w:t>
       </w:r>
       <w:r>
         <w:rPr>
@@ -1154,7 +1375,18 @@
           <w:szCs w:val="28"/>
           <w:lang w:eastAsia="pt-BR"/>
         </w:rPr>
-        <w:t>satisfeitos por terem vivido as aventuras, ou pegar o anel e correr o risco de sofrerem as consequências de não serem dignos de usar</w:t>
+        <w:t xml:space="preserve">satisfeitos por terem vivido as aventuras, ou pegar o anel e correr o risco de sofrerem as consequências de não serem dignos de </w:t>
+      </w:r>
+      <w:proofErr w:type="spellStart"/>
+      <w:r>
+        <w:rPr>
+          <w:rFonts w:ascii="Arial" w:eastAsia="Times New Roman" w:hAnsi="Arial" w:cs="Arial"/>
+          <w:color w:val="171717" w:themeColor="background2" w:themeShade="1A"/>
+          <w:sz w:val="28"/>
+          <w:szCs w:val="28"/>
+          <w:lang w:eastAsia="pt-BR"/>
+        </w:rPr>
+        <w:t>usar</w:t>
       </w:r>
       <w:r>
         <w:rPr>
@@ -1166,6 +1398,7 @@
         </w:rPr>
         <w:t>-lo</w:t>
       </w:r>
+      <w:proofErr w:type="spellEnd"/>
       <w:r>
         <w:rPr>
           <w:rFonts w:ascii="Arial" w:eastAsia="Times New Roman" w:hAnsi="Arial" w:cs="Arial"/>
@@ -1266,7 +1499,18 @@
           <w:szCs w:val="28"/>
           <w:lang w:eastAsia="pt-BR"/>
         </w:rPr>
-        <w:t xml:space="preserve"> cada um tinha o requis</w:t>
+        <w:t xml:space="preserve"> cada um tinha o </w:t>
+      </w:r>
+      <w:proofErr w:type="spellStart"/>
+      <w:r>
+        <w:rPr>
+          <w:rFonts w:ascii="Arial" w:eastAsia="Times New Roman" w:hAnsi="Arial" w:cs="Arial"/>
+          <w:color w:val="171717" w:themeColor="background2" w:themeShade="1A"/>
+          <w:sz w:val="28"/>
+          <w:szCs w:val="28"/>
+          <w:lang w:eastAsia="pt-BR"/>
+        </w:rPr>
+        <w:t>requis</w:t>
       </w:r>
       <w:r>
         <w:rPr>
@@ -1286,7 +1530,106 @@
           <w:szCs w:val="28"/>
           <w:lang w:eastAsia="pt-BR"/>
         </w:rPr>
-        <w:t>to que dizia na entrada do templo: Lomal Girdle tinha um coração corajoso, Rosaferd Hand tinha um coração gentil e Chona Ville tinha um coração cheio de sabedoria. Desejaram o sumiço do cavaleiro e ao serem atendidos o anel se desintegrou totalmente. Voltaram pra casa com a certeza que ninguém acreditaria, mas felizes por terem vivido e sobrevivido aquela</w:t>
+        <w:t>to</w:t>
+      </w:r>
+      <w:proofErr w:type="spellEnd"/>
+      <w:r>
+        <w:rPr>
+          <w:rFonts w:ascii="Arial" w:eastAsia="Times New Roman" w:hAnsi="Arial" w:cs="Arial"/>
+          <w:color w:val="171717" w:themeColor="background2" w:themeShade="1A"/>
+          <w:sz w:val="28"/>
+          <w:szCs w:val="28"/>
+          <w:lang w:eastAsia="pt-BR"/>
+        </w:rPr>
+        <w:t xml:space="preserve"> que dizia na entrada do templo: </w:t>
+      </w:r>
+      <w:proofErr w:type="spellStart"/>
+      <w:r>
+        <w:rPr>
+          <w:rFonts w:ascii="Arial" w:eastAsia="Times New Roman" w:hAnsi="Arial" w:cs="Arial"/>
+          <w:color w:val="171717" w:themeColor="background2" w:themeShade="1A"/>
+          <w:sz w:val="28"/>
+          <w:szCs w:val="28"/>
+          <w:lang w:eastAsia="pt-BR"/>
+        </w:rPr>
+        <w:t>Lomal</w:t>
+      </w:r>
+      <w:proofErr w:type="spellEnd"/>
+      <w:r>
+        <w:rPr>
+          <w:rFonts w:ascii="Arial" w:eastAsia="Times New Roman" w:hAnsi="Arial" w:cs="Arial"/>
+          <w:color w:val="171717" w:themeColor="background2" w:themeShade="1A"/>
+          <w:sz w:val="28"/>
+          <w:szCs w:val="28"/>
+          <w:lang w:eastAsia="pt-BR"/>
+        </w:rPr>
+        <w:t xml:space="preserve"> </w:t>
+      </w:r>
+      <w:proofErr w:type="spellStart"/>
+      <w:r>
+        <w:rPr>
+          <w:rFonts w:ascii="Arial" w:eastAsia="Times New Roman" w:hAnsi="Arial" w:cs="Arial"/>
+          <w:color w:val="171717" w:themeColor="background2" w:themeShade="1A"/>
+          <w:sz w:val="28"/>
+          <w:szCs w:val="28"/>
+          <w:lang w:eastAsia="pt-BR"/>
+        </w:rPr>
+        <w:t>Girdle</w:t>
+      </w:r>
+      <w:proofErr w:type="spellEnd"/>
+      <w:r>
+        <w:rPr>
+          <w:rFonts w:ascii="Arial" w:eastAsia="Times New Roman" w:hAnsi="Arial" w:cs="Arial"/>
+          <w:color w:val="171717" w:themeColor="background2" w:themeShade="1A"/>
+          <w:sz w:val="28"/>
+          <w:szCs w:val="28"/>
+          <w:lang w:eastAsia="pt-BR"/>
+        </w:rPr>
+        <w:t xml:space="preserve"> tinha um coração corajoso, </w:t>
+      </w:r>
+      <w:proofErr w:type="spellStart"/>
+      <w:r>
+        <w:rPr>
+          <w:rFonts w:ascii="Arial" w:eastAsia="Times New Roman" w:hAnsi="Arial" w:cs="Arial"/>
+          <w:color w:val="171717" w:themeColor="background2" w:themeShade="1A"/>
+          <w:sz w:val="28"/>
+          <w:szCs w:val="28"/>
+          <w:lang w:eastAsia="pt-BR"/>
+        </w:rPr>
+        <w:t>Rosaferd</w:t>
+      </w:r>
+      <w:proofErr w:type="spellEnd"/>
+      <w:r>
+        <w:rPr>
+          <w:rFonts w:ascii="Arial" w:eastAsia="Times New Roman" w:hAnsi="Arial" w:cs="Arial"/>
+          <w:color w:val="171717" w:themeColor="background2" w:themeShade="1A"/>
+          <w:sz w:val="28"/>
+          <w:szCs w:val="28"/>
+          <w:lang w:eastAsia="pt-BR"/>
+        </w:rPr>
+        <w:t xml:space="preserve"> Hand tinha um coração gentil e Chona </w:t>
+      </w:r>
+      <w:proofErr w:type="spellStart"/>
+      <w:r>
+        <w:rPr>
+          <w:rFonts w:ascii="Arial" w:eastAsia="Times New Roman" w:hAnsi="Arial" w:cs="Arial"/>
+          <w:color w:val="171717" w:themeColor="background2" w:themeShade="1A"/>
+          <w:sz w:val="28"/>
+          <w:szCs w:val="28"/>
+          <w:lang w:eastAsia="pt-BR"/>
+        </w:rPr>
+        <w:t>Ville</w:t>
+      </w:r>
+      <w:proofErr w:type="spellEnd"/>
+      <w:r>
+        <w:rPr>
+          <w:rFonts w:ascii="Arial" w:eastAsia="Times New Roman" w:hAnsi="Arial" w:cs="Arial"/>
+          <w:color w:val="171717" w:themeColor="background2" w:themeShade="1A"/>
+          <w:sz w:val="28"/>
+          <w:szCs w:val="28"/>
+          <w:lang w:eastAsia="pt-BR"/>
+        </w:rPr>
+        <w:t xml:space="preserve"> tinha um coração cheio de sabedoria. Desejaram o sumiço do cavaleiro e ao serem atendidos o anel se desintegrou totalmente. Voltaram pra casa com a certeza que ninguém acreditaria, mas felizes por terem vivido e sobrevivido aquela</w:t>
       </w:r>
       <w:r>
         <w:rPr>
@@ -1368,15 +1711,49 @@
           <w:lang w:eastAsia="pt-BR"/>
         </w:rPr>
       </w:pPr>
-      <w:r>
-        <w:rPr>
-          <w:rFonts w:ascii="Arial" w:eastAsia="Times New Roman" w:hAnsi="Arial" w:cs="Arial"/>
-          <w:color w:val="171717" w:themeColor="background2" w:themeShade="1A"/>
-          <w:sz w:val="28"/>
-          <w:szCs w:val="28"/>
-          <w:lang w:eastAsia="pt-BR"/>
-        </w:rPr>
-        <w:t>Rosaferd Hand: Tinha um coração bondoso e gentil e odiava confrontos, decidiu então dar uma enorme volta pela esquerda, para não passar de frente ao cavaleiro negro. Ao chegar a um grande vale viu que havia uma ponte antiga que ligava uma parte do vale a outra, percebeu também que havia um tronco enorme que fazia a mesma coisa tinha que decidir, passar pela ponte ou se agarrar ao tronco:</w:t>
+      <w:proofErr w:type="spellStart"/>
+      <w:r>
+        <w:rPr>
+          <w:rFonts w:ascii="Arial" w:eastAsia="Times New Roman" w:hAnsi="Arial" w:cs="Arial"/>
+          <w:color w:val="171717" w:themeColor="background2" w:themeShade="1A"/>
+          <w:sz w:val="28"/>
+          <w:szCs w:val="28"/>
+          <w:lang w:eastAsia="pt-BR"/>
+        </w:rPr>
+        <w:t>Rosaferd</w:t>
+      </w:r>
+      <w:proofErr w:type="spellEnd"/>
+      <w:r>
+        <w:rPr>
+          <w:rFonts w:ascii="Arial" w:eastAsia="Times New Roman" w:hAnsi="Arial" w:cs="Arial"/>
+          <w:color w:val="171717" w:themeColor="background2" w:themeShade="1A"/>
+          <w:sz w:val="28"/>
+          <w:szCs w:val="28"/>
+          <w:lang w:eastAsia="pt-BR"/>
+        </w:rPr>
+        <w:t xml:space="preserve"> Hand: Tinha um coração bondoso e gentil e odiava confrontos, decidiu então dar uma enorme volta pela esquerda, para não passar </w:t>
+      </w:r>
+      <w:proofErr w:type="spellStart"/>
+      <w:r>
+        <w:rPr>
+          <w:rFonts w:ascii="Arial" w:eastAsia="Times New Roman" w:hAnsi="Arial" w:cs="Arial"/>
+          <w:color w:val="171717" w:themeColor="background2" w:themeShade="1A"/>
+          <w:sz w:val="28"/>
+          <w:szCs w:val="28"/>
+          <w:lang w:eastAsia="pt-BR"/>
+        </w:rPr>
+        <w:t>de</w:t>
+      </w:r>
+      <w:proofErr w:type="spellEnd"/>
+      <w:r>
+        <w:rPr>
+          <w:rFonts w:ascii="Arial" w:eastAsia="Times New Roman" w:hAnsi="Arial" w:cs="Arial"/>
+          <w:color w:val="171717" w:themeColor="background2" w:themeShade="1A"/>
+          <w:sz w:val="28"/>
+          <w:szCs w:val="28"/>
+          <w:lang w:eastAsia="pt-BR"/>
+        </w:rPr>
+        <w:t xml:space="preserve"> frente ao cavaleiro negro. Ao chegar a um grande vale viu que havia uma ponte antiga que ligava uma parte do vale a outra, percebeu também que havia um tronco enorme que fazia a mesma coisa tinha que decidir, passar pela ponte ou se agarrar ao tronco:</w:t>
       </w:r>
     </w:p>
     <w:p>
@@ -1463,29 +1840,73 @@
           <w:szCs w:val="28"/>
           <w:lang w:eastAsia="pt-BR"/>
         </w:rPr>
-        <w:t xml:space="preserve"> mas consegue atravessar e chegar ao ao outro lado.</w:t>
-      </w:r>
-    </w:p>
-    <w:p>
-      <w:pPr>
-        <w:jc w:val="both"/>
-        <w:rPr>
-          <w:rFonts w:ascii="Arial" w:eastAsia="Times New Roman" w:hAnsi="Arial" w:cs="Arial"/>
-          <w:color w:val="171717" w:themeColor="background2" w:themeShade="1A"/>
-          <w:sz w:val="28"/>
-          <w:szCs w:val="28"/>
-          <w:lang w:eastAsia="pt-BR"/>
-        </w:rPr>
-      </w:pPr>
-      <w:r>
-        <w:rPr>
-          <w:rFonts w:ascii="Arial" w:eastAsia="Times New Roman" w:hAnsi="Arial" w:cs="Arial"/>
-          <w:color w:val="171717" w:themeColor="background2" w:themeShade="1A"/>
-          <w:sz w:val="28"/>
-          <w:szCs w:val="28"/>
-          <w:lang w:eastAsia="pt-BR"/>
-        </w:rPr>
-        <w:t>Ao chega na metade do caminho ate as ru</w:t>
+        <w:t xml:space="preserve"> mas consegue atravessar e chegar ao </w:t>
+      </w:r>
+      <w:proofErr w:type="spellStart"/>
+      <w:r>
+        <w:rPr>
+          <w:rFonts w:ascii="Arial" w:eastAsia="Times New Roman" w:hAnsi="Arial" w:cs="Arial"/>
+          <w:color w:val="171717" w:themeColor="background2" w:themeShade="1A"/>
+          <w:sz w:val="28"/>
+          <w:szCs w:val="28"/>
+          <w:lang w:eastAsia="pt-BR"/>
+        </w:rPr>
+        <w:t>ao</w:t>
+      </w:r>
+      <w:proofErr w:type="spellEnd"/>
+      <w:r>
+        <w:rPr>
+          <w:rFonts w:ascii="Arial" w:eastAsia="Times New Roman" w:hAnsi="Arial" w:cs="Arial"/>
+          <w:color w:val="171717" w:themeColor="background2" w:themeShade="1A"/>
+          <w:sz w:val="28"/>
+          <w:szCs w:val="28"/>
+          <w:lang w:eastAsia="pt-BR"/>
+        </w:rPr>
+        <w:t xml:space="preserve"> outro lado.</w:t>
+      </w:r>
+    </w:p>
+    <w:p>
+      <w:pPr>
+        <w:jc w:val="both"/>
+        <w:rPr>
+          <w:rFonts w:ascii="Arial" w:eastAsia="Times New Roman" w:hAnsi="Arial" w:cs="Arial"/>
+          <w:color w:val="171717" w:themeColor="background2" w:themeShade="1A"/>
+          <w:sz w:val="28"/>
+          <w:szCs w:val="28"/>
+          <w:lang w:eastAsia="pt-BR"/>
+        </w:rPr>
+      </w:pPr>
+      <w:r>
+        <w:rPr>
+          <w:rFonts w:ascii="Arial" w:eastAsia="Times New Roman" w:hAnsi="Arial" w:cs="Arial"/>
+          <w:color w:val="171717" w:themeColor="background2" w:themeShade="1A"/>
+          <w:sz w:val="28"/>
+          <w:szCs w:val="28"/>
+          <w:lang w:eastAsia="pt-BR"/>
+        </w:rPr>
+        <w:t xml:space="preserve">Ao chega na metade do caminho </w:t>
+      </w:r>
+      <w:proofErr w:type="spellStart"/>
+      <w:r>
+        <w:rPr>
+          <w:rFonts w:ascii="Arial" w:eastAsia="Times New Roman" w:hAnsi="Arial" w:cs="Arial"/>
+          <w:color w:val="171717" w:themeColor="background2" w:themeShade="1A"/>
+          <w:sz w:val="28"/>
+          <w:szCs w:val="28"/>
+          <w:lang w:eastAsia="pt-BR"/>
+        </w:rPr>
+        <w:t>ate</w:t>
+      </w:r>
+      <w:proofErr w:type="spellEnd"/>
+      <w:r>
+        <w:rPr>
+          <w:rFonts w:ascii="Arial" w:eastAsia="Times New Roman" w:hAnsi="Arial" w:cs="Arial"/>
+          <w:color w:val="171717" w:themeColor="background2" w:themeShade="1A"/>
+          <w:sz w:val="28"/>
+          <w:szCs w:val="28"/>
+          <w:lang w:eastAsia="pt-BR"/>
+        </w:rPr>
+        <w:t xml:space="preserve"> as ru</w:t>
       </w:r>
       <w:r>
         <w:rPr>
@@ -1505,17 +1926,61 @@
           <w:szCs w:val="28"/>
           <w:lang w:eastAsia="pt-BR"/>
         </w:rPr>
-        <w:t xml:space="preserve">nas percebe que havia uma estrada dividida em dois caminhos, um tinha um warg selvagem deitado e no outro </w:t>
-      </w:r>
-      <w:r>
-        <w:rPr>
-          <w:rFonts w:ascii="Arial" w:eastAsia="Times New Roman" w:hAnsi="Arial" w:cs="Arial"/>
-          <w:color w:val="171717" w:themeColor="background2" w:themeShade="1A"/>
-          <w:sz w:val="28"/>
-          <w:szCs w:val="28"/>
-          <w:lang w:eastAsia="pt-BR"/>
-        </w:rPr>
-        <w:t>uma enorme eagle ele deveria escolher por onde passar:</w:t>
+        <w:t xml:space="preserve">nas percebe que havia uma estrada dividida em dois caminhos, um tinha um </w:t>
+      </w:r>
+      <w:proofErr w:type="spellStart"/>
+      <w:r>
+        <w:rPr>
+          <w:rFonts w:ascii="Arial" w:eastAsia="Times New Roman" w:hAnsi="Arial" w:cs="Arial"/>
+          <w:color w:val="171717" w:themeColor="background2" w:themeShade="1A"/>
+          <w:sz w:val="28"/>
+          <w:szCs w:val="28"/>
+          <w:lang w:eastAsia="pt-BR"/>
+        </w:rPr>
+        <w:t>warg</w:t>
+      </w:r>
+      <w:proofErr w:type="spellEnd"/>
+      <w:r>
+        <w:rPr>
+          <w:rFonts w:ascii="Arial" w:eastAsia="Times New Roman" w:hAnsi="Arial" w:cs="Arial"/>
+          <w:color w:val="171717" w:themeColor="background2" w:themeShade="1A"/>
+          <w:sz w:val="28"/>
+          <w:szCs w:val="28"/>
+          <w:lang w:eastAsia="pt-BR"/>
+        </w:rPr>
+        <w:t xml:space="preserve"> selvagem deitado e no outro </w:t>
+      </w:r>
+      <w:r>
+        <w:rPr>
+          <w:rFonts w:ascii="Arial" w:eastAsia="Times New Roman" w:hAnsi="Arial" w:cs="Arial"/>
+          <w:color w:val="171717" w:themeColor="background2" w:themeShade="1A"/>
+          <w:sz w:val="28"/>
+          <w:szCs w:val="28"/>
+          <w:lang w:eastAsia="pt-BR"/>
+        </w:rPr>
+        <w:t xml:space="preserve">uma enorme </w:t>
+      </w:r>
+      <w:proofErr w:type="spellStart"/>
+      <w:r>
+        <w:rPr>
+          <w:rFonts w:ascii="Arial" w:eastAsia="Times New Roman" w:hAnsi="Arial" w:cs="Arial"/>
+          <w:color w:val="171717" w:themeColor="background2" w:themeShade="1A"/>
+          <w:sz w:val="28"/>
+          <w:szCs w:val="28"/>
+          <w:lang w:eastAsia="pt-BR"/>
+        </w:rPr>
+        <w:t>eagle</w:t>
+      </w:r>
+      <w:proofErr w:type="spellEnd"/>
+      <w:r>
+        <w:rPr>
+          <w:rFonts w:ascii="Arial" w:eastAsia="Times New Roman" w:hAnsi="Arial" w:cs="Arial"/>
+          <w:color w:val="171717" w:themeColor="background2" w:themeShade="1A"/>
+          <w:sz w:val="28"/>
+          <w:szCs w:val="28"/>
+          <w:lang w:eastAsia="pt-BR"/>
+        </w:rPr>
+        <w:t xml:space="preserve"> ele deveria escolher por onde passar:</w:t>
       </w:r>
     </w:p>
     <w:p>
@@ -1546,15 +2011,71 @@
           <w:lang w:eastAsia="pt-BR"/>
         </w:rPr>
       </w:pPr>
-      <w:r>
-        <w:rPr>
-          <w:rFonts w:ascii="Arial" w:eastAsia="Times New Roman" w:hAnsi="Arial" w:cs="Arial"/>
-          <w:color w:val="171717" w:themeColor="background2" w:themeShade="1A"/>
-          <w:sz w:val="28"/>
-          <w:szCs w:val="28"/>
-          <w:lang w:eastAsia="pt-BR"/>
-        </w:rPr>
-        <w:t>Warg: ao escolher passar pelo warg dormindo ao se aproximar acorda o warg que o destroça em segundos. GAME OVER</w:t>
+      <w:proofErr w:type="spellStart"/>
+      <w:r>
+        <w:rPr>
+          <w:rFonts w:ascii="Arial" w:eastAsia="Times New Roman" w:hAnsi="Arial" w:cs="Arial"/>
+          <w:color w:val="171717" w:themeColor="background2" w:themeShade="1A"/>
+          <w:sz w:val="28"/>
+          <w:szCs w:val="28"/>
+          <w:lang w:eastAsia="pt-BR"/>
+        </w:rPr>
+        <w:t>Warg</w:t>
+      </w:r>
+      <w:proofErr w:type="spellEnd"/>
+      <w:r>
+        <w:rPr>
+          <w:rFonts w:ascii="Arial" w:eastAsia="Times New Roman" w:hAnsi="Arial" w:cs="Arial"/>
+          <w:color w:val="171717" w:themeColor="background2" w:themeShade="1A"/>
+          <w:sz w:val="28"/>
+          <w:szCs w:val="28"/>
+          <w:lang w:eastAsia="pt-BR"/>
+        </w:rPr>
+        <w:t xml:space="preserve">: ao escolher passar pelo </w:t>
+      </w:r>
+      <w:proofErr w:type="spellStart"/>
+      <w:r>
+        <w:rPr>
+          <w:rFonts w:ascii="Arial" w:eastAsia="Times New Roman" w:hAnsi="Arial" w:cs="Arial"/>
+          <w:color w:val="171717" w:themeColor="background2" w:themeShade="1A"/>
+          <w:sz w:val="28"/>
+          <w:szCs w:val="28"/>
+          <w:lang w:eastAsia="pt-BR"/>
+        </w:rPr>
+        <w:t>warg</w:t>
+      </w:r>
+      <w:proofErr w:type="spellEnd"/>
+      <w:r>
+        <w:rPr>
+          <w:rFonts w:ascii="Arial" w:eastAsia="Times New Roman" w:hAnsi="Arial" w:cs="Arial"/>
+          <w:color w:val="171717" w:themeColor="background2" w:themeShade="1A"/>
+          <w:sz w:val="28"/>
+          <w:szCs w:val="28"/>
+          <w:lang w:eastAsia="pt-BR"/>
+        </w:rPr>
+        <w:t xml:space="preserve"> dormindo ao se aproximar acorda o </w:t>
+      </w:r>
+      <w:proofErr w:type="spellStart"/>
+      <w:r>
+        <w:rPr>
+          <w:rFonts w:ascii="Arial" w:eastAsia="Times New Roman" w:hAnsi="Arial" w:cs="Arial"/>
+          <w:color w:val="171717" w:themeColor="background2" w:themeShade="1A"/>
+          <w:sz w:val="28"/>
+          <w:szCs w:val="28"/>
+          <w:lang w:eastAsia="pt-BR"/>
+        </w:rPr>
+        <w:t>warg</w:t>
+      </w:r>
+      <w:proofErr w:type="spellEnd"/>
+      <w:r>
+        <w:rPr>
+          <w:rFonts w:ascii="Arial" w:eastAsia="Times New Roman" w:hAnsi="Arial" w:cs="Arial"/>
+          <w:color w:val="171717" w:themeColor="background2" w:themeShade="1A"/>
+          <w:sz w:val="28"/>
+          <w:szCs w:val="28"/>
+          <w:lang w:eastAsia="pt-BR"/>
+        </w:rPr>
+        <w:t xml:space="preserve"> que o destroça em segundos. GAME OVER</w:t>
       </w:r>
     </w:p>
     <w:p>
@@ -1695,7 +2216,51 @@
           <w:szCs w:val="28"/>
           <w:lang w:eastAsia="pt-BR"/>
         </w:rPr>
-        <w:t>Subindo nas costas da eagle e voando ate o local das ruinas consegue ver do alto que seu amigo</w:t>
+        <w:t xml:space="preserve">Subindo nas costas da </w:t>
+      </w:r>
+      <w:proofErr w:type="spellStart"/>
+      <w:r>
+        <w:rPr>
+          <w:rFonts w:ascii="Arial" w:eastAsia="Times New Roman" w:hAnsi="Arial" w:cs="Arial"/>
+          <w:color w:val="171717" w:themeColor="background2" w:themeShade="1A"/>
+          <w:sz w:val="28"/>
+          <w:szCs w:val="28"/>
+          <w:lang w:eastAsia="pt-BR"/>
+        </w:rPr>
+        <w:t>eagle</w:t>
+      </w:r>
+      <w:proofErr w:type="spellEnd"/>
+      <w:r>
+        <w:rPr>
+          <w:rFonts w:ascii="Arial" w:eastAsia="Times New Roman" w:hAnsi="Arial" w:cs="Arial"/>
+          <w:color w:val="171717" w:themeColor="background2" w:themeShade="1A"/>
+          <w:sz w:val="28"/>
+          <w:szCs w:val="28"/>
+          <w:lang w:eastAsia="pt-BR"/>
+        </w:rPr>
+        <w:t xml:space="preserve"> e voando </w:t>
+      </w:r>
+      <w:proofErr w:type="spellStart"/>
+      <w:r>
+        <w:rPr>
+          <w:rFonts w:ascii="Arial" w:eastAsia="Times New Roman" w:hAnsi="Arial" w:cs="Arial"/>
+          <w:color w:val="171717" w:themeColor="background2" w:themeShade="1A"/>
+          <w:sz w:val="28"/>
+          <w:szCs w:val="28"/>
+          <w:lang w:eastAsia="pt-BR"/>
+        </w:rPr>
+        <w:t>ate</w:t>
+      </w:r>
+      <w:proofErr w:type="spellEnd"/>
+      <w:r>
+        <w:rPr>
+          <w:rFonts w:ascii="Arial" w:eastAsia="Times New Roman" w:hAnsi="Arial" w:cs="Arial"/>
+          <w:color w:val="171717" w:themeColor="background2" w:themeShade="1A"/>
+          <w:sz w:val="28"/>
+          <w:szCs w:val="28"/>
+          <w:lang w:eastAsia="pt-BR"/>
+        </w:rPr>
+        <w:t xml:space="preserve"> o local das ruinas consegue ver do alto que seu amigo</w:t>
       </w:r>
       <w:r>
         <w:rPr>
@@ -1707,15 +2272,49 @@
         </w:rPr>
         <w:t xml:space="preserve"> </w:t>
       </w:r>
-      <w:r>
-        <w:rPr>
-          <w:rFonts w:ascii="Arial" w:eastAsia="Times New Roman" w:hAnsi="Arial" w:cs="Arial"/>
-          <w:color w:val="171717" w:themeColor="background2" w:themeShade="1A"/>
-          <w:sz w:val="28"/>
-          <w:szCs w:val="28"/>
-          <w:lang w:eastAsia="pt-BR"/>
-        </w:rPr>
-        <w:t>Lomal Girdle já chegou e est</w:t>
+      <w:proofErr w:type="spellStart"/>
+      <w:r>
+        <w:rPr>
+          <w:rFonts w:ascii="Arial" w:eastAsia="Times New Roman" w:hAnsi="Arial" w:cs="Arial"/>
+          <w:color w:val="171717" w:themeColor="background2" w:themeShade="1A"/>
+          <w:sz w:val="28"/>
+          <w:szCs w:val="28"/>
+          <w:lang w:eastAsia="pt-BR"/>
+        </w:rPr>
+        <w:t>Lomal</w:t>
+      </w:r>
+      <w:proofErr w:type="spellEnd"/>
+      <w:r>
+        <w:rPr>
+          <w:rFonts w:ascii="Arial" w:eastAsia="Times New Roman" w:hAnsi="Arial" w:cs="Arial"/>
+          <w:color w:val="171717" w:themeColor="background2" w:themeShade="1A"/>
+          <w:sz w:val="28"/>
+          <w:szCs w:val="28"/>
+          <w:lang w:eastAsia="pt-BR"/>
+        </w:rPr>
+        <w:t xml:space="preserve"> </w:t>
+      </w:r>
+      <w:proofErr w:type="spellStart"/>
+      <w:r>
+        <w:rPr>
+          <w:rFonts w:ascii="Arial" w:eastAsia="Times New Roman" w:hAnsi="Arial" w:cs="Arial"/>
+          <w:color w:val="171717" w:themeColor="background2" w:themeShade="1A"/>
+          <w:sz w:val="28"/>
+          <w:szCs w:val="28"/>
+          <w:lang w:eastAsia="pt-BR"/>
+        </w:rPr>
+        <w:t>Girdle</w:t>
+      </w:r>
+      <w:proofErr w:type="spellEnd"/>
+      <w:r>
+        <w:rPr>
+          <w:rFonts w:ascii="Arial" w:eastAsia="Times New Roman" w:hAnsi="Arial" w:cs="Arial"/>
+          <w:color w:val="171717" w:themeColor="background2" w:themeShade="1A"/>
+          <w:sz w:val="28"/>
+          <w:szCs w:val="28"/>
+          <w:lang w:eastAsia="pt-BR"/>
+        </w:rPr>
+        <w:t xml:space="preserve"> já chegou e est</w:t>
       </w:r>
       <w:r>
         <w:rPr>
@@ -1795,7 +2394,73 @@
           <w:szCs w:val="28"/>
           <w:lang w:eastAsia="pt-BR"/>
         </w:rPr>
-        <w:t xml:space="preserve"> pra ele ou descer e esperar Chona Ville junto com Lomal Girdle:</w:t>
+        <w:t xml:space="preserve"> pra ele ou descer e esperar Chona </w:t>
+      </w:r>
+      <w:proofErr w:type="spellStart"/>
+      <w:r>
+        <w:rPr>
+          <w:rFonts w:ascii="Arial" w:eastAsia="Times New Roman" w:hAnsi="Arial" w:cs="Arial"/>
+          <w:color w:val="171717" w:themeColor="background2" w:themeShade="1A"/>
+          <w:sz w:val="28"/>
+          <w:szCs w:val="28"/>
+          <w:lang w:eastAsia="pt-BR"/>
+        </w:rPr>
+        <w:t>Ville</w:t>
+      </w:r>
+      <w:proofErr w:type="spellEnd"/>
+      <w:r>
+        <w:rPr>
+          <w:rFonts w:ascii="Arial" w:eastAsia="Times New Roman" w:hAnsi="Arial" w:cs="Arial"/>
+          <w:color w:val="171717" w:themeColor="background2" w:themeShade="1A"/>
+          <w:sz w:val="28"/>
+          <w:szCs w:val="28"/>
+          <w:lang w:eastAsia="pt-BR"/>
+        </w:rPr>
+        <w:t xml:space="preserve"> junto com </w:t>
+      </w:r>
+      <w:proofErr w:type="spellStart"/>
+      <w:r>
+        <w:rPr>
+          <w:rFonts w:ascii="Arial" w:eastAsia="Times New Roman" w:hAnsi="Arial" w:cs="Arial"/>
+          <w:color w:val="171717" w:themeColor="background2" w:themeShade="1A"/>
+          <w:sz w:val="28"/>
+          <w:szCs w:val="28"/>
+          <w:lang w:eastAsia="pt-BR"/>
+        </w:rPr>
+        <w:t>Lomal</w:t>
+      </w:r>
+      <w:proofErr w:type="spellEnd"/>
+      <w:r>
+        <w:rPr>
+          <w:rFonts w:ascii="Arial" w:eastAsia="Times New Roman" w:hAnsi="Arial" w:cs="Arial"/>
+          <w:color w:val="171717" w:themeColor="background2" w:themeShade="1A"/>
+          <w:sz w:val="28"/>
+          <w:szCs w:val="28"/>
+          <w:lang w:eastAsia="pt-BR"/>
+        </w:rPr>
+        <w:t xml:space="preserve"> </w:t>
+      </w:r>
+      <w:proofErr w:type="spellStart"/>
+      <w:r>
+        <w:rPr>
+          <w:rFonts w:ascii="Arial" w:eastAsia="Times New Roman" w:hAnsi="Arial" w:cs="Arial"/>
+          <w:color w:val="171717" w:themeColor="background2" w:themeShade="1A"/>
+          <w:sz w:val="28"/>
+          <w:szCs w:val="28"/>
+          <w:lang w:eastAsia="pt-BR"/>
+        </w:rPr>
+        <w:t>Girdle</w:t>
+      </w:r>
+      <w:proofErr w:type="spellEnd"/>
+      <w:r>
+        <w:rPr>
+          <w:rFonts w:ascii="Arial" w:eastAsia="Times New Roman" w:hAnsi="Arial" w:cs="Arial"/>
+          <w:color w:val="171717" w:themeColor="background2" w:themeShade="1A"/>
+          <w:sz w:val="28"/>
+          <w:szCs w:val="28"/>
+          <w:lang w:eastAsia="pt-BR"/>
+        </w:rPr>
+        <w:t>:</w:t>
       </w:r>
     </w:p>
     <w:p>
@@ -1832,7 +2497,29 @@
           <w:szCs w:val="28"/>
           <w:lang w:eastAsia="pt-BR"/>
         </w:rPr>
-        <w:t xml:space="preserve"> sozinho: Por ter um coração gentil Rosaferd Hand nunca faria isso. GAME OVER.</w:t>
+        <w:t xml:space="preserve"> sozinho: Por ter um coração gentil </w:t>
+      </w:r>
+      <w:proofErr w:type="spellStart"/>
+      <w:r>
+        <w:rPr>
+          <w:rFonts w:ascii="Arial" w:eastAsia="Times New Roman" w:hAnsi="Arial" w:cs="Arial"/>
+          <w:color w:val="171717" w:themeColor="background2" w:themeShade="1A"/>
+          <w:sz w:val="28"/>
+          <w:szCs w:val="28"/>
+          <w:lang w:eastAsia="pt-BR"/>
+        </w:rPr>
+        <w:t>Rosaferd</w:t>
+      </w:r>
+      <w:proofErr w:type="spellEnd"/>
+      <w:r>
+        <w:rPr>
+          <w:rFonts w:ascii="Arial" w:eastAsia="Times New Roman" w:hAnsi="Arial" w:cs="Arial"/>
+          <w:color w:val="171717" w:themeColor="background2" w:themeShade="1A"/>
+          <w:sz w:val="28"/>
+          <w:szCs w:val="28"/>
+          <w:lang w:eastAsia="pt-BR"/>
+        </w:rPr>
+        <w:t xml:space="preserve"> Hand nunca faria isso. GAME OVER.</w:t>
       </w:r>
     </w:p>
     <w:p>
@@ -1859,7 +2546,95 @@
           <w:szCs w:val="28"/>
           <w:lang w:eastAsia="pt-BR"/>
         </w:rPr>
-        <w:t>Descer e esperar: Ao Descer Rosaferd Hand e Lomal Girdle decidem esperar chona ville dentro do templo.</w:t>
+        <w:t xml:space="preserve">Descer e esperar: Ao Descer </w:t>
+      </w:r>
+      <w:proofErr w:type="spellStart"/>
+      <w:r>
+        <w:rPr>
+          <w:rFonts w:ascii="Arial" w:eastAsia="Times New Roman" w:hAnsi="Arial" w:cs="Arial"/>
+          <w:color w:val="171717" w:themeColor="background2" w:themeShade="1A"/>
+          <w:sz w:val="28"/>
+          <w:szCs w:val="28"/>
+          <w:lang w:eastAsia="pt-BR"/>
+        </w:rPr>
+        <w:t>Rosaferd</w:t>
+      </w:r>
+      <w:proofErr w:type="spellEnd"/>
+      <w:r>
+        <w:rPr>
+          <w:rFonts w:ascii="Arial" w:eastAsia="Times New Roman" w:hAnsi="Arial" w:cs="Arial"/>
+          <w:color w:val="171717" w:themeColor="background2" w:themeShade="1A"/>
+          <w:sz w:val="28"/>
+          <w:szCs w:val="28"/>
+          <w:lang w:eastAsia="pt-BR"/>
+        </w:rPr>
+        <w:t xml:space="preserve"> Hand e </w:t>
+      </w:r>
+      <w:proofErr w:type="spellStart"/>
+      <w:r>
+        <w:rPr>
+          <w:rFonts w:ascii="Arial" w:eastAsia="Times New Roman" w:hAnsi="Arial" w:cs="Arial"/>
+          <w:color w:val="171717" w:themeColor="background2" w:themeShade="1A"/>
+          <w:sz w:val="28"/>
+          <w:szCs w:val="28"/>
+          <w:lang w:eastAsia="pt-BR"/>
+        </w:rPr>
+        <w:t>Lomal</w:t>
+      </w:r>
+      <w:proofErr w:type="spellEnd"/>
+      <w:r>
+        <w:rPr>
+          <w:rFonts w:ascii="Arial" w:eastAsia="Times New Roman" w:hAnsi="Arial" w:cs="Arial"/>
+          <w:color w:val="171717" w:themeColor="background2" w:themeShade="1A"/>
+          <w:sz w:val="28"/>
+          <w:szCs w:val="28"/>
+          <w:lang w:eastAsia="pt-BR"/>
+        </w:rPr>
+        <w:t xml:space="preserve"> </w:t>
+      </w:r>
+      <w:proofErr w:type="spellStart"/>
+      <w:r>
+        <w:rPr>
+          <w:rFonts w:ascii="Arial" w:eastAsia="Times New Roman" w:hAnsi="Arial" w:cs="Arial"/>
+          <w:color w:val="171717" w:themeColor="background2" w:themeShade="1A"/>
+          <w:sz w:val="28"/>
+          <w:szCs w:val="28"/>
+          <w:lang w:eastAsia="pt-BR"/>
+        </w:rPr>
+        <w:t>Girdle</w:t>
+      </w:r>
+      <w:proofErr w:type="spellEnd"/>
+      <w:r>
+        <w:rPr>
+          <w:rFonts w:ascii="Arial" w:eastAsia="Times New Roman" w:hAnsi="Arial" w:cs="Arial"/>
+          <w:color w:val="171717" w:themeColor="background2" w:themeShade="1A"/>
+          <w:sz w:val="28"/>
+          <w:szCs w:val="28"/>
+          <w:lang w:eastAsia="pt-BR"/>
+        </w:rPr>
+        <w:t xml:space="preserve"> decidem esperar chona </w:t>
+      </w:r>
+      <w:proofErr w:type="spellStart"/>
+      <w:r>
+        <w:rPr>
+          <w:rFonts w:ascii="Arial" w:eastAsia="Times New Roman" w:hAnsi="Arial" w:cs="Arial"/>
+          <w:color w:val="171717" w:themeColor="background2" w:themeShade="1A"/>
+          <w:sz w:val="28"/>
+          <w:szCs w:val="28"/>
+          <w:lang w:eastAsia="pt-BR"/>
+        </w:rPr>
+        <w:t>ville</w:t>
+      </w:r>
+      <w:proofErr w:type="spellEnd"/>
+      <w:r>
+        <w:rPr>
+          <w:rFonts w:ascii="Arial" w:eastAsia="Times New Roman" w:hAnsi="Arial" w:cs="Arial"/>
+          <w:color w:val="171717" w:themeColor="background2" w:themeShade="1A"/>
+          <w:sz w:val="28"/>
+          <w:szCs w:val="28"/>
+          <w:lang w:eastAsia="pt-BR"/>
+        </w:rPr>
+        <w:t xml:space="preserve"> dentro do templo.</w:t>
       </w:r>
     </w:p>
     <w:p>
@@ -1895,7 +2670,29 @@
           <w:szCs w:val="28"/>
           <w:lang w:eastAsia="pt-BR"/>
         </w:rPr>
-        <w:t>Após a chegada de Chona Ville ficaram sabendo o que est</w:t>
+        <w:t xml:space="preserve">Após a chegada de Chona </w:t>
+      </w:r>
+      <w:proofErr w:type="spellStart"/>
+      <w:r>
+        <w:rPr>
+          <w:rFonts w:ascii="Arial" w:eastAsia="Times New Roman" w:hAnsi="Arial" w:cs="Arial"/>
+          <w:color w:val="171717" w:themeColor="background2" w:themeShade="1A"/>
+          <w:sz w:val="28"/>
+          <w:szCs w:val="28"/>
+          <w:lang w:eastAsia="pt-BR"/>
+        </w:rPr>
+        <w:t>Ville</w:t>
+      </w:r>
+      <w:proofErr w:type="spellEnd"/>
+      <w:r>
+        <w:rPr>
+          <w:rFonts w:ascii="Arial" w:eastAsia="Times New Roman" w:hAnsi="Arial" w:cs="Arial"/>
+          <w:color w:val="171717" w:themeColor="background2" w:themeShade="1A"/>
+          <w:sz w:val="28"/>
+          <w:szCs w:val="28"/>
+          <w:lang w:eastAsia="pt-BR"/>
+        </w:rPr>
+        <w:t xml:space="preserve"> ficaram sabendo o que est</w:t>
       </w:r>
       <w:r>
         <w:rPr>
@@ -2048,7 +2845,95 @@
           <w:lang w:eastAsia="pt-BR"/>
         </w:rPr>
         <w:lastRenderedPageBreak/>
-        <w:t>Pegar o anel e desejarem o sumiço do cavaleiro: Ao pegarem o anel juntos cada um tinha o requisito que dizia na entrada do templo: Lomal Girdle tinha um coração corajoso, Rosaferd Hand tinha um coração gentil e Chona Ville tinha um coração cheio de sabedoria. Desejaram o sumiço do cavaleiro e ao serem atendidos o anel se desintegrou totalmente. Voltaram pra casa com a certeza que ninguém acreditaria, mas felizes por terem vivido e sobrevivido aquela</w:t>
+        <w:t xml:space="preserve">Pegar o anel e desejarem o sumiço do cavaleiro: Ao pegarem o anel juntos cada um tinha o requisito que dizia na entrada do templo: </w:t>
+      </w:r>
+      <w:proofErr w:type="spellStart"/>
+      <w:r>
+        <w:rPr>
+          <w:rFonts w:ascii="Arial" w:eastAsia="Times New Roman" w:hAnsi="Arial" w:cs="Arial"/>
+          <w:color w:val="171717" w:themeColor="background2" w:themeShade="1A"/>
+          <w:sz w:val="28"/>
+          <w:szCs w:val="28"/>
+          <w:lang w:eastAsia="pt-BR"/>
+        </w:rPr>
+        <w:t>Lomal</w:t>
+      </w:r>
+      <w:proofErr w:type="spellEnd"/>
+      <w:r>
+        <w:rPr>
+          <w:rFonts w:ascii="Arial" w:eastAsia="Times New Roman" w:hAnsi="Arial" w:cs="Arial"/>
+          <w:color w:val="171717" w:themeColor="background2" w:themeShade="1A"/>
+          <w:sz w:val="28"/>
+          <w:szCs w:val="28"/>
+          <w:lang w:eastAsia="pt-BR"/>
+        </w:rPr>
+        <w:t xml:space="preserve"> </w:t>
+      </w:r>
+      <w:proofErr w:type="spellStart"/>
+      <w:r>
+        <w:rPr>
+          <w:rFonts w:ascii="Arial" w:eastAsia="Times New Roman" w:hAnsi="Arial" w:cs="Arial"/>
+          <w:color w:val="171717" w:themeColor="background2" w:themeShade="1A"/>
+          <w:sz w:val="28"/>
+          <w:szCs w:val="28"/>
+          <w:lang w:eastAsia="pt-BR"/>
+        </w:rPr>
+        <w:t>Girdle</w:t>
+      </w:r>
+      <w:proofErr w:type="spellEnd"/>
+      <w:r>
+        <w:rPr>
+          <w:rFonts w:ascii="Arial" w:eastAsia="Times New Roman" w:hAnsi="Arial" w:cs="Arial"/>
+          <w:color w:val="171717" w:themeColor="background2" w:themeShade="1A"/>
+          <w:sz w:val="28"/>
+          <w:szCs w:val="28"/>
+          <w:lang w:eastAsia="pt-BR"/>
+        </w:rPr>
+        <w:t xml:space="preserve"> tinha um coração corajoso, </w:t>
+      </w:r>
+      <w:proofErr w:type="spellStart"/>
+      <w:r>
+        <w:rPr>
+          <w:rFonts w:ascii="Arial" w:eastAsia="Times New Roman" w:hAnsi="Arial" w:cs="Arial"/>
+          <w:color w:val="171717" w:themeColor="background2" w:themeShade="1A"/>
+          <w:sz w:val="28"/>
+          <w:szCs w:val="28"/>
+          <w:lang w:eastAsia="pt-BR"/>
+        </w:rPr>
+        <w:t>Rosaferd</w:t>
+      </w:r>
+      <w:proofErr w:type="spellEnd"/>
+      <w:r>
+        <w:rPr>
+          <w:rFonts w:ascii="Arial" w:eastAsia="Times New Roman" w:hAnsi="Arial" w:cs="Arial"/>
+          <w:color w:val="171717" w:themeColor="background2" w:themeShade="1A"/>
+          <w:sz w:val="28"/>
+          <w:szCs w:val="28"/>
+          <w:lang w:eastAsia="pt-BR"/>
+        </w:rPr>
+        <w:t xml:space="preserve"> Hand tinha um coração gentil e Chona </w:t>
+      </w:r>
+      <w:proofErr w:type="spellStart"/>
+      <w:r>
+        <w:rPr>
+          <w:rFonts w:ascii="Arial" w:eastAsia="Times New Roman" w:hAnsi="Arial" w:cs="Arial"/>
+          <w:color w:val="171717" w:themeColor="background2" w:themeShade="1A"/>
+          <w:sz w:val="28"/>
+          <w:szCs w:val="28"/>
+          <w:lang w:eastAsia="pt-BR"/>
+        </w:rPr>
+        <w:t>Ville</w:t>
+      </w:r>
+      <w:proofErr w:type="spellEnd"/>
+      <w:r>
+        <w:rPr>
+          <w:rFonts w:ascii="Arial" w:eastAsia="Times New Roman" w:hAnsi="Arial" w:cs="Arial"/>
+          <w:color w:val="171717" w:themeColor="background2" w:themeShade="1A"/>
+          <w:sz w:val="28"/>
+          <w:szCs w:val="28"/>
+          <w:lang w:eastAsia="pt-BR"/>
+        </w:rPr>
+        <w:t xml:space="preserve"> tinha um coração cheio de sabedoria. Desejaram o sumiço do cavaleiro e ao serem atendidos o anel se desintegrou totalmente. Voltaram pra casa com a certeza que ninguém acreditaria, mas felizes por terem vivido e sobrevivido aquela</w:t>
       </w:r>
       <w:r>
         <w:rPr>
@@ -2140,7 +3025,29 @@
           <w:szCs w:val="28"/>
           <w:lang w:eastAsia="pt-BR"/>
         </w:rPr>
-        <w:t>Chona Ville: O mais sábio dentre os 3, se disfarçou de uma criatura da floresta e esperou at</w:t>
+        <w:t xml:space="preserve">Chona </w:t>
+      </w:r>
+      <w:proofErr w:type="spellStart"/>
+      <w:r>
+        <w:rPr>
+          <w:rFonts w:ascii="Arial" w:eastAsia="Times New Roman" w:hAnsi="Arial" w:cs="Arial"/>
+          <w:color w:val="171717" w:themeColor="background2" w:themeShade="1A"/>
+          <w:sz w:val="28"/>
+          <w:szCs w:val="28"/>
+          <w:lang w:eastAsia="pt-BR"/>
+        </w:rPr>
+        <w:t>Ville</w:t>
+      </w:r>
+      <w:proofErr w:type="spellEnd"/>
+      <w:r>
+        <w:rPr>
+          <w:rFonts w:ascii="Arial" w:eastAsia="Times New Roman" w:hAnsi="Arial" w:cs="Arial"/>
+          <w:color w:val="171717" w:themeColor="background2" w:themeShade="1A"/>
+          <w:sz w:val="28"/>
+          <w:szCs w:val="28"/>
+          <w:lang w:eastAsia="pt-BR"/>
+        </w:rPr>
+        <w:t>: O mais sábio dentre os 3, se disfarçou de uma criatura da floresta e esperou at</w:t>
       </w:r>
       <w:r>
         <w:rPr>
@@ -2170,7 +3077,51 @@
           <w:szCs w:val="28"/>
           <w:lang w:eastAsia="pt-BR"/>
         </w:rPr>
-        <w:t>, quando se deparou com uma enorme arvore Ent que não estava disposto a deixa-lo passar, Chona Ville precisaria usar sua sabedoria agora, enfrentaria a enorme arvore ou correria e tentaria fugir:</w:t>
+        <w:t xml:space="preserve">, quando se deparou com uma enorme arvore </w:t>
+      </w:r>
+      <w:proofErr w:type="spellStart"/>
+      <w:r>
+        <w:rPr>
+          <w:rFonts w:ascii="Arial" w:eastAsia="Times New Roman" w:hAnsi="Arial" w:cs="Arial"/>
+          <w:color w:val="171717" w:themeColor="background2" w:themeShade="1A"/>
+          <w:sz w:val="28"/>
+          <w:szCs w:val="28"/>
+          <w:lang w:eastAsia="pt-BR"/>
+        </w:rPr>
+        <w:t>Ent</w:t>
+      </w:r>
+      <w:proofErr w:type="spellEnd"/>
+      <w:r>
+        <w:rPr>
+          <w:rFonts w:ascii="Arial" w:eastAsia="Times New Roman" w:hAnsi="Arial" w:cs="Arial"/>
+          <w:color w:val="171717" w:themeColor="background2" w:themeShade="1A"/>
+          <w:sz w:val="28"/>
+          <w:szCs w:val="28"/>
+          <w:lang w:eastAsia="pt-BR"/>
+        </w:rPr>
+        <w:t xml:space="preserve"> que não estava disposto a deixa-lo passar, Chona </w:t>
+      </w:r>
+      <w:proofErr w:type="spellStart"/>
+      <w:r>
+        <w:rPr>
+          <w:rFonts w:ascii="Arial" w:eastAsia="Times New Roman" w:hAnsi="Arial" w:cs="Arial"/>
+          <w:color w:val="171717" w:themeColor="background2" w:themeShade="1A"/>
+          <w:sz w:val="28"/>
+          <w:szCs w:val="28"/>
+          <w:lang w:eastAsia="pt-BR"/>
+        </w:rPr>
+        <w:t>Ville</w:t>
+      </w:r>
+      <w:proofErr w:type="spellEnd"/>
+      <w:r>
+        <w:rPr>
+          <w:rFonts w:ascii="Arial" w:eastAsia="Times New Roman" w:hAnsi="Arial" w:cs="Arial"/>
+          <w:color w:val="171717" w:themeColor="background2" w:themeShade="1A"/>
+          <w:sz w:val="28"/>
+          <w:szCs w:val="28"/>
+          <w:lang w:eastAsia="pt-BR"/>
+        </w:rPr>
+        <w:t xml:space="preserve"> precisaria usar sua sabedoria agora, enfrentaria a enorme arvore ou correria e tentaria fugir:</w:t>
       </w:r>
     </w:p>
     <w:p>
@@ -2280,7 +3231,49 @@
           <w:szCs w:val="28"/>
           <w:lang w:eastAsia="pt-BR"/>
         </w:rPr>
-        <w:t>Ao conseguir passar pela arvore Ent logo encontrou as ruinas, pois havia passado pelo caminho mais rápido. Ao andar pelas ruina percebeu que havia um templo com uma inscrição na porta escrito em um idioma antigo. Ele deveria escolher entre parar e tentar traduzir os escritos ou entrar no templo.</w:t>
+        <w:t xml:space="preserve">Ao conseguir passar pela arvore </w:t>
+      </w:r>
+      <w:proofErr w:type="spellStart"/>
+      <w:r>
+        <w:rPr>
+          <w:rFonts w:ascii="Arial" w:eastAsia="Times New Roman" w:hAnsi="Arial" w:cs="Arial"/>
+          <w:color w:val="171717" w:themeColor="background2" w:themeShade="1A"/>
+          <w:sz w:val="28"/>
+          <w:szCs w:val="28"/>
+          <w:lang w:eastAsia="pt-BR"/>
+        </w:rPr>
+        <w:t>Ent</w:t>
+      </w:r>
+      <w:proofErr w:type="spellEnd"/>
+      <w:r>
+        <w:rPr>
+          <w:rFonts w:ascii="Arial" w:eastAsia="Times New Roman" w:hAnsi="Arial" w:cs="Arial"/>
+          <w:color w:val="171717" w:themeColor="background2" w:themeShade="1A"/>
+          <w:sz w:val="28"/>
+          <w:szCs w:val="28"/>
+          <w:lang w:eastAsia="pt-BR"/>
+        </w:rPr>
+        <w:t xml:space="preserve"> logo encontrou as ru</w:t>
+      </w:r>
+      <w:r>
+        <w:rPr>
+          <w:rFonts w:ascii="Arial" w:eastAsia="Times New Roman" w:hAnsi="Arial" w:cs="Arial"/>
+          <w:color w:val="171717" w:themeColor="background2" w:themeShade="1A"/>
+          <w:sz w:val="28"/>
+          <w:szCs w:val="28"/>
+          <w:lang w:eastAsia="pt-BR"/>
+        </w:rPr>
+        <w:t>í</w:t>
+      </w:r>
+      <w:r>
+        <w:rPr>
+          <w:rFonts w:ascii="Arial" w:eastAsia="Times New Roman" w:hAnsi="Arial" w:cs="Arial"/>
+          <w:color w:val="171717" w:themeColor="background2" w:themeShade="1A"/>
+          <w:sz w:val="28"/>
+          <w:szCs w:val="28"/>
+          <w:lang w:eastAsia="pt-BR"/>
+        </w:rPr>
+        <w:t>nas, pois havia passado pelo caminho mais rápido. Ao andar pelas ruina percebeu que havia um templo com uma inscrição na porta escrito em um idioma antigo. Ele deveria escolher entre parar e tentar traduzir os escritos ou entrar no templo.</w:t>
       </w:r>
     </w:p>
     <w:p>
@@ -2323,7 +3316,27 @@
           <w:szCs w:val="28"/>
           <w:lang w:eastAsia="pt-BR"/>
         </w:rPr>
-        <w:t xml:space="preserve">Traduzir a inscrição: Ao traduzir a inscrição descobriu que ao contrario da lenda somente 1 desejo seria realizado e somente </w:t>
+        <w:t xml:space="preserve">Traduzir a inscrição: Ao traduzir a inscrição descobriu que ao </w:t>
+      </w:r>
+      <w:r>
+        <w:rPr>
+          <w:rFonts w:ascii="Arial" w:eastAsia="Times New Roman" w:hAnsi="Arial" w:cs="Arial"/>
+          <w:color w:val="171717" w:themeColor="background2" w:themeShade="1A"/>
+          <w:sz w:val="28"/>
+          <w:szCs w:val="28"/>
+          <w:lang w:eastAsia="pt-BR"/>
+        </w:rPr>
+        <w:t>contrário</w:t>
+      </w:r>
+      <w:r>
+        <w:rPr>
+          <w:rFonts w:ascii="Arial" w:eastAsia="Times New Roman" w:hAnsi="Arial" w:cs="Arial"/>
+          <w:color w:val="171717" w:themeColor="background2" w:themeShade="1A"/>
+          <w:sz w:val="28"/>
+          <w:szCs w:val="28"/>
+          <w:lang w:eastAsia="pt-BR"/>
+        </w:rPr>
+        <w:t xml:space="preserve"> da lenda somente 1 desejo seria realizado e somente </w:t>
       </w:r>
       <w:r>
         <w:rPr>
@@ -2420,7 +3433,49 @@
           <w:szCs w:val="28"/>
           <w:lang w:eastAsia="pt-BR"/>
         </w:rPr>
-        <w:t xml:space="preserve"> escrito na porta do templo Chona Ville entra no templo e encontra seus amigos conta a eles sobre a inscrição e pe</w:t>
+        <w:t xml:space="preserve"> escrito na porta do templo Chona </w:t>
+      </w:r>
+      <w:proofErr w:type="spellStart"/>
+      <w:r>
+        <w:rPr>
+          <w:rFonts w:ascii="Arial" w:eastAsia="Times New Roman" w:hAnsi="Arial" w:cs="Arial"/>
+          <w:color w:val="171717" w:themeColor="background2" w:themeShade="1A"/>
+          <w:sz w:val="28"/>
+          <w:szCs w:val="28"/>
+          <w:lang w:eastAsia="pt-BR"/>
+        </w:rPr>
+        <w:t>Ville</w:t>
+      </w:r>
+      <w:proofErr w:type="spellEnd"/>
+      <w:r>
+        <w:rPr>
+          <w:rFonts w:ascii="Arial" w:eastAsia="Times New Roman" w:hAnsi="Arial" w:cs="Arial"/>
+          <w:color w:val="171717" w:themeColor="background2" w:themeShade="1A"/>
+          <w:sz w:val="28"/>
+          <w:szCs w:val="28"/>
+          <w:lang w:eastAsia="pt-BR"/>
+        </w:rPr>
+        <w:t xml:space="preserve"> entra</w:t>
+      </w:r>
+      <w:r>
+        <w:rPr>
+          <w:rFonts w:ascii="Arial" w:eastAsia="Times New Roman" w:hAnsi="Arial" w:cs="Arial"/>
+          <w:color w:val="171717" w:themeColor="background2" w:themeShade="1A"/>
+          <w:sz w:val="28"/>
+          <w:szCs w:val="28"/>
+          <w:lang w:eastAsia="pt-BR"/>
+        </w:rPr>
+        <w:t>r</w:t>
+      </w:r>
+      <w:r>
+        <w:rPr>
+          <w:rFonts w:ascii="Arial" w:eastAsia="Times New Roman" w:hAnsi="Arial" w:cs="Arial"/>
+          <w:color w:val="171717" w:themeColor="background2" w:themeShade="1A"/>
+          <w:sz w:val="28"/>
+          <w:szCs w:val="28"/>
+          <w:lang w:eastAsia="pt-BR"/>
+        </w:rPr>
+        <w:t xml:space="preserve"> no templo e encontra seus amigos conta a eles sobre a inscrição e pe</w:t>
       </w:r>
       <w:r>
         <w:rPr>
@@ -2440,7 +3495,47 @@
           <w:szCs w:val="28"/>
           <w:lang w:eastAsia="pt-BR"/>
         </w:rPr>
-        <w:t xml:space="preserve">sam juntos o que fazer eles tem a difícil decisão de voltar pra casa satisfeitos por terem vivido as aventuras, ou pegar o anel e correr o risco de sofrerem </w:t>
+        <w:t>sam juntos o que fazer</w:t>
+      </w:r>
+      <w:r>
+        <w:rPr>
+          <w:rFonts w:ascii="Arial" w:eastAsia="Times New Roman" w:hAnsi="Arial" w:cs="Arial"/>
+          <w:color w:val="171717" w:themeColor="background2" w:themeShade="1A"/>
+          <w:sz w:val="28"/>
+          <w:szCs w:val="28"/>
+          <w:lang w:eastAsia="pt-BR"/>
+        </w:rPr>
+        <w:t>,</w:t>
+      </w:r>
+      <w:r>
+        <w:rPr>
+          <w:rFonts w:ascii="Arial" w:eastAsia="Times New Roman" w:hAnsi="Arial" w:cs="Arial"/>
+          <w:color w:val="171717" w:themeColor="background2" w:themeShade="1A"/>
+          <w:sz w:val="28"/>
+          <w:szCs w:val="28"/>
+          <w:lang w:eastAsia="pt-BR"/>
+        </w:rPr>
+        <w:t xml:space="preserve"> </w:t>
+      </w:r>
+      <w:r>
+        <w:rPr>
+          <w:rFonts w:ascii="Arial" w:eastAsia="Times New Roman" w:hAnsi="Arial" w:cs="Arial"/>
+          <w:color w:val="171717" w:themeColor="background2" w:themeShade="1A"/>
+          <w:sz w:val="28"/>
+          <w:szCs w:val="28"/>
+          <w:lang w:eastAsia="pt-BR"/>
+        </w:rPr>
+        <w:t>eles têm</w:t>
+      </w:r>
+      <w:r>
+        <w:rPr>
+          <w:rFonts w:ascii="Arial" w:eastAsia="Times New Roman" w:hAnsi="Arial" w:cs="Arial"/>
+          <w:color w:val="171717" w:themeColor="background2" w:themeShade="1A"/>
+          <w:sz w:val="28"/>
+          <w:szCs w:val="28"/>
+          <w:lang w:eastAsia="pt-BR"/>
+        </w:rPr>
+        <w:t xml:space="preserve"> a difícil decisão de voltar pra casa satisfeitos por terem vivido as aventuras, ou pegar o anel e correr o risco de sofrerem </w:t>
       </w:r>
       <w:r>
         <w:rPr>
@@ -2523,7 +3618,95 @@
           <w:szCs w:val="28"/>
           <w:lang w:eastAsia="pt-BR"/>
         </w:rPr>
-        <w:t>Pegar o anel e desejarem o sumiço do cavaleiro: Ao pegarem o anel juntos cada um tinha o requisito que dizia na  entrada do templo: Lomal Girdle tinha um coração corajoso, Rosaferd Hand tinha um coração gentil e Chona Ville tinha um coração cheio de sabedoria. Desejaram o sumiço do cavaleiro e ao serem atendidos o anel se desintegrou totalmente. Voltaram pra casa com a certeza que ninguém acreditaria, mas felizes por terem vivido e sobrevivido aquela</w:t>
+        <w:t xml:space="preserve">Pegar o anel e desejarem o sumiço do cavaleiro: Ao pegarem o anel juntos cada um tinha o requisito que dizia na  entrada do templo: </w:t>
+      </w:r>
+      <w:proofErr w:type="spellStart"/>
+      <w:r>
+        <w:rPr>
+          <w:rFonts w:ascii="Arial" w:eastAsia="Times New Roman" w:hAnsi="Arial" w:cs="Arial"/>
+          <w:color w:val="171717" w:themeColor="background2" w:themeShade="1A"/>
+          <w:sz w:val="28"/>
+          <w:szCs w:val="28"/>
+          <w:lang w:eastAsia="pt-BR"/>
+        </w:rPr>
+        <w:t>Lomal</w:t>
+      </w:r>
+      <w:proofErr w:type="spellEnd"/>
+      <w:r>
+        <w:rPr>
+          <w:rFonts w:ascii="Arial" w:eastAsia="Times New Roman" w:hAnsi="Arial" w:cs="Arial"/>
+          <w:color w:val="171717" w:themeColor="background2" w:themeShade="1A"/>
+          <w:sz w:val="28"/>
+          <w:szCs w:val="28"/>
+          <w:lang w:eastAsia="pt-BR"/>
+        </w:rPr>
+        <w:t xml:space="preserve"> </w:t>
+      </w:r>
+      <w:proofErr w:type="spellStart"/>
+      <w:r>
+        <w:rPr>
+          <w:rFonts w:ascii="Arial" w:eastAsia="Times New Roman" w:hAnsi="Arial" w:cs="Arial"/>
+          <w:color w:val="171717" w:themeColor="background2" w:themeShade="1A"/>
+          <w:sz w:val="28"/>
+          <w:szCs w:val="28"/>
+          <w:lang w:eastAsia="pt-BR"/>
+        </w:rPr>
+        <w:t>Girdle</w:t>
+      </w:r>
+      <w:proofErr w:type="spellEnd"/>
+      <w:r>
+        <w:rPr>
+          <w:rFonts w:ascii="Arial" w:eastAsia="Times New Roman" w:hAnsi="Arial" w:cs="Arial"/>
+          <w:color w:val="171717" w:themeColor="background2" w:themeShade="1A"/>
+          <w:sz w:val="28"/>
+          <w:szCs w:val="28"/>
+          <w:lang w:eastAsia="pt-BR"/>
+        </w:rPr>
+        <w:t xml:space="preserve"> tinha um coração corajoso, </w:t>
+      </w:r>
+      <w:proofErr w:type="spellStart"/>
+      <w:r>
+        <w:rPr>
+          <w:rFonts w:ascii="Arial" w:eastAsia="Times New Roman" w:hAnsi="Arial" w:cs="Arial"/>
+          <w:color w:val="171717" w:themeColor="background2" w:themeShade="1A"/>
+          <w:sz w:val="28"/>
+          <w:szCs w:val="28"/>
+          <w:lang w:eastAsia="pt-BR"/>
+        </w:rPr>
+        <w:t>Rosaferd</w:t>
+      </w:r>
+      <w:proofErr w:type="spellEnd"/>
+      <w:r>
+        <w:rPr>
+          <w:rFonts w:ascii="Arial" w:eastAsia="Times New Roman" w:hAnsi="Arial" w:cs="Arial"/>
+          <w:color w:val="171717" w:themeColor="background2" w:themeShade="1A"/>
+          <w:sz w:val="28"/>
+          <w:szCs w:val="28"/>
+          <w:lang w:eastAsia="pt-BR"/>
+        </w:rPr>
+        <w:t xml:space="preserve"> Hand tinha um coração gentil e Chona </w:t>
+      </w:r>
+      <w:proofErr w:type="spellStart"/>
+      <w:r>
+        <w:rPr>
+          <w:rFonts w:ascii="Arial" w:eastAsia="Times New Roman" w:hAnsi="Arial" w:cs="Arial"/>
+          <w:color w:val="171717" w:themeColor="background2" w:themeShade="1A"/>
+          <w:sz w:val="28"/>
+          <w:szCs w:val="28"/>
+          <w:lang w:eastAsia="pt-BR"/>
+        </w:rPr>
+        <w:t>Ville</w:t>
+      </w:r>
+      <w:proofErr w:type="spellEnd"/>
+      <w:r>
+        <w:rPr>
+          <w:rFonts w:ascii="Arial" w:eastAsia="Times New Roman" w:hAnsi="Arial" w:cs="Arial"/>
+          <w:color w:val="171717" w:themeColor="background2" w:themeShade="1A"/>
+          <w:sz w:val="28"/>
+          <w:szCs w:val="28"/>
+          <w:lang w:eastAsia="pt-BR"/>
+        </w:rPr>
+        <w:t xml:space="preserve"> tinha um coração cheio de sabedoria. Desejaram o sumiço do cavaleiro e ao serem atendidos o anel se desintegrou totalmente. Voltaram pra casa com a certeza que ninguém acreditaria, mas felizes por terem vivido e sobrevivido aquela</w:t>
       </w:r>
       <w:r>
         <w:rPr>

</xml_diff>